<commit_message>
Issue 7: Show all sentence endings
</commit_message>
<xml_diff>
--- a/Dokumentation_abschlussprojekt_finish_this_agolev_v1_1_0.docx
+++ b/Dokumentation_abschlussprojekt_finish_this_agolev_v1_1_0.docx
@@ -5,11 +5,12 @@
     <w:p>
       <w:r>
         <w:rPr>
+          <w:noProof/>
           <w:sz w:val="36"/>
           <w:szCs w:val="36"/>
         </w:rPr>
         <w:drawing>
-          <wp:anchor distT="0" distB="0" distL="114300" distR="114300" simplePos="0" relativeHeight="251658240" behindDoc="1" locked="0" layoutInCell="1" allowOverlap="1" wp14:anchorId="38692102" wp14:editId="7318F6D2">
+          <wp:anchor distT="0" distB="0" distL="114300" distR="114300" simplePos="0" relativeHeight="251656192" behindDoc="1" locked="0" layoutInCell="1" allowOverlap="1" wp14:anchorId="38692102" wp14:editId="6ACDAA1B">
             <wp:simplePos x="0" y="0"/>
             <wp:positionH relativeFrom="margin">
               <wp:align>center</wp:align>
@@ -94,13 +95,14 @@
           </w:pPr>
           <w:r>
             <w:rPr>
+              <w:noProof/>
               <w:sz w:val="36"/>
               <w:szCs w:val="36"/>
             </w:rPr>
             <mc:AlternateContent>
               <mc:Choice Requires="wpi">
                 <w:drawing>
-                  <wp:anchor distT="0" distB="0" distL="114300" distR="114300" simplePos="0" relativeHeight="251671552" behindDoc="0" locked="0" layoutInCell="1" allowOverlap="1" wp14:anchorId="31BFCCB0" wp14:editId="1F1EE874">
+                  <wp:anchor distT="0" distB="0" distL="114300" distR="114300" simplePos="0" relativeHeight="251669504" behindDoc="0" locked="0" layoutInCell="1" allowOverlap="1" wp14:anchorId="31BFCCB0" wp14:editId="7C938268">
                     <wp:simplePos x="0" y="0"/>
                     <wp:positionH relativeFrom="column">
                       <wp:posOffset>5617845</wp:posOffset>
@@ -131,7 +133,7 @@
               </mc:Choice>
               <mc:Fallback>
                 <w:pict>
-                  <v:shapetype w14:anchorId="6CD2632D" id="_x0000_t75" coordsize="21600,21600" o:spt="75" o:preferrelative="t" path="m@4@5l@4@11@9@11@9@5xe" filled="f" stroked="f">
+                  <v:shapetype w14:anchorId="0425B885" id="_x0000_t75" coordsize="21600,21600" o:spt="75" o:preferrelative="t" path="m@4@5l@4@11@9@11@9@5xe" filled="f" stroked="f">
                     <v:stroke joinstyle="miter"/>
                     <v:formulas>
                       <v:f eqn="if lineDrawn pixelLineWidth 0"/>
@@ -150,7 +152,7 @@
                     <v:path o:extrusionok="f" gradientshapeok="t" o:connecttype="rect"/>
                     <o:lock v:ext="edit" aspectratio="t"/>
                   </v:shapetype>
-                  <v:shape id="Freihand 51" o:spid="_x0000_s1026" type="#_x0000_t75" style="position:absolute;margin-left:441.85pt;margin-top:677.5pt;width:76.5pt;height:20.5pt;z-index:251671552;visibility:visible;mso-wrap-style:square;mso-wrap-distance-left:9pt;mso-wrap-distance-top:0;mso-wrap-distance-right:9pt;mso-wrap-distance-bottom:0;mso-position-horizontal:absolute;mso-position-horizontal-relative:text;mso-position-vertical:absolute;mso-position-vertical-relative:text" o:gfxdata="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">
+                  <v:shape id="Freihand 51" o:spid="_x0000_s1026" type="#_x0000_t75" style="position:absolute;margin-left:441.85pt;margin-top:677.5pt;width:76.5pt;height:20.5pt;z-index:251669504;visibility:visible;mso-wrap-style:square;mso-wrap-distance-left:9pt;mso-wrap-distance-top:0;mso-wrap-distance-right:9pt;mso-wrap-distance-bottom:0;mso-position-horizontal:absolute;mso-position-horizontal-relative:text;mso-position-vertical:absolute;mso-position-vertical-relative:text" o:gfxdata="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">
                     <v:imagedata r:id="rId10" o:title=""/>
                   </v:shape>
                 </w:pict>
@@ -159,13 +161,14 @@
           </w:r>
           <w:r>
             <w:rPr>
+              <w:noProof/>
               <w:sz w:val="36"/>
               <w:szCs w:val="36"/>
             </w:rPr>
             <mc:AlternateContent>
               <mc:Choice Requires="wps">
                 <w:drawing>
-                  <wp:anchor distT="0" distB="0" distL="114300" distR="114300" simplePos="0" relativeHeight="251659264" behindDoc="0" locked="0" layoutInCell="1" allowOverlap="1" wp14:anchorId="12254E80" wp14:editId="17C31AD1">
+                  <wp:anchor distT="0" distB="0" distL="114300" distR="114300" simplePos="0" relativeHeight="251657216" behindDoc="0" locked="0" layoutInCell="1" allowOverlap="1" wp14:anchorId="12254E80" wp14:editId="6F03B715">
                     <wp:simplePos x="0" y="0"/>
                     <wp:positionH relativeFrom="page">
                       <wp:align>left</wp:align>
@@ -351,7 +354,7 @@
                     <v:stroke joinstyle="miter"/>
                     <v:path gradientshapeok="t" o:connecttype="rect"/>
                   </v:shapetype>
-                  <v:shape id="Flussdiagramm: Prozess 31" o:spid="_x0000_s1026" type="#_x0000_t109" style="position:absolute;margin-left:0;margin-top:546.55pt;width:594pt;height:173.5pt;z-index:251659264;visibility:visible;mso-wrap-style:square;mso-height-percent:0;mso-wrap-distance-left:9pt;mso-wrap-distance-top:0;mso-wrap-distance-right:9pt;mso-wrap-distance-bottom:0;mso-position-horizontal:left;mso-position-horizontal-relative:page;mso-position-vertical:absolute;mso-position-vertical-relative:text;mso-height-percent:0;mso-height-relative:margin;v-text-anchor:middle" o:gfxdata="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" fillcolor="#969696" strokecolor="black [3213]" strokeweight=".5pt">
+                  <v:shape id="Flussdiagramm: Prozess 31" o:spid="_x0000_s1026" type="#_x0000_t109" style="position:absolute;margin-left:0;margin-top:546.55pt;width:594pt;height:173.5pt;z-index:251657216;visibility:visible;mso-wrap-style:square;mso-height-percent:0;mso-wrap-distance-left:9pt;mso-wrap-distance-top:0;mso-wrap-distance-right:9pt;mso-wrap-distance-bottom:0;mso-position-horizontal:left;mso-position-horizontal-relative:page;mso-position-vertical:absolute;mso-position-vertical-relative:text;mso-height-percent:0;mso-height-relative:margin;v-text-anchor:middle" o:gfxdata="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" fillcolor="#969696" strokecolor="black [3213]" strokeweight=".5pt">
                     <v:textbox>
                       <w:txbxContent>
                         <w:p>
@@ -483,14 +486,6 @@
             <w:br w:type="page"/>
           </w:r>
         </w:p>
-        <w:p>
-          <w:pPr>
-            <w:rPr>
-              <w:sz w:val="36"/>
-              <w:szCs w:val="36"/>
-            </w:rPr>
-          </w:pPr>
-        </w:p>
         <w:sdt>
           <w:sdtPr>
             <w:rPr>
@@ -545,7 +540,7 @@
               <w:r>
                 <w:fldChar w:fldCharType="separate"/>
               </w:r>
-              <w:hyperlink w:anchor="_Toc199855478" w:history="1">
+              <w:hyperlink w:anchor="_Toc199941829" w:history="1">
                 <w:r>
                   <w:rPr>
                     <w:rStyle w:val="Hyperlink"/>
@@ -587,7 +582,7 @@
                     <w:noProof/>
                     <w:webHidden/>
                   </w:rPr>
-                  <w:instrText xml:space="preserve"> PAGEREF _Toc199855478 \h </w:instrText>
+                  <w:instrText xml:space="preserve"> PAGEREF _Toc199941829 \h </w:instrText>
                 </w:r>
                 <w:r>
                   <w:rPr>
@@ -631,7 +626,7 @@
                   <w:lang w:val="en-CH" w:eastAsia="en-CH"/>
                 </w:rPr>
               </w:pPr>
-              <w:hyperlink w:anchor="_Toc199855479" w:history="1">
+              <w:hyperlink w:anchor="_Toc199941830" w:history="1">
                 <w:r>
                   <w:rPr>
                     <w:rStyle w:val="Hyperlink"/>
@@ -673,7 +668,7 @@
                     <w:noProof/>
                     <w:webHidden/>
                   </w:rPr>
-                  <w:instrText xml:space="preserve"> PAGEREF _Toc199855479 \h </w:instrText>
+                  <w:instrText xml:space="preserve"> PAGEREF _Toc199941830 \h </w:instrText>
                 </w:r>
                 <w:r>
                   <w:rPr>
@@ -717,7 +712,7 @@
                   <w:lang w:val="en-CH" w:eastAsia="en-CH"/>
                 </w:rPr>
               </w:pPr>
-              <w:hyperlink w:anchor="_Toc199855480" w:history="1">
+              <w:hyperlink w:anchor="_Toc199941831" w:history="1">
                 <w:r>
                   <w:rPr>
                     <w:rStyle w:val="Hyperlink"/>
@@ -759,7 +754,7 @@
                     <w:noProof/>
                     <w:webHidden/>
                   </w:rPr>
-                  <w:instrText xml:space="preserve"> PAGEREF _Toc199855480 \h </w:instrText>
+                  <w:instrText xml:space="preserve"> PAGEREF _Toc199941831 \h </w:instrText>
                 </w:r>
                 <w:r>
                   <w:rPr>
@@ -803,7 +798,7 @@
                   <w:lang w:val="en-CH" w:eastAsia="en-CH"/>
                 </w:rPr>
               </w:pPr>
-              <w:hyperlink w:anchor="_Toc199855481" w:history="1">
+              <w:hyperlink w:anchor="_Toc199941832" w:history="1">
                 <w:r>
                   <w:rPr>
                     <w:rStyle w:val="Hyperlink"/>
@@ -845,7 +840,7 @@
                     <w:noProof/>
                     <w:webHidden/>
                   </w:rPr>
-                  <w:instrText xml:space="preserve"> PAGEREF _Toc199855481 \h </w:instrText>
+                  <w:instrText xml:space="preserve"> PAGEREF _Toc199941832 \h </w:instrText>
                 </w:r>
                 <w:r>
                   <w:rPr>
@@ -889,7 +884,7 @@
                   <w:lang w:val="en-CH" w:eastAsia="en-CH"/>
                 </w:rPr>
               </w:pPr>
-              <w:hyperlink w:anchor="_Toc199855482" w:history="1">
+              <w:hyperlink w:anchor="_Toc199941833" w:history="1">
                 <w:r>
                   <w:rPr>
                     <w:rStyle w:val="Hyperlink"/>
@@ -931,7 +926,7 @@
                     <w:noProof/>
                     <w:webHidden/>
                   </w:rPr>
-                  <w:instrText xml:space="preserve"> PAGEREF _Toc199855482 \h </w:instrText>
+                  <w:instrText xml:space="preserve"> PAGEREF _Toc199941833 \h </w:instrText>
                 </w:r>
                 <w:r>
                   <w:rPr>
@@ -951,7 +946,7 @@
                     <w:noProof/>
                     <w:webHidden/>
                   </w:rPr>
-                  <w:t>2</w:t>
+                  <w:t>3</w:t>
                 </w:r>
                 <w:r>
                   <w:rPr>
@@ -975,7 +970,7 @@
                   <w:lang w:val="en-CH" w:eastAsia="en-CH"/>
                 </w:rPr>
               </w:pPr>
-              <w:hyperlink w:anchor="_Toc199855483" w:history="1">
+              <w:hyperlink w:anchor="_Toc199941834" w:history="1">
                 <w:r>
                   <w:rPr>
                     <w:rStyle w:val="Hyperlink"/>
@@ -1017,7 +1012,7 @@
                     <w:noProof/>
                     <w:webHidden/>
                   </w:rPr>
-                  <w:instrText xml:space="preserve"> PAGEREF _Toc199855483 \h </w:instrText>
+                  <w:instrText xml:space="preserve"> PAGEREF _Toc199941834 \h </w:instrText>
                 </w:r>
                 <w:r>
                   <w:rPr>
@@ -1061,7 +1056,7 @@
                   <w:lang w:val="en-CH" w:eastAsia="en-CH"/>
                 </w:rPr>
               </w:pPr>
-              <w:hyperlink w:anchor="_Toc199855484" w:history="1">
+              <w:hyperlink w:anchor="_Toc199941835" w:history="1">
                 <w:r>
                   <w:rPr>
                     <w:rStyle w:val="Hyperlink"/>
@@ -1103,7 +1098,7 @@
                     <w:noProof/>
                     <w:webHidden/>
                   </w:rPr>
-                  <w:instrText xml:space="preserve"> PAGEREF _Toc199855484 \h </w:instrText>
+                  <w:instrText xml:space="preserve"> PAGEREF _Toc199941835 \h </w:instrText>
                 </w:r>
                 <w:r>
                   <w:rPr>
@@ -1147,7 +1142,7 @@
                   <w:lang w:val="en-CH" w:eastAsia="en-CH"/>
                 </w:rPr>
               </w:pPr>
-              <w:hyperlink w:anchor="_Toc199855485" w:history="1">
+              <w:hyperlink w:anchor="_Toc199941836" w:history="1">
                 <w:r>
                   <w:rPr>
                     <w:rStyle w:val="Hyperlink"/>
@@ -1189,7 +1184,7 @@
                     <w:noProof/>
                     <w:webHidden/>
                   </w:rPr>
-                  <w:instrText xml:space="preserve"> PAGEREF _Toc199855485 \h </w:instrText>
+                  <w:instrText xml:space="preserve"> PAGEREF _Toc199941836 \h </w:instrText>
                 </w:r>
                 <w:r>
                   <w:rPr>
@@ -1233,7 +1228,7 @@
                   <w:lang w:val="en-CH" w:eastAsia="en-CH"/>
                 </w:rPr>
               </w:pPr>
-              <w:hyperlink w:anchor="_Toc199855486" w:history="1">
+              <w:hyperlink w:anchor="_Toc199941837" w:history="1">
                 <w:r>
                   <w:rPr>
                     <w:rStyle w:val="Hyperlink"/>
@@ -1275,7 +1270,7 @@
                     <w:noProof/>
                     <w:webHidden/>
                   </w:rPr>
-                  <w:instrText xml:space="preserve"> PAGEREF _Toc199855486 \h </w:instrText>
+                  <w:instrText xml:space="preserve"> PAGEREF _Toc199941837 \h </w:instrText>
                 </w:r>
                 <w:r>
                   <w:rPr>
@@ -1319,7 +1314,7 @@
                   <w:lang w:val="en-CH" w:eastAsia="en-CH"/>
                 </w:rPr>
               </w:pPr>
-              <w:hyperlink w:anchor="_Toc199855487" w:history="1">
+              <w:hyperlink w:anchor="_Toc199941838" w:history="1">
                 <w:r>
                   <w:rPr>
                     <w:rStyle w:val="Hyperlink"/>
@@ -1361,7 +1356,7 @@
                     <w:noProof/>
                     <w:webHidden/>
                   </w:rPr>
-                  <w:instrText xml:space="preserve"> PAGEREF _Toc199855487 \h </w:instrText>
+                  <w:instrText xml:space="preserve"> PAGEREF _Toc199941838 \h </w:instrText>
                 </w:r>
                 <w:r>
                   <w:rPr>
@@ -1381,7 +1376,7 @@
                     <w:noProof/>
                     <w:webHidden/>
                   </w:rPr>
-                  <w:t>3</w:t>
+                  <w:t>4</w:t>
                 </w:r>
                 <w:r>
                   <w:rPr>
@@ -1405,7 +1400,7 @@
                   <w:lang w:val="en-CH" w:eastAsia="en-CH"/>
                 </w:rPr>
               </w:pPr>
-              <w:hyperlink w:anchor="_Toc199855488" w:history="1">
+              <w:hyperlink w:anchor="_Toc199941839" w:history="1">
                 <w:r>
                   <w:rPr>
                     <w:rStyle w:val="Hyperlink"/>
@@ -1447,7 +1442,7 @@
                     <w:noProof/>
                     <w:webHidden/>
                   </w:rPr>
-                  <w:instrText xml:space="preserve"> PAGEREF _Toc199855488 \h </w:instrText>
+                  <w:instrText xml:space="preserve"> PAGEREF _Toc199941839 \h </w:instrText>
                 </w:r>
                 <w:r>
                   <w:rPr>
@@ -1467,7 +1462,7 @@
                     <w:noProof/>
                     <w:webHidden/>
                   </w:rPr>
-                  <w:t>3</w:t>
+                  <w:t>4</w:t>
                 </w:r>
                 <w:r>
                   <w:rPr>
@@ -1491,7 +1486,7 @@
                   <w:lang w:val="en-CH" w:eastAsia="en-CH"/>
                 </w:rPr>
               </w:pPr>
-              <w:hyperlink w:anchor="_Toc199855489" w:history="1">
+              <w:hyperlink w:anchor="_Toc199941840" w:history="1">
                 <w:r>
                   <w:rPr>
                     <w:rStyle w:val="Hyperlink"/>
@@ -1533,7 +1528,95 @@
                     <w:noProof/>
                     <w:webHidden/>
                   </w:rPr>
-                  <w:instrText xml:space="preserve"> PAGEREF _Toc199855489 \h </w:instrText>
+                  <w:instrText xml:space="preserve"> PAGEREF _Toc199941840 \h </w:instrText>
+                </w:r>
+                <w:r>
+                  <w:rPr>
+                    <w:noProof/>
+                    <w:webHidden/>
+                  </w:rPr>
+                </w:r>
+                <w:r>
+                  <w:rPr>
+                    <w:noProof/>
+                    <w:webHidden/>
+                  </w:rPr>
+                  <w:fldChar w:fldCharType="separate"/>
+                </w:r>
+                <w:r>
+                  <w:rPr>
+                    <w:noProof/>
+                    <w:webHidden/>
+                  </w:rPr>
+                  <w:t>4</w:t>
+                </w:r>
+                <w:r>
+                  <w:rPr>
+                    <w:noProof/>
+                    <w:webHidden/>
+                  </w:rPr>
+                  <w:fldChar w:fldCharType="end"/>
+                </w:r>
+              </w:hyperlink>
+            </w:p>
+            <w:p>
+              <w:pPr>
+                <w:pStyle w:val="Verzeichnis3"/>
+                <w:tabs>
+                  <w:tab w:val="left" w:pos="1440"/>
+                  <w:tab w:val="right" w:leader="dot" w:pos="9016"/>
+                </w:tabs>
+                <w:rPr>
+                  <w:rFonts w:eastAsiaTheme="minorEastAsia"/>
+                  <w:noProof/>
+                  <w:lang w:val="en-CH" w:eastAsia="en-CH"/>
+                </w:rPr>
+              </w:pPr>
+              <w:hyperlink w:anchor="_Toc199941841" w:history="1">
+                <w:r>
+                  <w:rPr>
+                    <w:rStyle w:val="Hyperlink"/>
+                    <w:noProof/>
+                    <w:lang w:val="de-DE"/>
+                  </w:rPr>
+                  <w:t>4.4.3</w:t>
+                </w:r>
+                <w:r>
+                  <w:rPr>
+                    <w:rFonts w:eastAsiaTheme="minorEastAsia"/>
+                    <w:noProof/>
+                    <w:lang w:val="en-CH" w:eastAsia="en-CH"/>
+                  </w:rPr>
+                  <w:tab/>
+                </w:r>
+                <w:r>
+                  <w:rPr>
+                    <w:rStyle w:val="Hyperlink"/>
+                    <w:noProof/>
+                    <w:lang w:val="de-DE"/>
+                  </w:rPr>
+                  <w:t>Tag 3: 04.06.2025</w:t>
+                </w:r>
+                <w:r>
+                  <w:rPr>
+                    <w:noProof/>
+                    <w:webHidden/>
+                  </w:rPr>
+                  <w:tab/>
+                </w:r>
+                <w:r>
+                  <w:rPr>
+                    <w:noProof/>
+                    <w:webHidden/>
+                  </w:rPr>
+                  <w:fldChar w:fldCharType="begin"/>
+                </w:r>
+                <w:r>
+                  <w:rPr>
+                    <w:noProof/>
+                    <w:webHidden/>
+                  </w:rPr>
+                  <w:instrText xml:space="preserve"> PAGEREF _Toc199941841 \h </w:instrText>
                 </w:r>
                 <w:r>
                   <w:rPr>
@@ -1577,7 +1660,7 @@
                   <w:lang w:val="en-CH" w:eastAsia="en-CH"/>
                 </w:rPr>
               </w:pPr>
-              <w:hyperlink w:anchor="_Toc199855490" w:history="1">
+              <w:hyperlink w:anchor="_Toc199941842" w:history="1">
                 <w:r>
                   <w:rPr>
                     <w:rStyle w:val="Hyperlink"/>
@@ -1619,7 +1702,7 @@
                     <w:noProof/>
                     <w:webHidden/>
                   </w:rPr>
-                  <w:instrText xml:space="preserve"> PAGEREF _Toc199855490 \h </w:instrText>
+                  <w:instrText xml:space="preserve"> PAGEREF _Toc199941842 \h </w:instrText>
                 </w:r>
                 <w:r>
                   <w:rPr>
@@ -1639,7 +1722,7 @@
                     <w:noProof/>
                     <w:webHidden/>
                   </w:rPr>
-                  <w:t>4</w:t>
+                  <w:t>5</w:t>
                 </w:r>
                 <w:r>
                   <w:rPr>
@@ -1663,7 +1746,7 @@
                   <w:lang w:val="en-CH" w:eastAsia="en-CH"/>
                 </w:rPr>
               </w:pPr>
-              <w:hyperlink w:anchor="_Toc199855491" w:history="1">
+              <w:hyperlink w:anchor="_Toc199941843" w:history="1">
                 <w:r>
                   <w:rPr>
                     <w:rStyle w:val="Hyperlink"/>
@@ -1705,7 +1788,7 @@
                     <w:noProof/>
                     <w:webHidden/>
                   </w:rPr>
-                  <w:instrText xml:space="preserve"> PAGEREF _Toc199855491 \h </w:instrText>
+                  <w:instrText xml:space="preserve"> PAGEREF _Toc199941843 \h </w:instrText>
                 </w:r>
                 <w:r>
                   <w:rPr>
@@ -1725,7 +1808,7 @@
                     <w:noProof/>
                     <w:webHidden/>
                   </w:rPr>
-                  <w:t>4</w:t>
+                  <w:t>5</w:t>
                 </w:r>
                 <w:r>
                   <w:rPr>
@@ -1749,7 +1832,7 @@
                   <w:lang w:val="en-CH" w:eastAsia="en-CH"/>
                 </w:rPr>
               </w:pPr>
-              <w:hyperlink w:anchor="_Toc199855492" w:history="1">
+              <w:hyperlink w:anchor="_Toc199941844" w:history="1">
                 <w:r>
                   <w:rPr>
                     <w:rStyle w:val="Hyperlink"/>
@@ -1791,7 +1874,7 @@
                     <w:noProof/>
                     <w:webHidden/>
                   </w:rPr>
-                  <w:instrText xml:space="preserve"> PAGEREF _Toc199855492 \h </w:instrText>
+                  <w:instrText xml:space="preserve"> PAGEREF _Toc199941844 \h </w:instrText>
                 </w:r>
                 <w:r>
                   <w:rPr>
@@ -1811,7 +1894,7 @@
                     <w:noProof/>
                     <w:webHidden/>
                   </w:rPr>
-                  <w:t>4</w:t>
+                  <w:t>5</w:t>
                 </w:r>
                 <w:r>
                   <w:rPr>
@@ -1835,7 +1918,7 @@
                   <w:lang w:val="en-CH" w:eastAsia="en-CH"/>
                 </w:rPr>
               </w:pPr>
-              <w:hyperlink w:anchor="_Toc199855493" w:history="1">
+              <w:hyperlink w:anchor="_Toc199941845" w:history="1">
                 <w:r>
                   <w:rPr>
                     <w:rStyle w:val="Hyperlink"/>
@@ -1877,7 +1960,7 @@
                     <w:noProof/>
                     <w:webHidden/>
                   </w:rPr>
-                  <w:instrText xml:space="preserve"> PAGEREF _Toc199855493 \h </w:instrText>
+                  <w:instrText xml:space="preserve"> PAGEREF _Toc199941845 \h </w:instrText>
                 </w:r>
                 <w:r>
                   <w:rPr>
@@ -1897,7 +1980,7 @@
                     <w:noProof/>
                     <w:webHidden/>
                   </w:rPr>
-                  <w:t>4</w:t>
+                  <w:t>5</w:t>
                 </w:r>
                 <w:r>
                   <w:rPr>
@@ -1921,7 +2004,7 @@
                   <w:lang w:val="en-CH" w:eastAsia="en-CH"/>
                 </w:rPr>
               </w:pPr>
-              <w:hyperlink w:anchor="_Toc199855494" w:history="1">
+              <w:hyperlink w:anchor="_Toc199941846" w:history="1">
                 <w:r>
                   <w:rPr>
                     <w:rStyle w:val="Hyperlink"/>
@@ -1963,7 +2046,7 @@
                     <w:noProof/>
                     <w:webHidden/>
                   </w:rPr>
-                  <w:instrText xml:space="preserve"> PAGEREF _Toc199855494 \h </w:instrText>
+                  <w:instrText xml:space="preserve"> PAGEREF _Toc199941846 \h </w:instrText>
                 </w:r>
                 <w:r>
                   <w:rPr>
@@ -1983,7 +2066,7 @@
                     <w:noProof/>
                     <w:webHidden/>
                   </w:rPr>
-                  <w:t>4</w:t>
+                  <w:t>5</w:t>
                 </w:r>
                 <w:r>
                   <w:rPr>
@@ -2007,7 +2090,7 @@
                   <w:lang w:val="en-CH" w:eastAsia="en-CH"/>
                 </w:rPr>
               </w:pPr>
-              <w:hyperlink w:anchor="_Toc199855495" w:history="1">
+              <w:hyperlink w:anchor="_Toc199941847" w:history="1">
                 <w:r>
                   <w:rPr>
                     <w:rStyle w:val="Hyperlink"/>
@@ -2049,7 +2132,7 @@
                     <w:noProof/>
                     <w:webHidden/>
                   </w:rPr>
-                  <w:instrText xml:space="preserve"> PAGEREF _Toc199855495 \h </w:instrText>
+                  <w:instrText xml:space="preserve"> PAGEREF _Toc199941847 \h </w:instrText>
                 </w:r>
                 <w:r>
                   <w:rPr>
@@ -2069,7 +2152,7 @@
                     <w:noProof/>
                     <w:webHidden/>
                   </w:rPr>
-                  <w:t>4</w:t>
+                  <w:t>5</w:t>
                 </w:r>
                 <w:r>
                   <w:rPr>
@@ -2093,7 +2176,7 @@
                   <w:lang w:val="en-CH" w:eastAsia="en-CH"/>
                 </w:rPr>
               </w:pPr>
-              <w:hyperlink w:anchor="_Toc199855496" w:history="1">
+              <w:hyperlink w:anchor="_Toc199941848" w:history="1">
                 <w:r>
                   <w:rPr>
                     <w:rStyle w:val="Hyperlink"/>
@@ -2135,7 +2218,7 @@
                     <w:noProof/>
                     <w:webHidden/>
                   </w:rPr>
-                  <w:instrText xml:space="preserve"> PAGEREF _Toc199855496 \h </w:instrText>
+                  <w:instrText xml:space="preserve"> PAGEREF _Toc199941848 \h </w:instrText>
                 </w:r>
                 <w:r>
                   <w:rPr>
@@ -2155,7 +2238,7 @@
                     <w:noProof/>
                     <w:webHidden/>
                   </w:rPr>
-                  <w:t>4</w:t>
+                  <w:t>5</w:t>
                 </w:r>
                 <w:r>
                   <w:rPr>
@@ -2188,7 +2271,7 @@
           <w:szCs w:val="36"/>
         </w:rPr>
       </w:pPr>
-      <w:bookmarkStart w:id="1" w:name="_Toc199855478"/>
+      <w:bookmarkStart w:id="1" w:name="_Toc199941829"/>
       <w:r>
         <w:rPr>
           <w:sz w:val="36"/>
@@ -2398,25 +2481,44 @@
           <w:tcPr>
             <w:tcW w:w="2382" w:type="dxa"/>
           </w:tcPr>
-          <w:p/>
+          <w:p>
+            <w:r>
+              <w:t>Levi Agostinho Horta</w:t>
+            </w:r>
+          </w:p>
         </w:tc>
         <w:tc>
           <w:tcPr>
             <w:tcW w:w="2866" w:type="dxa"/>
           </w:tcPr>
-          <w:p/>
+          <w:p>
+            <w:r>
+              <w:t xml:space="preserve">Entscheidungsmatrix und Doku erweitert </w:t>
+            </w:r>
+            <w:r>
+              <w:t>mit Bildern.</w:t>
+            </w:r>
+          </w:p>
         </w:tc>
         <w:tc>
           <w:tcPr>
             <w:tcW w:w="1884" w:type="dxa"/>
           </w:tcPr>
-          <w:p/>
+          <w:p>
+            <w:r>
+              <w:t>04.06.2025</w:t>
+            </w:r>
+          </w:p>
         </w:tc>
         <w:tc>
           <w:tcPr>
             <w:tcW w:w="1884" w:type="dxa"/>
           </w:tcPr>
-          <w:p/>
+          <w:p>
+            <w:r>
+              <w:t>1.2</w:t>
+            </w:r>
+          </w:p>
         </w:tc>
       </w:tr>
       <w:bookmarkEnd w:id="0"/>
@@ -2431,7 +2533,7 @@
           <w:numId w:val="1"/>
         </w:numPr>
       </w:pPr>
-      <w:bookmarkStart w:id="2" w:name="_Toc199855479"/>
+      <w:bookmarkStart w:id="2" w:name="_Toc199941830"/>
       <w:r>
         <w:lastRenderedPageBreak/>
         <w:t>Einleitung</w:t>
@@ -2588,7 +2690,13 @@
         <w:t>UI/UX-Design für gute Benutzerführung</w:t>
       </w:r>
     </w:p>
-    <w:p/>
+    <w:p>
+      <w:pPr>
+        <w:rPr>
+          <w:lang w:val="de-DE"/>
+        </w:rPr>
+      </w:pPr>
+    </w:p>
     <w:p>
       <w:pPr>
         <w:pStyle w:val="berschrift1"/>
@@ -2597,7 +2705,7 @@
           <w:numId w:val="1"/>
         </w:numPr>
       </w:pPr>
-      <w:bookmarkStart w:id="3" w:name="_Toc199855480"/>
+      <w:bookmarkStart w:id="3" w:name="_Toc199941831"/>
       <w:r>
         <w:t>Planung</w:t>
       </w:r>
@@ -2611,7 +2719,7 @@
           <w:numId w:val="1"/>
         </w:numPr>
       </w:pPr>
-      <w:bookmarkStart w:id="4" w:name="_Toc199855481"/>
+      <w:bookmarkStart w:id="4" w:name="_Toc199941832"/>
       <w:r>
         <w:t>Terminplan</w:t>
       </w:r>
@@ -2629,6 +2737,158 @@
           <w:bCs/>
         </w:rPr>
       </w:pPr>
+      <w:r>
+        <w:rPr>
+          <w:b/>
+          <w:bCs/>
+          <w:noProof/>
+        </w:rPr>
+        <mc:AlternateContent>
+          <mc:Choice Requires="wpg">
+            <w:drawing>
+              <wp:anchor distT="0" distB="0" distL="114300" distR="114300" simplePos="0" relativeHeight="251673600" behindDoc="0" locked="0" layoutInCell="1" allowOverlap="1" wp14:anchorId="26BFD144" wp14:editId="41FED1A2">
+                <wp:simplePos x="0" y="0"/>
+                <wp:positionH relativeFrom="column">
+                  <wp:posOffset>190500</wp:posOffset>
+                </wp:positionH>
+                <wp:positionV relativeFrom="paragraph">
+                  <wp:posOffset>1794510</wp:posOffset>
+                </wp:positionV>
+                <wp:extent cx="5562600" cy="2641600"/>
+                <wp:effectExtent l="0" t="0" r="0" b="6350"/>
+                <wp:wrapTopAndBottom/>
+                <wp:docPr id="399677185" name="Gruppieren 2"/>
+                <wp:cNvGraphicFramePr/>
+                <a:graphic xmlns:a="http://schemas.openxmlformats.org/drawingml/2006/main">
+                  <a:graphicData uri="http://schemas.microsoft.com/office/word/2010/wordprocessingGroup">
+                    <wpg:wgp>
+                      <wpg:cNvGrpSpPr/>
+                      <wpg:grpSpPr>
+                        <a:xfrm>
+                          <a:off x="0" y="0"/>
+                          <a:ext cx="5562600" cy="2641600"/>
+                          <a:chOff x="0" y="0"/>
+                          <a:chExt cx="5562600" cy="2641600"/>
+                        </a:xfrm>
+                      </wpg:grpSpPr>
+                      <pic:pic xmlns:pic="http://schemas.openxmlformats.org/drawingml/2006/picture">
+                        <pic:nvPicPr>
+                          <pic:cNvPr id="1425556523" name="Grafik 1" descr="Ein Bild, das Screenshot, Text, Multimedia-Software, Software enthält.&#10;&#10;KI-generierte Inhalte können fehlerhaft sein."/>
+                          <pic:cNvPicPr>
+                            <a:picLocks noChangeAspect="1"/>
+                          </pic:cNvPicPr>
+                        </pic:nvPicPr>
+                        <pic:blipFill>
+                          <a:blip r:embed="rId11" cstate="print">
+                            <a:extLst>
+                              <a:ext uri="{28A0092B-C50C-407E-A947-70E740481C1C}">
+                                <a14:useLocalDpi xmlns:a14="http://schemas.microsoft.com/office/drawing/2010/main" val="0"/>
+                              </a:ext>
+                            </a:extLst>
+                          </a:blip>
+                          <a:stretch>
+                            <a:fillRect/>
+                          </a:stretch>
+                        </pic:blipFill>
+                        <pic:spPr>
+                          <a:xfrm>
+                            <a:off x="0" y="0"/>
+                            <a:ext cx="5562600" cy="2489835"/>
+                          </a:xfrm>
+                          <a:prstGeom prst="rect">
+                            <a:avLst/>
+                          </a:prstGeom>
+                        </pic:spPr>
+                      </pic:pic>
+                      <wps:wsp>
+                        <wps:cNvPr id="686685567" name="Textfeld 1"/>
+                        <wps:cNvSpPr txBox="1"/>
+                        <wps:spPr>
+                          <a:xfrm>
+                            <a:off x="0" y="2374900"/>
+                            <a:ext cx="5562600" cy="266700"/>
+                          </a:xfrm>
+                          <a:prstGeom prst="rect">
+                            <a:avLst/>
+                          </a:prstGeom>
+                          <a:solidFill>
+                            <a:prstClr val="white"/>
+                          </a:solidFill>
+                          <a:ln>
+                            <a:noFill/>
+                          </a:ln>
+                        </wps:spPr>
+                        <wps:txbx>
+                          <w:txbxContent>
+                            <w:p>
+                              <w:pPr>
+                                <w:pStyle w:val="Beschriftung"/>
+                                <w:rPr>
+                                  <w:b/>
+                                  <w:bCs/>
+                                </w:rPr>
+                              </w:pPr>
+                              <w:r>
+                                <w:rPr>
+                                  <w:b/>
+                                  <w:bCs/>
+                                </w:rPr>
+                                <w:t>Abbildung von Roadmap</w:t>
+                              </w:r>
+                            </w:p>
+                          </w:txbxContent>
+                        </wps:txbx>
+                        <wps:bodyPr rot="0" spcFirstLastPara="0" vertOverflow="overflow" horzOverflow="overflow" vert="horz" wrap="square" lIns="0" tIns="0" rIns="0" bIns="0" numCol="1" spcCol="0" rtlCol="0" fromWordArt="0" anchor="t" anchorCtr="0" forceAA="0" compatLnSpc="1">
+                          <a:prstTxWarp prst="textNoShape">
+                            <a:avLst/>
+                          </a:prstTxWarp>
+                          <a:spAutoFit/>
+                        </wps:bodyPr>
+                      </wps:wsp>
+                    </wpg:wgp>
+                  </a:graphicData>
+                </a:graphic>
+              </wp:anchor>
+            </w:drawing>
+          </mc:Choice>
+          <mc:Fallback>
+            <w:pict>
+              <v:group w14:anchorId="26BFD144" id="Gruppieren 2" o:spid="_x0000_s1027" style="position:absolute;left:0;text-align:left;margin-left:15pt;margin-top:141.3pt;width:438pt;height:208pt;z-index:251673600" coordsize="55626,26416" o:gfxdata="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">
+                <v:shape id="Grafik 1" o:spid="_x0000_s1028" type="#_x0000_t75" alt="Ein Bild, das Screenshot, Text, Multimedia-Software, Software enthält.&#10;&#10;KI-generierte Inhalte können fehlerhaft sein." style="position:absolute;width:55626;height:24898;visibility:visible;mso-wrap-style:square" o:gfxdata="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">
+                  <v:imagedata r:id="rId12" o:title="Ein Bild, das Screenshot, Text, Multimedia-Software, Software enthält.&#10;&#10;KI-generierte Inhalte können fehlerhaft sein"/>
+                </v:shape>
+                <v:shapetype id="_x0000_t202" coordsize="21600,21600" o:spt="202" path="m,l,21600r21600,l21600,xe">
+                  <v:stroke joinstyle="miter"/>
+                  <v:path gradientshapeok="t" o:connecttype="rect"/>
+                </v:shapetype>
+                <v:shape id="Textfeld 1" o:spid="_x0000_s1029" type="#_x0000_t202" style="position:absolute;top:23749;width:55626;height:2667;visibility:visible;mso-wrap-style:square;v-text-anchor:top" o:gfxdata="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" stroked="f">
+                  <v:textbox style="mso-fit-shape-to-text:t" inset="0,0,0,0">
+                    <w:txbxContent>
+                      <w:p>
+                        <w:pPr>
+                          <w:pStyle w:val="Beschriftung"/>
+                          <w:rPr>
+                            <w:b/>
+                            <w:bCs/>
+                          </w:rPr>
+                        </w:pPr>
+                        <w:r>
+                          <w:rPr>
+                            <w:b/>
+                            <w:bCs/>
+                          </w:rPr>
+                          <w:t>Abbildung von Roadmap</w:t>
+                        </w:r>
+                      </w:p>
+                    </w:txbxContent>
+                  </v:textbox>
+                </v:shape>
+                <w10:wrap type="topAndBottom"/>
+              </v:group>
+            </w:pict>
+          </mc:Fallback>
+        </mc:AlternateContent>
+      </w:r>
       <w:r>
         <w:rPr>
           <w:b/>
@@ -2651,7 +2911,7 @@
       <w:tr>
         <w:tc>
           <w:tcPr>
-            <w:tcW w:w="4508" w:type="dxa"/>
+            <w:tcW w:w="4297" w:type="dxa"/>
           </w:tcPr>
           <w:p>
             <w:pPr>
@@ -2671,7 +2931,7 @@
         </w:tc>
         <w:tc>
           <w:tcPr>
-            <w:tcW w:w="4508" w:type="dxa"/>
+            <w:tcW w:w="4359" w:type="dxa"/>
           </w:tcPr>
           <w:p>
             <w:pPr>
@@ -2693,7 +2953,7 @@
       <w:tr>
         <w:tc>
           <w:tcPr>
-            <w:tcW w:w="4508" w:type="dxa"/>
+            <w:tcW w:w="4297" w:type="dxa"/>
           </w:tcPr>
           <w:p>
             <w:r>
@@ -2703,7 +2963,7 @@
         </w:tc>
         <w:tc>
           <w:tcPr>
-            <w:tcW w:w="4508" w:type="dxa"/>
+            <w:tcW w:w="4359" w:type="dxa"/>
           </w:tcPr>
           <w:p>
             <w:r>
@@ -2715,7 +2975,7 @@
       <w:tr>
         <w:tc>
           <w:tcPr>
-            <w:tcW w:w="4508" w:type="dxa"/>
+            <w:tcW w:w="4297" w:type="dxa"/>
           </w:tcPr>
           <w:p>
             <w:r>
@@ -2725,7 +2985,7 @@
         </w:tc>
         <w:tc>
           <w:tcPr>
-            <w:tcW w:w="4508" w:type="dxa"/>
+            <w:tcW w:w="4359" w:type="dxa"/>
           </w:tcPr>
           <w:p>
             <w:proofErr w:type="spellStart"/>
@@ -2742,7 +3002,7 @@
       <w:tr>
         <w:tc>
           <w:tcPr>
-            <w:tcW w:w="4508" w:type="dxa"/>
+            <w:tcW w:w="4297" w:type="dxa"/>
           </w:tcPr>
           <w:p>
             <w:r>
@@ -2752,7 +3012,7 @@
         </w:tc>
         <w:tc>
           <w:tcPr>
-            <w:tcW w:w="4508" w:type="dxa"/>
+            <w:tcW w:w="4359" w:type="dxa"/>
           </w:tcPr>
           <w:p>
             <w:r>
@@ -2764,7 +3024,7 @@
       <w:tr>
         <w:tc>
           <w:tcPr>
-            <w:tcW w:w="4508" w:type="dxa"/>
+            <w:tcW w:w="4297" w:type="dxa"/>
           </w:tcPr>
           <w:p>
             <w:r>
@@ -2774,7 +3034,7 @@
         </w:tc>
         <w:tc>
           <w:tcPr>
-            <w:tcW w:w="4508" w:type="dxa"/>
+            <w:tcW w:w="4359" w:type="dxa"/>
           </w:tcPr>
           <w:p/>
         </w:tc>
@@ -2782,7 +3042,7 @@
       <w:tr>
         <w:tc>
           <w:tcPr>
-            <w:tcW w:w="4508" w:type="dxa"/>
+            <w:tcW w:w="4297" w:type="dxa"/>
           </w:tcPr>
           <w:p>
             <w:r>
@@ -2792,7 +3052,7 @@
         </w:tc>
         <w:tc>
           <w:tcPr>
-            <w:tcW w:w="4508" w:type="dxa"/>
+            <w:tcW w:w="4359" w:type="dxa"/>
           </w:tcPr>
           <w:p/>
         </w:tc>
@@ -2815,7 +3075,7 @@
           <w:numId w:val="1"/>
         </w:numPr>
       </w:pPr>
-      <w:bookmarkStart w:id="5" w:name="_Toc199855482"/>
+      <w:bookmarkStart w:id="5" w:name="_Toc199941833"/>
       <w:r>
         <w:t>Entscheidungsmatrix</w:t>
       </w:r>
@@ -3149,9 +3409,8 @@
           <w:numId w:val="1"/>
         </w:numPr>
       </w:pPr>
-      <w:bookmarkStart w:id="6" w:name="_Toc199855483"/>
+      <w:bookmarkStart w:id="6" w:name="_Toc199941834"/>
       <w:r>
-        <w:lastRenderedPageBreak/>
         <w:t>Hauptteil</w:t>
       </w:r>
       <w:bookmarkEnd w:id="6"/>
@@ -3164,7 +3423,7 @@
           <w:numId w:val="1"/>
         </w:numPr>
       </w:pPr>
-      <w:bookmarkStart w:id="7" w:name="_Toc199855484"/>
+      <w:bookmarkStart w:id="7" w:name="_Toc199941835"/>
       <w:r>
         <w:t>Umsetzung und Zwischenschritte</w:t>
       </w:r>
@@ -3215,7 +3474,7 @@
           <w:numId w:val="1"/>
         </w:numPr>
       </w:pPr>
-      <w:bookmarkStart w:id="8" w:name="_Toc199855485"/>
+      <w:bookmarkStart w:id="8" w:name="_Toc199941836"/>
       <w:r>
         <w:t>Ergebnis der Arbeit</w:t>
       </w:r>
@@ -3258,7 +3517,7 @@
           <w:numId w:val="1"/>
         </w:numPr>
       </w:pPr>
-      <w:bookmarkStart w:id="9" w:name="_Toc199855486"/>
+      <w:bookmarkStart w:id="9" w:name="_Toc199941837"/>
       <w:r>
         <w:t>Funktionsbeschreibung</w:t>
       </w:r>
@@ -3444,8 +3703,9 @@
           <w:numId w:val="1"/>
         </w:numPr>
       </w:pPr>
-      <w:bookmarkStart w:id="10" w:name="_Toc199855487"/>
+      <w:bookmarkStart w:id="10" w:name="_Toc199941838"/>
       <w:r>
+        <w:lastRenderedPageBreak/>
         <w:t>Arbeitsjournal</w:t>
       </w:r>
       <w:bookmarkEnd w:id="10"/>
@@ -3458,7 +3718,7 @@
           <w:numId w:val="1"/>
         </w:numPr>
       </w:pPr>
-      <w:bookmarkStart w:id="11" w:name="_Toc199855488"/>
+      <w:bookmarkStart w:id="11" w:name="_Toc199941839"/>
       <w:r>
         <w:t>Tag 1: 02.06.2025</w:t>
       </w:r>
@@ -3533,7 +3793,7 @@
           <w:numId w:val="1"/>
         </w:numPr>
       </w:pPr>
-      <w:bookmarkStart w:id="12" w:name="_Toc199855489"/>
+      <w:bookmarkStart w:id="12" w:name="_Toc199941840"/>
       <w:r>
         <w:t>Tag 2: 03.06.2025</w:t>
       </w:r>
@@ -3645,6 +3905,113 @@
         <w:t>Heute war ich gut gelaunt und es ging mir gut.</w:t>
       </w:r>
     </w:p>
+    <w:p>
+      <w:pPr>
+        <w:ind w:left="360"/>
+        <w:rPr>
+          <w:lang w:val="de-DE"/>
+        </w:rPr>
+      </w:pPr>
+    </w:p>
+    <w:p>
+      <w:pPr>
+        <w:pStyle w:val="berschrift3"/>
+        <w:numPr>
+          <w:ilvl w:val="2"/>
+          <w:numId w:val="1"/>
+        </w:numPr>
+        <w:rPr>
+          <w:lang w:val="de-DE"/>
+        </w:rPr>
+      </w:pPr>
+      <w:bookmarkStart w:id="13" w:name="_Toc199941841"/>
+      <w:r>
+        <w:rPr>
+          <w:lang w:val="de-DE"/>
+        </w:rPr>
+        <w:t>Tag 3: 04.06.2025</w:t>
+      </w:r>
+      <w:bookmarkEnd w:id="13"/>
+    </w:p>
+    <w:p>
+      <w:pPr>
+        <w:ind w:left="360"/>
+        <w:rPr>
+          <w:b/>
+          <w:bCs/>
+          <w:lang w:val="de-DE"/>
+        </w:rPr>
+      </w:pPr>
+      <w:r>
+        <w:rPr>
+          <w:b/>
+          <w:bCs/>
+          <w:lang w:val="de-DE"/>
+        </w:rPr>
+        <w:t>Tag 3: 04.06.2025</w:t>
+      </w:r>
+    </w:p>
+    <w:p>
+      <w:pPr>
+        <w:ind w:left="360"/>
+        <w:rPr>
+          <w:lang w:val="de-DE"/>
+        </w:rPr>
+      </w:pPr>
+      <w:r>
+        <w:rPr>
+          <w:lang w:val="de-DE"/>
+        </w:rPr>
+        <w:t>Heute habe ich an dem ersten Meilenstein weitergearbeitet und bin damit fast fertig geworden.</w:t>
+      </w:r>
+    </w:p>
+    <w:p>
+      <w:pPr>
+        <w:ind w:left="360"/>
+        <w:rPr>
+          <w:lang w:val="de-DE"/>
+        </w:rPr>
+      </w:pPr>
+      <w:r>
+        <w:rPr>
+          <w:lang w:val="de-DE"/>
+        </w:rPr>
+        <w:t>Ich habe gelernt, wie ich alle Antworten von Fake-Spielern anzeigen lassen kann und auch, wie man mit einem Effekt solche Ladepunkte erstellen kann.</w:t>
+      </w:r>
+    </w:p>
+    <w:p>
+      <w:pPr>
+        <w:ind w:left="360"/>
+        <w:rPr>
+          <w:lang w:val="de-DE"/>
+        </w:rPr>
+      </w:pPr>
+      <w:proofErr w:type="spellStart"/>
+      <w:r>
+        <w:rPr>
+          <w:lang w:val="de-DE"/>
+        </w:rPr>
+        <w:t>Ausserdem</w:t>
+      </w:r>
+      <w:proofErr w:type="spellEnd"/>
+      <w:r>
+        <w:rPr>
+          <w:lang w:val="de-DE"/>
+        </w:rPr>
+        <w:t xml:space="preserve"> hatte ich noch Probleme mit diesem Effekt, weil ich nicht wusste, wie ich ihn implementieren sollte. Mithilfe des Internets konnte ich dann aber eine gute Lösung finden.</w:t>
+      </w:r>
+    </w:p>
+    <w:p>
+      <w:pPr>
+        <w:ind w:left="360"/>
+      </w:pPr>
+      <w:r>
+        <w:rPr>
+          <w:lang w:val="de-DE"/>
+        </w:rPr>
+        <w:t>Heute ging es mir gut und ich war gut gelaunt.</w:t>
+      </w:r>
+    </w:p>
     <w:p/>
     <w:p>
       <w:pPr>
@@ -3654,11 +4021,11 @@
           <w:numId w:val="1"/>
         </w:numPr>
       </w:pPr>
-      <w:bookmarkStart w:id="13" w:name="_Toc199855490"/>
+      <w:bookmarkStart w:id="14" w:name="_Toc199941842"/>
       <w:r>
         <w:t>Testplan</w:t>
       </w:r>
-      <w:bookmarkEnd w:id="13"/>
+      <w:bookmarkEnd w:id="14"/>
     </w:p>
     <w:p>
       <w:pPr>
@@ -3824,7 +4191,193 @@
         </w:tc>
       </w:tr>
     </w:tbl>
-    <w:p/>
+    <w:p>
+      <w:r>
+        <w:rPr>
+          <w:noProof/>
+        </w:rPr>
+        <mc:AlternateContent>
+          <mc:Choice Requires="wpg">
+            <w:drawing>
+              <wp:anchor distT="0" distB="0" distL="114300" distR="114300" simplePos="0" relativeHeight="251677696" behindDoc="0" locked="0" layoutInCell="1" allowOverlap="1" wp14:anchorId="7F1ADBE3" wp14:editId="483E8C1C">
+                <wp:simplePos x="0" y="0"/>
+                <wp:positionH relativeFrom="column">
+                  <wp:posOffset>31750</wp:posOffset>
+                </wp:positionH>
+                <wp:positionV relativeFrom="paragraph">
+                  <wp:posOffset>219075</wp:posOffset>
+                </wp:positionV>
+                <wp:extent cx="2395855" cy="3016250"/>
+                <wp:effectExtent l="0" t="0" r="4445" b="0"/>
+                <wp:wrapTopAndBottom/>
+                <wp:docPr id="1165997075" name="Gruppieren 3"/>
+                <wp:cNvGraphicFramePr/>
+                <a:graphic xmlns:a="http://schemas.openxmlformats.org/drawingml/2006/main">
+                  <a:graphicData uri="http://schemas.microsoft.com/office/word/2010/wordprocessingGroup">
+                    <wpg:wgp>
+                      <wpg:cNvGrpSpPr/>
+                      <wpg:grpSpPr>
+                        <a:xfrm>
+                          <a:off x="0" y="0"/>
+                          <a:ext cx="2395855" cy="3016250"/>
+                          <a:chOff x="0" y="-412750"/>
+                          <a:chExt cx="2395855" cy="3016250"/>
+                        </a:xfrm>
+                      </wpg:grpSpPr>
+                      <pic:pic xmlns:pic="http://schemas.openxmlformats.org/drawingml/2006/picture">
+                        <pic:nvPicPr>
+                          <pic:cNvPr id="988671950" name="Grafik 1" descr="Ein Bild, das Text, Screenshot, Schrift, violett enthält.&#10;&#10;KI-generierte Inhalte können fehlerhaft sein."/>
+                          <pic:cNvPicPr>
+                            <a:picLocks noChangeAspect="1"/>
+                          </pic:cNvPicPr>
+                        </pic:nvPicPr>
+                        <pic:blipFill>
+                          <a:blip r:embed="rId13" cstate="print">
+                            <a:extLst>
+                              <a:ext uri="{28A0092B-C50C-407E-A947-70E740481C1C}">
+                                <a14:useLocalDpi xmlns:a14="http://schemas.microsoft.com/office/drawing/2010/main" val="0"/>
+                              </a:ext>
+                            </a:extLst>
+                          </a:blip>
+                          <a:stretch>
+                            <a:fillRect/>
+                          </a:stretch>
+                        </pic:blipFill>
+                        <pic:spPr>
+                          <a:xfrm>
+                            <a:off x="0" y="-412750"/>
+                            <a:ext cx="2395855" cy="2727960"/>
+                          </a:xfrm>
+                          <a:prstGeom prst="rect">
+                            <a:avLst/>
+                          </a:prstGeom>
+                        </pic:spPr>
+                      </pic:pic>
+                      <wps:wsp>
+                        <wps:cNvPr id="126432725" name="Textfeld 1"/>
+                        <wps:cNvSpPr txBox="1"/>
+                        <wps:spPr>
+                          <a:xfrm>
+                            <a:off x="0" y="2336800"/>
+                            <a:ext cx="2395855" cy="266700"/>
+                          </a:xfrm>
+                          <a:prstGeom prst="rect">
+                            <a:avLst/>
+                          </a:prstGeom>
+                          <a:solidFill>
+                            <a:prstClr val="white"/>
+                          </a:solidFill>
+                          <a:ln>
+                            <a:noFill/>
+                          </a:ln>
+                        </wps:spPr>
+                        <wps:txbx>
+                          <w:txbxContent>
+                            <w:p>
+                              <w:pPr>
+                                <w:pStyle w:val="Beschriftung"/>
+                                <w:rPr>
+                                  <w:lang w:val="de-DE"/>
+                                </w:rPr>
+                              </w:pPr>
+                              <w:r>
+                                <w:rPr>
+                                  <w:lang w:val="de-DE"/>
+                                </w:rPr>
+                                <w:t xml:space="preserve">Abbildung von Test mit </w:t>
+                              </w:r>
+                              <w:proofErr w:type="spellStart"/>
+                              <w:r>
+                                <w:rPr>
+                                  <w:lang w:val="de-DE"/>
+                                </w:rPr>
+                                <w:t>mock</w:t>
+                              </w:r>
+                              <w:proofErr w:type="spellEnd"/>
+                              <w:r>
+                                <w:rPr>
+                                  <w:lang w:val="de-DE"/>
+                                </w:rPr>
+                                <w:t xml:space="preserve"> Daten</w:t>
+                              </w:r>
+                              <w:r>
+                                <w:rPr>
+                                  <w:lang w:val="de-DE"/>
+                                </w:rPr>
+                                <w:t>.</w:t>
+                              </w:r>
+                            </w:p>
+                          </w:txbxContent>
+                        </wps:txbx>
+                        <wps:bodyPr rot="0" spcFirstLastPara="0" vertOverflow="overflow" horzOverflow="overflow" vert="horz" wrap="square" lIns="0" tIns="0" rIns="0" bIns="0" numCol="1" spcCol="0" rtlCol="0" fromWordArt="0" anchor="t" anchorCtr="0" forceAA="0" compatLnSpc="1">
+                          <a:prstTxWarp prst="textNoShape">
+                            <a:avLst/>
+                          </a:prstTxWarp>
+                          <a:spAutoFit/>
+                        </wps:bodyPr>
+                      </wps:wsp>
+                    </wpg:wgp>
+                  </a:graphicData>
+                </a:graphic>
+                <wp14:sizeRelV relativeFrom="margin">
+                  <wp14:pctHeight>0</wp14:pctHeight>
+                </wp14:sizeRelV>
+              </wp:anchor>
+            </w:drawing>
+          </mc:Choice>
+          <mc:Fallback>
+            <w:pict>
+              <v:group w14:anchorId="7F1ADBE3" id="Gruppieren 3" o:spid="_x0000_s1030" style="position:absolute;margin-left:2.5pt;margin-top:17.25pt;width:188.65pt;height:237.5pt;z-index:251677696;mso-height-relative:margin" coordorigin=",-4127" coordsize="23958,30162" o:gfxdata="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">
+                <v:shape id="Grafik 1" o:spid="_x0000_s1031" type="#_x0000_t75" alt="Ein Bild, das Text, Screenshot, Schrift, violett enthält.&#10;&#10;KI-generierte Inhalte können fehlerhaft sein." style="position:absolute;top:-4127;width:23958;height:27279;visibility:visible;mso-wrap-style:square" o:gfxdata="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">
+                  <v:imagedata r:id="rId14" o:title="Ein Bild, das Text, Screenshot, Schrift, violett enthält.&#10;&#10;KI-generierte Inhalte können fehlerhaft sein"/>
+                </v:shape>
+                <v:shape id="Textfeld 1" o:spid="_x0000_s1032" type="#_x0000_t202" style="position:absolute;top:23368;width:23958;height:2667;visibility:visible;mso-wrap-style:square;v-text-anchor:top" o:gfxdata="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" stroked="f">
+                  <v:textbox style="mso-fit-shape-to-text:t" inset="0,0,0,0">
+                    <w:txbxContent>
+                      <w:p>
+                        <w:pPr>
+                          <w:pStyle w:val="Beschriftung"/>
+                          <w:rPr>
+                            <w:lang w:val="de-DE"/>
+                          </w:rPr>
+                        </w:pPr>
+                        <w:r>
+                          <w:rPr>
+                            <w:lang w:val="de-DE"/>
+                          </w:rPr>
+                          <w:t xml:space="preserve">Abbildung von Test mit </w:t>
+                        </w:r>
+                        <w:proofErr w:type="spellStart"/>
+                        <w:r>
+                          <w:rPr>
+                            <w:lang w:val="de-DE"/>
+                          </w:rPr>
+                          <w:t>mock</w:t>
+                        </w:r>
+                        <w:proofErr w:type="spellEnd"/>
+                        <w:r>
+                          <w:rPr>
+                            <w:lang w:val="de-DE"/>
+                          </w:rPr>
+                          <w:t xml:space="preserve"> Daten</w:t>
+                        </w:r>
+                        <w:r>
+                          <w:rPr>
+                            <w:lang w:val="de-DE"/>
+                          </w:rPr>
+                          <w:t>.</w:t>
+                        </w:r>
+                      </w:p>
+                    </w:txbxContent>
+                  </v:textbox>
+                </v:shape>
+                <w10:wrap type="topAndBottom"/>
+              </v:group>
+            </w:pict>
+          </mc:Fallback>
+        </mc:AlternateContent>
+      </w:r>
+    </w:p>
     <w:p/>
     <w:p>
       <w:pPr>
@@ -3834,11 +4387,11 @@
           <w:numId w:val="1"/>
         </w:numPr>
       </w:pPr>
-      <w:bookmarkStart w:id="14" w:name="_Toc199855491"/>
+      <w:bookmarkStart w:id="15" w:name="_Toc199941843"/>
       <w:r>
         <w:t>Anhang</w:t>
       </w:r>
-      <w:bookmarkEnd w:id="14"/>
+      <w:bookmarkEnd w:id="15"/>
     </w:p>
     <w:p>
       <w:pPr>
@@ -3848,11 +4401,11 @@
           <w:numId w:val="1"/>
         </w:numPr>
       </w:pPr>
-      <w:bookmarkStart w:id="15" w:name="_Toc199855492"/>
+      <w:bookmarkStart w:id="16" w:name="_Toc199941844"/>
       <w:r>
         <w:t>Glossar</w:t>
       </w:r>
-      <w:bookmarkEnd w:id="15"/>
+      <w:bookmarkEnd w:id="16"/>
     </w:p>
     <w:p>
       <w:pPr>
@@ -3862,11 +4415,11 @@
           <w:numId w:val="1"/>
         </w:numPr>
       </w:pPr>
-      <w:bookmarkStart w:id="16" w:name="_Toc199855493"/>
+      <w:bookmarkStart w:id="17" w:name="_Toc199941845"/>
       <w:r>
         <w:t>Codeausschnitte</w:t>
       </w:r>
-      <w:bookmarkEnd w:id="16"/>
+      <w:bookmarkEnd w:id="17"/>
     </w:p>
     <w:p>
       <w:pPr>
@@ -3876,11 +4429,11 @@
           <w:numId w:val="1"/>
         </w:numPr>
       </w:pPr>
-      <w:bookmarkStart w:id="17" w:name="_Toc199855494"/>
+      <w:bookmarkStart w:id="18" w:name="_Toc199941846"/>
       <w:r>
         <w:t>Screenshot-App</w:t>
       </w:r>
-      <w:bookmarkEnd w:id="17"/>
+      <w:bookmarkEnd w:id="18"/>
     </w:p>
     <w:p>
       <w:pPr>
@@ -3890,11 +4443,11 @@
           <w:numId w:val="1"/>
         </w:numPr>
       </w:pPr>
-      <w:bookmarkStart w:id="18" w:name="_Toc199855495"/>
+      <w:bookmarkStart w:id="19" w:name="_Toc199941847"/>
       <w:r>
         <w:t>KI-Chat-Auszüge</w:t>
       </w:r>
-      <w:bookmarkEnd w:id="18"/>
+      <w:bookmarkEnd w:id="19"/>
       <w:r>
         <w:t xml:space="preserve"> </w:t>
       </w:r>
@@ -3907,11 +4460,11 @@
           <w:numId w:val="1"/>
         </w:numPr>
       </w:pPr>
-      <w:bookmarkStart w:id="19" w:name="_Toc199855496"/>
+      <w:bookmarkStart w:id="20" w:name="_Toc199941848"/>
       <w:r>
         <w:t>Quellen und Literatur</w:t>
       </w:r>
-      <w:bookmarkEnd w:id="19"/>
+      <w:bookmarkEnd w:id="20"/>
     </w:p>
     <w:p>
       <w:pPr>
@@ -3935,8 +4488,8 @@
       </w:pPr>
     </w:p>
     <w:sectPr>
-      <w:headerReference w:type="default" r:id="rId11"/>
-      <w:footerReference w:type="default" r:id="rId12"/>
+      <w:headerReference w:type="default" r:id="rId15"/>
+      <w:footerReference w:type="default" r:id="rId16"/>
       <w:pgSz w:w="11906" w:h="16838"/>
       <w:pgMar w:top="1440" w:right="1440" w:bottom="1440" w:left="1440" w:header="708" w:footer="708" w:gutter="0"/>
       <w:pgNumType w:start="0"/>
@@ -3992,7 +4545,10 @@
       <w:fldChar w:fldCharType="separate"/>
     </w:r>
     <w:r>
-      <w:t>03.06.2025</w:t>
+      <w:rPr>
+        <w:noProof/>
+      </w:rPr>
+      <w:t>04.06.2025</w:t>
     </w:r>
     <w:r>
       <w:fldChar w:fldCharType="end"/>
@@ -8378,7 +8934,7 @@
       <w:lvlText w:val="%1.%2"/>
       <w:lvlJc w:val="left"/>
       <w:pPr>
-        <w:ind w:left="840" w:hanging="480"/>
+        <w:ind w:left="480" w:hanging="480"/>
       </w:pPr>
       <w:rPr>
         <w:rFonts w:hint="default"/>
@@ -9726,6 +10282,7 @@
   <w:style w:type="character" w:default="1" w:styleId="Absatz-Standardschriftart">
     <w:name w:val="Default Paragraph Font"/>
     <w:uiPriority w:val="1"/>
+    <w:semiHidden/>
     <w:unhideWhenUsed/>
   </w:style>
   <w:style w:type="table" w:default="1" w:styleId="NormaleTabelle">

</xml_diff>

<commit_message>
Issue 8: Add emoji buttons for voting
</commit_message>
<xml_diff>
--- a/Dokumentation_abschlussprojekt_finish_this_agolev_v1_1_0.docx
+++ b/Dokumentation_abschlussprojekt_finish_this_agolev_v1_1_0.docx
@@ -2854,6 +2854,25 @@
           <mc:Fallback>
             <w:pict>
               <v:group w14:anchorId="26BFD144" id="Gruppieren 2" o:spid="_x0000_s1027" style="position:absolute;left:0;text-align:left;margin-left:15pt;margin-top:141.3pt;width:438pt;height:208pt;z-index:251673600" coordsize="55626,26416" o:gfxdata="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">
+                <v:shapetype id="_x0000_t75" coordsize="21600,21600" o:spt="75" o:preferrelative="t" path="m@4@5l@4@11@9@11@9@5xe" filled="f" stroked="f">
+                  <v:stroke joinstyle="miter"/>
+                  <v:formulas>
+                    <v:f eqn="if lineDrawn pixelLineWidth 0"/>
+                    <v:f eqn="sum @0 1 0"/>
+                    <v:f eqn="sum 0 0 @1"/>
+                    <v:f eqn="prod @2 1 2"/>
+                    <v:f eqn="prod @3 21600 pixelWidth"/>
+                    <v:f eqn="prod @3 21600 pixelHeight"/>
+                    <v:f eqn="sum @0 0 1"/>
+                    <v:f eqn="prod @6 1 2"/>
+                    <v:f eqn="prod @7 21600 pixelWidth"/>
+                    <v:f eqn="sum @8 21600 0"/>
+                    <v:f eqn="prod @7 21600 pixelHeight"/>
+                    <v:f eqn="sum @10 21600 0"/>
+                  </v:formulas>
+                  <v:path o:extrusionok="f" gradientshapeok="t" o:connecttype="rect"/>
+                  <o:lock v:ext="edit" aspectratio="t"/>
+                </v:shapetype>
                 <v:shape id="Grafik 1" o:spid="_x0000_s1028" type="#_x0000_t75" alt="Ein Bild, das Screenshot, Text, Multimedia-Software, Software enthält.&#10;&#10;KI-generierte Inhalte können fehlerhaft sein." style="position:absolute;width:55626;height:24898;visibility:visible;mso-wrap-style:square" o:gfxdata="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">
                   <v:imagedata r:id="rId12" o:title="Ein Bild, das Screenshot, Text, Multimedia-Software, Software enthält.&#10;&#10;KI-generierte Inhalte können fehlerhaft sein"/>
                 </v:shape>
@@ -3036,7 +3055,25 @@
           <w:tcPr>
             <w:tcW w:w="4359" w:type="dxa"/>
           </w:tcPr>
-          <w:p/>
+          <w:p>
+            <w:pPr>
+              <w:rPr>
+                <w:lang w:val="en-US"/>
+              </w:rPr>
+            </w:pPr>
+            <w:r>
+              <w:rPr>
+                <w:lang w:val="en-US"/>
+              </w:rPr>
+              <w:t>Next Round Button und Em</w:t>
+            </w:r>
+            <w:r>
+              <w:rPr>
+                <w:lang w:val="en-US"/>
+              </w:rPr>
+              <w:t>ojis voting</w:t>
+            </w:r>
+          </w:p>
         </w:tc>
       </w:tr>
       <w:tr>
@@ -4004,12 +4041,76 @@
     <w:p>
       <w:pPr>
         <w:ind w:left="360"/>
+        <w:rPr>
+          <w:lang w:val="de-DE"/>
+        </w:rPr>
       </w:pPr>
       <w:r>
         <w:rPr>
           <w:lang w:val="de-DE"/>
         </w:rPr>
         <w:t>Heute ging es mir gut und ich war gut gelaunt.</w:t>
+      </w:r>
+    </w:p>
+    <w:p>
+      <w:pPr>
+        <w:pStyle w:val="berschrift3"/>
+        <w:numPr>
+          <w:ilvl w:val="2"/>
+          <w:numId w:val="1"/>
+        </w:numPr>
+      </w:pPr>
+      <w:r>
+        <w:lastRenderedPageBreak/>
+        <w:t>Tag 4: 10.06.2025</w:t>
+      </w:r>
+    </w:p>
+    <w:p>
+      <w:pPr>
+        <w:ind w:left="360"/>
+        <w:rPr>
+          <w:b/>
+          <w:bCs/>
+        </w:rPr>
+      </w:pPr>
+      <w:r>
+        <w:rPr>
+          <w:b/>
+          <w:bCs/>
+        </w:rPr>
+        <w:t>Tag 4: 10.06.2025</w:t>
+      </w:r>
+    </w:p>
+    <w:p>
+      <w:pPr>
+        <w:ind w:left="360"/>
+      </w:pPr>
+      <w:r>
+        <w:t>Heute habe ich Meilenstein 1 fertiggestellt und mit Meilenstein 2 begonnen.</w:t>
+      </w:r>
+    </w:p>
+    <w:p>
+      <w:pPr>
+        <w:ind w:left="360"/>
+      </w:pPr>
+      <w:r>
+        <w:t>Ich habe gelernt, wie man ein Emoji-System hinzufügt und wie man es stylen kann, um alles kompakt und passend miteinander zu gestalten.</w:t>
+      </w:r>
+    </w:p>
+    <w:p>
+      <w:pPr>
+        <w:ind w:left="360"/>
+      </w:pPr>
+      <w:r>
+        <w:t>Ausserdem hatte ich Schwierigkeiten mit dem Styling, weil man den Next-Round-Button nicht sah und auch mit den Emojis bei den Auswahlen. Nachdem ich verschiedene Vorschläge aus dem Internet ausprobiert hatte, gelang es mir.</w:t>
+      </w:r>
+    </w:p>
+    <w:p>
+      <w:pPr>
+        <w:ind w:left="360"/>
+      </w:pPr>
+      <w:r>
+        <w:t>Heute war ich gut gelaunt und es ging mir gut.</w:t>
       </w:r>
     </w:p>
     <w:p/>
@@ -4389,6 +4490,7 @@
       </w:pPr>
       <w:bookmarkStart w:id="15" w:name="_Toc199941843"/>
       <w:r>
+        <w:lastRenderedPageBreak/>
         <w:t>Anhang</w:t>
       </w:r>
       <w:bookmarkEnd w:id="15"/>
@@ -4548,7 +4650,7 @@
       <w:rPr>
         <w:noProof/>
       </w:rPr>
-      <w:t>04.06.2025</w:t>
+      <w:t>10.06.2025</w:t>
     </w:r>
     <w:r>
       <w:fldChar w:fldCharType="end"/>

</xml_diff>

<commit_message>
Issue 24: Frontend Backend connection
</commit_message>
<xml_diff>
--- a/Dokumentation_abschlussprojekt_finish_this_agolev_v1_1_0.docx
+++ b/Dokumentation_abschlussprojekt_finish_this_agolev_v1_1_0.docx
@@ -4113,6 +4113,71 @@
         <w:t>Heute war ich gut gelaunt und es ging mir gut.</w:t>
       </w:r>
     </w:p>
+    <w:p>
+      <w:pPr>
+        <w:ind w:left="360"/>
+      </w:pPr>
+    </w:p>
+    <w:p>
+      <w:pPr>
+        <w:pStyle w:val="berschrift3"/>
+        <w:numPr>
+          <w:ilvl w:val="2"/>
+          <w:numId w:val="1"/>
+        </w:numPr>
+      </w:pPr>
+      <w:r>
+        <w:t>Tag 5: 11.06.2025</w:t>
+      </w:r>
+    </w:p>
+    <w:p>
+      <w:pPr>
+        <w:ind w:left="360"/>
+        <w:rPr>
+          <w:b/>
+          <w:bCs/>
+        </w:rPr>
+      </w:pPr>
+      <w:r>
+        <w:rPr>
+          <w:b/>
+          <w:bCs/>
+        </w:rPr>
+        <w:t>Tag 5: 11.06.2025</w:t>
+      </w:r>
+    </w:p>
+    <w:p>
+      <w:pPr>
+        <w:ind w:left="360"/>
+      </w:pPr>
+      <w:r>
+        <w:t>Heute habe ich mit Meilenstein 2 weitergemacht.</w:t>
+      </w:r>
+    </w:p>
+    <w:p>
+      <w:pPr>
+        <w:ind w:left="360"/>
+      </w:pPr>
+      <w:r>
+        <w:t>Ich habe gelernt, wie ich das Frontend mit dem Backend verbinde und welche Anpassungen ich vornehmen muss, damit alles reibungslos funktioniert.</w:t>
+      </w:r>
+    </w:p>
+    <w:p>
+      <w:pPr>
+        <w:ind w:left="360"/>
+      </w:pPr>
+      <w:r>
+        <w:t>Ausserdem hatte ich noch Probleme mit ein paar Erweiterungen, die ich währenddessen umsetzen musste, damit alles flüssig laufen würde. Am Ende des Tages funktionierte jedoch alles.</w:t>
+      </w:r>
+    </w:p>
+    <w:p>
+      <w:pPr>
+        <w:ind w:left="360"/>
+      </w:pPr>
+      <w:r>
+        <w:t>Mir ging es heute gut und ich war gut gelaunt.</w:t>
+      </w:r>
+    </w:p>
     <w:p/>
     <w:p>
       <w:pPr>
@@ -4297,6 +4362,7 @@
         <w:rPr>
           <w:noProof/>
         </w:rPr>
+        <w:lastRenderedPageBreak/>
         <mc:AlternateContent>
           <mc:Choice Requires="wpg">
             <w:drawing>
@@ -4490,7 +4556,6 @@
       </w:pPr>
       <w:bookmarkStart w:id="15" w:name="_Toc199941843"/>
       <w:r>
-        <w:lastRenderedPageBreak/>
         <w:t>Anhang</w:t>
       </w:r>
       <w:bookmarkEnd w:id="15"/>
@@ -4650,7 +4715,7 @@
       <w:rPr>
         <w:noProof/>
       </w:rPr>
-      <w:t>10.06.2025</w:t>
+      <w:t>11.06.2025</w:t>
     </w:r>
     <w:r>
       <w:fldChar w:fldCharType="end"/>

</xml_diff>

<commit_message>
Issue 10: Count votes
</commit_message>
<xml_diff>
--- a/Dokumentation_abschlussprojekt_finish_this_agolev_v1_1_0.docx
+++ b/Dokumentation_abschlussprojekt_finish_this_agolev_v1_1_0.docx
@@ -540,7 +540,7 @@
               <w:r>
                 <w:fldChar w:fldCharType="separate"/>
               </w:r>
-              <w:hyperlink w:anchor="_Toc199941829" w:history="1">
+              <w:hyperlink w:anchor="_Toc200552391" w:history="1">
                 <w:r>
                   <w:rPr>
                     <w:rStyle w:val="Hyperlink"/>
@@ -582,7 +582,7 @@
                     <w:noProof/>
                     <w:webHidden/>
                   </w:rPr>
-                  <w:instrText xml:space="preserve"> PAGEREF _Toc199941829 \h </w:instrText>
+                  <w:instrText xml:space="preserve"> PAGEREF _Toc200552391 \h </w:instrText>
                 </w:r>
                 <w:r>
                   <w:rPr>
@@ -626,7 +626,7 @@
                   <w:lang w:val="en-CH" w:eastAsia="en-CH"/>
                 </w:rPr>
               </w:pPr>
-              <w:hyperlink w:anchor="_Toc199941830" w:history="1">
+              <w:hyperlink w:anchor="_Toc200552392" w:history="1">
                 <w:r>
                   <w:rPr>
                     <w:rStyle w:val="Hyperlink"/>
@@ -668,7 +668,7 @@
                     <w:noProof/>
                     <w:webHidden/>
                   </w:rPr>
-                  <w:instrText xml:space="preserve"> PAGEREF _Toc199941830 \h </w:instrText>
+                  <w:instrText xml:space="preserve"> PAGEREF _Toc200552392 \h </w:instrText>
                 </w:r>
                 <w:r>
                   <w:rPr>
@@ -712,7 +712,7 @@
                   <w:lang w:val="en-CH" w:eastAsia="en-CH"/>
                 </w:rPr>
               </w:pPr>
-              <w:hyperlink w:anchor="_Toc199941831" w:history="1">
+              <w:hyperlink w:anchor="_Toc200552393" w:history="1">
                 <w:r>
                   <w:rPr>
                     <w:rStyle w:val="Hyperlink"/>
@@ -754,7 +754,7 @@
                     <w:noProof/>
                     <w:webHidden/>
                   </w:rPr>
-                  <w:instrText xml:space="preserve"> PAGEREF _Toc199941831 \h </w:instrText>
+                  <w:instrText xml:space="preserve"> PAGEREF _Toc200552393 \h </w:instrText>
                 </w:r>
                 <w:r>
                   <w:rPr>
@@ -798,7 +798,7 @@
                   <w:lang w:val="en-CH" w:eastAsia="en-CH"/>
                 </w:rPr>
               </w:pPr>
-              <w:hyperlink w:anchor="_Toc199941832" w:history="1">
+              <w:hyperlink w:anchor="_Toc200552394" w:history="1">
                 <w:r>
                   <w:rPr>
                     <w:rStyle w:val="Hyperlink"/>
@@ -840,7 +840,7 @@
                     <w:noProof/>
                     <w:webHidden/>
                   </w:rPr>
-                  <w:instrText xml:space="preserve"> PAGEREF _Toc199941832 \h </w:instrText>
+                  <w:instrText xml:space="preserve"> PAGEREF _Toc200552394 \h </w:instrText>
                 </w:r>
                 <w:r>
                   <w:rPr>
@@ -884,7 +884,7 @@
                   <w:lang w:val="en-CH" w:eastAsia="en-CH"/>
                 </w:rPr>
               </w:pPr>
-              <w:hyperlink w:anchor="_Toc199941833" w:history="1">
+              <w:hyperlink w:anchor="_Toc200552395" w:history="1">
                 <w:r>
                   <w:rPr>
                     <w:rStyle w:val="Hyperlink"/>
@@ -926,7 +926,7 @@
                     <w:noProof/>
                     <w:webHidden/>
                   </w:rPr>
-                  <w:instrText xml:space="preserve"> PAGEREF _Toc199941833 \h </w:instrText>
+                  <w:instrText xml:space="preserve"> PAGEREF _Toc200552395 \h </w:instrText>
                 </w:r>
                 <w:r>
                   <w:rPr>
@@ -970,7 +970,7 @@
                   <w:lang w:val="en-CH" w:eastAsia="en-CH"/>
                 </w:rPr>
               </w:pPr>
-              <w:hyperlink w:anchor="_Toc199941834" w:history="1">
+              <w:hyperlink w:anchor="_Toc200552396" w:history="1">
                 <w:r>
                   <w:rPr>
                     <w:rStyle w:val="Hyperlink"/>
@@ -1012,7 +1012,7 @@
                     <w:noProof/>
                     <w:webHidden/>
                   </w:rPr>
-                  <w:instrText xml:space="preserve"> PAGEREF _Toc199941834 \h </w:instrText>
+                  <w:instrText xml:space="preserve"> PAGEREF _Toc200552396 \h </w:instrText>
                 </w:r>
                 <w:r>
                   <w:rPr>
@@ -1056,7 +1056,7 @@
                   <w:lang w:val="en-CH" w:eastAsia="en-CH"/>
                 </w:rPr>
               </w:pPr>
-              <w:hyperlink w:anchor="_Toc199941835" w:history="1">
+              <w:hyperlink w:anchor="_Toc200552397" w:history="1">
                 <w:r>
                   <w:rPr>
                     <w:rStyle w:val="Hyperlink"/>
@@ -1098,7 +1098,7 @@
                     <w:noProof/>
                     <w:webHidden/>
                   </w:rPr>
-                  <w:instrText xml:space="preserve"> PAGEREF _Toc199941835 \h </w:instrText>
+                  <w:instrText xml:space="preserve"> PAGEREF _Toc200552397 \h </w:instrText>
                 </w:r>
                 <w:r>
                   <w:rPr>
@@ -1142,7 +1142,7 @@
                   <w:lang w:val="en-CH" w:eastAsia="en-CH"/>
                 </w:rPr>
               </w:pPr>
-              <w:hyperlink w:anchor="_Toc199941836" w:history="1">
+              <w:hyperlink w:anchor="_Toc200552398" w:history="1">
                 <w:r>
                   <w:rPr>
                     <w:rStyle w:val="Hyperlink"/>
@@ -1184,7 +1184,7 @@
                     <w:noProof/>
                     <w:webHidden/>
                   </w:rPr>
-                  <w:instrText xml:space="preserve"> PAGEREF _Toc199941836 \h </w:instrText>
+                  <w:instrText xml:space="preserve"> PAGEREF _Toc200552398 \h </w:instrText>
                 </w:r>
                 <w:r>
                   <w:rPr>
@@ -1228,7 +1228,7 @@
                   <w:lang w:val="en-CH" w:eastAsia="en-CH"/>
                 </w:rPr>
               </w:pPr>
-              <w:hyperlink w:anchor="_Toc199941837" w:history="1">
+              <w:hyperlink w:anchor="_Toc200552399" w:history="1">
                 <w:r>
                   <w:rPr>
                     <w:rStyle w:val="Hyperlink"/>
@@ -1270,7 +1270,7 @@
                     <w:noProof/>
                     <w:webHidden/>
                   </w:rPr>
-                  <w:instrText xml:space="preserve"> PAGEREF _Toc199941837 \h </w:instrText>
+                  <w:instrText xml:space="preserve"> PAGEREF _Toc200552399 \h </w:instrText>
                 </w:r>
                 <w:r>
                   <w:rPr>
@@ -1314,7 +1314,7 @@
                   <w:lang w:val="en-CH" w:eastAsia="en-CH"/>
                 </w:rPr>
               </w:pPr>
-              <w:hyperlink w:anchor="_Toc199941838" w:history="1">
+              <w:hyperlink w:anchor="_Toc200552400" w:history="1">
                 <w:r>
                   <w:rPr>
                     <w:rStyle w:val="Hyperlink"/>
@@ -1356,7 +1356,7 @@
                     <w:noProof/>
                     <w:webHidden/>
                   </w:rPr>
-                  <w:instrText xml:space="preserve"> PAGEREF _Toc199941838 \h </w:instrText>
+                  <w:instrText xml:space="preserve"> PAGEREF _Toc200552400 \h </w:instrText>
                 </w:r>
                 <w:r>
                   <w:rPr>
@@ -1400,7 +1400,7 @@
                   <w:lang w:val="en-CH" w:eastAsia="en-CH"/>
                 </w:rPr>
               </w:pPr>
-              <w:hyperlink w:anchor="_Toc199941839" w:history="1">
+              <w:hyperlink w:anchor="_Toc200552401" w:history="1">
                 <w:r>
                   <w:rPr>
                     <w:rStyle w:val="Hyperlink"/>
@@ -1442,7 +1442,7 @@
                     <w:noProof/>
                     <w:webHidden/>
                   </w:rPr>
-                  <w:instrText xml:space="preserve"> PAGEREF _Toc199941839 \h </w:instrText>
+                  <w:instrText xml:space="preserve"> PAGEREF _Toc200552401 \h </w:instrText>
                 </w:r>
                 <w:r>
                   <w:rPr>
@@ -1486,7 +1486,7 @@
                   <w:lang w:val="en-CH" w:eastAsia="en-CH"/>
                 </w:rPr>
               </w:pPr>
-              <w:hyperlink w:anchor="_Toc199941840" w:history="1">
+              <w:hyperlink w:anchor="_Toc200552402" w:history="1">
                 <w:r>
                   <w:rPr>
                     <w:rStyle w:val="Hyperlink"/>
@@ -1528,7 +1528,7 @@
                     <w:noProof/>
                     <w:webHidden/>
                   </w:rPr>
-                  <w:instrText xml:space="preserve"> PAGEREF _Toc199941840 \h </w:instrText>
+                  <w:instrText xml:space="preserve"> PAGEREF _Toc200552402 \h </w:instrText>
                 </w:r>
                 <w:r>
                   <w:rPr>
@@ -1572,7 +1572,7 @@
                   <w:lang w:val="en-CH" w:eastAsia="en-CH"/>
                 </w:rPr>
               </w:pPr>
-              <w:hyperlink w:anchor="_Toc199941841" w:history="1">
+              <w:hyperlink w:anchor="_Toc200552403" w:history="1">
                 <w:r>
                   <w:rPr>
                     <w:rStyle w:val="Hyperlink"/>
@@ -1616,7 +1616,7 @@
                     <w:noProof/>
                     <w:webHidden/>
                   </w:rPr>
-                  <w:instrText xml:space="preserve"> PAGEREF _Toc199941841 \h </w:instrText>
+                  <w:instrText xml:space="preserve"> PAGEREF _Toc200552403 \h </w:instrText>
                 </w:r>
                 <w:r>
                   <w:rPr>
@@ -1637,6 +1637,178 @@
                     <w:webHidden/>
                   </w:rPr>
                   <w:t>4</w:t>
+                </w:r>
+                <w:r>
+                  <w:rPr>
+                    <w:noProof/>
+                    <w:webHidden/>
+                  </w:rPr>
+                  <w:fldChar w:fldCharType="end"/>
+                </w:r>
+              </w:hyperlink>
+            </w:p>
+            <w:p>
+              <w:pPr>
+                <w:pStyle w:val="Verzeichnis3"/>
+                <w:tabs>
+                  <w:tab w:val="left" w:pos="1440"/>
+                  <w:tab w:val="right" w:leader="dot" w:pos="9016"/>
+                </w:tabs>
+                <w:rPr>
+                  <w:rFonts w:eastAsiaTheme="minorEastAsia"/>
+                  <w:noProof/>
+                  <w:lang w:val="en-CH" w:eastAsia="en-CH"/>
+                </w:rPr>
+              </w:pPr>
+              <w:hyperlink w:anchor="_Toc200552404" w:history="1">
+                <w:r>
+                  <w:rPr>
+                    <w:rStyle w:val="Hyperlink"/>
+                    <w:noProof/>
+                  </w:rPr>
+                  <w:t>4.4.4</w:t>
+                </w:r>
+                <w:r>
+                  <w:rPr>
+                    <w:rFonts w:eastAsiaTheme="minorEastAsia"/>
+                    <w:noProof/>
+                    <w:lang w:val="en-CH" w:eastAsia="en-CH"/>
+                  </w:rPr>
+                  <w:tab/>
+                </w:r>
+                <w:r>
+                  <w:rPr>
+                    <w:rStyle w:val="Hyperlink"/>
+                    <w:noProof/>
+                  </w:rPr>
+                  <w:t>Tag 4: 10.06.2025</w:t>
+                </w:r>
+                <w:r>
+                  <w:rPr>
+                    <w:noProof/>
+                    <w:webHidden/>
+                  </w:rPr>
+                  <w:tab/>
+                </w:r>
+                <w:r>
+                  <w:rPr>
+                    <w:noProof/>
+                    <w:webHidden/>
+                  </w:rPr>
+                  <w:fldChar w:fldCharType="begin"/>
+                </w:r>
+                <w:r>
+                  <w:rPr>
+                    <w:noProof/>
+                    <w:webHidden/>
+                  </w:rPr>
+                  <w:instrText xml:space="preserve"> PAGEREF _Toc200552404 \h </w:instrText>
+                </w:r>
+                <w:r>
+                  <w:rPr>
+                    <w:noProof/>
+                    <w:webHidden/>
+                  </w:rPr>
+                </w:r>
+                <w:r>
+                  <w:rPr>
+                    <w:noProof/>
+                    <w:webHidden/>
+                  </w:rPr>
+                  <w:fldChar w:fldCharType="separate"/>
+                </w:r>
+                <w:r>
+                  <w:rPr>
+                    <w:noProof/>
+                    <w:webHidden/>
+                  </w:rPr>
+                  <w:t>5</w:t>
+                </w:r>
+                <w:r>
+                  <w:rPr>
+                    <w:noProof/>
+                    <w:webHidden/>
+                  </w:rPr>
+                  <w:fldChar w:fldCharType="end"/>
+                </w:r>
+              </w:hyperlink>
+            </w:p>
+            <w:p>
+              <w:pPr>
+                <w:pStyle w:val="Verzeichnis3"/>
+                <w:tabs>
+                  <w:tab w:val="left" w:pos="1440"/>
+                  <w:tab w:val="right" w:leader="dot" w:pos="9016"/>
+                </w:tabs>
+                <w:rPr>
+                  <w:rFonts w:eastAsiaTheme="minorEastAsia"/>
+                  <w:noProof/>
+                  <w:lang w:val="en-CH" w:eastAsia="en-CH"/>
+                </w:rPr>
+              </w:pPr>
+              <w:hyperlink w:anchor="_Toc200552405" w:history="1">
+                <w:r>
+                  <w:rPr>
+                    <w:rStyle w:val="Hyperlink"/>
+                    <w:noProof/>
+                  </w:rPr>
+                  <w:t>4.4.5</w:t>
+                </w:r>
+                <w:r>
+                  <w:rPr>
+                    <w:rFonts w:eastAsiaTheme="minorEastAsia"/>
+                    <w:noProof/>
+                    <w:lang w:val="en-CH" w:eastAsia="en-CH"/>
+                  </w:rPr>
+                  <w:tab/>
+                </w:r>
+                <w:r>
+                  <w:rPr>
+                    <w:rStyle w:val="Hyperlink"/>
+                    <w:noProof/>
+                  </w:rPr>
+                  <w:t>Tag 5: 11.06.2025</w:t>
+                </w:r>
+                <w:r>
+                  <w:rPr>
+                    <w:noProof/>
+                    <w:webHidden/>
+                  </w:rPr>
+                  <w:tab/>
+                </w:r>
+                <w:r>
+                  <w:rPr>
+                    <w:noProof/>
+                    <w:webHidden/>
+                  </w:rPr>
+                  <w:fldChar w:fldCharType="begin"/>
+                </w:r>
+                <w:r>
+                  <w:rPr>
+                    <w:noProof/>
+                    <w:webHidden/>
+                  </w:rPr>
+                  <w:instrText xml:space="preserve"> PAGEREF _Toc200552405 \h </w:instrText>
+                </w:r>
+                <w:r>
+                  <w:rPr>
+                    <w:noProof/>
+                    <w:webHidden/>
+                  </w:rPr>
+                </w:r>
+                <w:r>
+                  <w:rPr>
+                    <w:noProof/>
+                    <w:webHidden/>
+                  </w:rPr>
+                  <w:fldChar w:fldCharType="separate"/>
+                </w:r>
+                <w:r>
+                  <w:rPr>
+                    <w:noProof/>
+                    <w:webHidden/>
+                  </w:rPr>
+                  <w:t>5</w:t>
                 </w:r>
                 <w:r>
                   <w:rPr>
@@ -1660,7 +1832,7 @@
                   <w:lang w:val="en-CH" w:eastAsia="en-CH"/>
                 </w:rPr>
               </w:pPr>
-              <w:hyperlink w:anchor="_Toc199941842" w:history="1">
+              <w:hyperlink w:anchor="_Toc200552406" w:history="1">
                 <w:r>
                   <w:rPr>
                     <w:rStyle w:val="Hyperlink"/>
@@ -1702,7 +1874,7 @@
                     <w:noProof/>
                     <w:webHidden/>
                   </w:rPr>
-                  <w:instrText xml:space="preserve"> PAGEREF _Toc199941842 \h </w:instrText>
+                  <w:instrText xml:space="preserve"> PAGEREF _Toc200552406 \h </w:instrText>
                 </w:r>
                 <w:r>
                   <w:rPr>
@@ -1746,7 +1918,7 @@
                   <w:lang w:val="en-CH" w:eastAsia="en-CH"/>
                 </w:rPr>
               </w:pPr>
-              <w:hyperlink w:anchor="_Toc199941843" w:history="1">
+              <w:hyperlink w:anchor="_Toc200552407" w:history="1">
                 <w:r>
                   <w:rPr>
                     <w:rStyle w:val="Hyperlink"/>
@@ -1788,7 +1960,7 @@
                     <w:noProof/>
                     <w:webHidden/>
                   </w:rPr>
-                  <w:instrText xml:space="preserve"> PAGEREF _Toc199941843 \h </w:instrText>
+                  <w:instrText xml:space="preserve"> PAGEREF _Toc200552407 \h </w:instrText>
                 </w:r>
                 <w:r>
                   <w:rPr>
@@ -1808,7 +1980,7 @@
                     <w:noProof/>
                     <w:webHidden/>
                   </w:rPr>
-                  <w:t>5</w:t>
+                  <w:t>6</w:t>
                 </w:r>
                 <w:r>
                   <w:rPr>
@@ -1832,7 +2004,7 @@
                   <w:lang w:val="en-CH" w:eastAsia="en-CH"/>
                 </w:rPr>
               </w:pPr>
-              <w:hyperlink w:anchor="_Toc199941844" w:history="1">
+              <w:hyperlink w:anchor="_Toc200552408" w:history="1">
                 <w:r>
                   <w:rPr>
                     <w:rStyle w:val="Hyperlink"/>
@@ -1874,7 +2046,7 @@
                     <w:noProof/>
                     <w:webHidden/>
                   </w:rPr>
-                  <w:instrText xml:space="preserve"> PAGEREF _Toc199941844 \h </w:instrText>
+                  <w:instrText xml:space="preserve"> PAGEREF _Toc200552408 \h </w:instrText>
                 </w:r>
                 <w:r>
                   <w:rPr>
@@ -1894,7 +2066,7 @@
                     <w:noProof/>
                     <w:webHidden/>
                   </w:rPr>
-                  <w:t>5</w:t>
+                  <w:t>6</w:t>
                 </w:r>
                 <w:r>
                   <w:rPr>
@@ -1918,7 +2090,7 @@
                   <w:lang w:val="en-CH" w:eastAsia="en-CH"/>
                 </w:rPr>
               </w:pPr>
-              <w:hyperlink w:anchor="_Toc199941845" w:history="1">
+              <w:hyperlink w:anchor="_Toc200552409" w:history="1">
                 <w:r>
                   <w:rPr>
                     <w:rStyle w:val="Hyperlink"/>
@@ -1960,7 +2132,7 @@
                     <w:noProof/>
                     <w:webHidden/>
                   </w:rPr>
-                  <w:instrText xml:space="preserve"> PAGEREF _Toc199941845 \h </w:instrText>
+                  <w:instrText xml:space="preserve"> PAGEREF _Toc200552409 \h </w:instrText>
                 </w:r>
                 <w:r>
                   <w:rPr>
@@ -1980,7 +2152,7 @@
                     <w:noProof/>
                     <w:webHidden/>
                   </w:rPr>
-                  <w:t>5</w:t>
+                  <w:t>6</w:t>
                 </w:r>
                 <w:r>
                   <w:rPr>
@@ -2004,7 +2176,7 @@
                   <w:lang w:val="en-CH" w:eastAsia="en-CH"/>
                 </w:rPr>
               </w:pPr>
-              <w:hyperlink w:anchor="_Toc199941846" w:history="1">
+              <w:hyperlink w:anchor="_Toc200552410" w:history="1">
                 <w:r>
                   <w:rPr>
                     <w:rStyle w:val="Hyperlink"/>
@@ -2046,7 +2218,7 @@
                     <w:noProof/>
                     <w:webHidden/>
                   </w:rPr>
-                  <w:instrText xml:space="preserve"> PAGEREF _Toc199941846 \h </w:instrText>
+                  <w:instrText xml:space="preserve"> PAGEREF _Toc200552410 \h </w:instrText>
                 </w:r>
                 <w:r>
                   <w:rPr>
@@ -2066,7 +2238,7 @@
                     <w:noProof/>
                     <w:webHidden/>
                   </w:rPr>
-                  <w:t>5</w:t>
+                  <w:t>6</w:t>
                 </w:r>
                 <w:r>
                   <w:rPr>
@@ -2090,7 +2262,7 @@
                   <w:lang w:val="en-CH" w:eastAsia="en-CH"/>
                 </w:rPr>
               </w:pPr>
-              <w:hyperlink w:anchor="_Toc199941847" w:history="1">
+              <w:hyperlink w:anchor="_Toc200552411" w:history="1">
                 <w:r>
                   <w:rPr>
                     <w:rStyle w:val="Hyperlink"/>
@@ -2132,7 +2304,7 @@
                     <w:noProof/>
                     <w:webHidden/>
                   </w:rPr>
-                  <w:instrText xml:space="preserve"> PAGEREF _Toc199941847 \h </w:instrText>
+                  <w:instrText xml:space="preserve"> PAGEREF _Toc200552411 \h </w:instrText>
                 </w:r>
                 <w:r>
                   <w:rPr>
@@ -2152,7 +2324,7 @@
                     <w:noProof/>
                     <w:webHidden/>
                   </w:rPr>
-                  <w:t>5</w:t>
+                  <w:t>6</w:t>
                 </w:r>
                 <w:r>
                   <w:rPr>
@@ -2176,7 +2348,7 @@
                   <w:lang w:val="en-CH" w:eastAsia="en-CH"/>
                 </w:rPr>
               </w:pPr>
-              <w:hyperlink w:anchor="_Toc199941848" w:history="1">
+              <w:hyperlink w:anchor="_Toc200552412" w:history="1">
                 <w:r>
                   <w:rPr>
                     <w:rStyle w:val="Hyperlink"/>
@@ -2218,7 +2390,7 @@
                     <w:noProof/>
                     <w:webHidden/>
                   </w:rPr>
-                  <w:instrText xml:space="preserve"> PAGEREF _Toc199941848 \h </w:instrText>
+                  <w:instrText xml:space="preserve"> PAGEREF _Toc200552412 \h </w:instrText>
                 </w:r>
                 <w:r>
                   <w:rPr>
@@ -2238,7 +2410,7 @@
                     <w:noProof/>
                     <w:webHidden/>
                   </w:rPr>
-                  <w:t>5</w:t>
+                  <w:t>6</w:t>
                 </w:r>
                 <w:r>
                   <w:rPr>
@@ -2271,7 +2443,7 @@
           <w:szCs w:val="36"/>
         </w:rPr>
       </w:pPr>
-      <w:bookmarkStart w:id="1" w:name="_Toc199941829"/>
+      <w:bookmarkStart w:id="1" w:name="_Toc200552391"/>
       <w:r>
         <w:rPr>
           <w:sz w:val="36"/>
@@ -2533,9 +2705,8 @@
           <w:numId w:val="1"/>
         </w:numPr>
       </w:pPr>
-      <w:bookmarkStart w:id="2" w:name="_Toc199941830"/>
+      <w:bookmarkStart w:id="2" w:name="_Toc200552392"/>
       <w:r>
-        <w:lastRenderedPageBreak/>
         <w:t>Einleitung</w:t>
       </w:r>
       <w:bookmarkEnd w:id="2"/>
@@ -2705,7 +2876,7 @@
           <w:numId w:val="1"/>
         </w:numPr>
       </w:pPr>
-      <w:bookmarkStart w:id="3" w:name="_Toc199941831"/>
+      <w:bookmarkStart w:id="3" w:name="_Toc200552393"/>
       <w:r>
         <w:t>Planung</w:t>
       </w:r>
@@ -2719,7 +2890,7 @@
           <w:numId w:val="1"/>
         </w:numPr>
       </w:pPr>
-      <w:bookmarkStart w:id="4" w:name="_Toc199941832"/>
+      <w:bookmarkStart w:id="4" w:name="_Toc200552394"/>
       <w:r>
         <w:t>Terminplan</w:t>
       </w:r>
@@ -3047,6 +3218,7 @@
           </w:tcPr>
           <w:p>
             <w:r>
+              <w:lastRenderedPageBreak/>
               <w:t>Tag 4</w:t>
             </w:r>
           </w:p>
@@ -3112,7 +3284,7 @@
           <w:numId w:val="1"/>
         </w:numPr>
       </w:pPr>
-      <w:bookmarkStart w:id="5" w:name="_Toc199941833"/>
+      <w:bookmarkStart w:id="5" w:name="_Toc200552395"/>
       <w:r>
         <w:t>Entscheidungsmatrix</w:t>
       </w:r>
@@ -3446,7 +3618,7 @@
           <w:numId w:val="1"/>
         </w:numPr>
       </w:pPr>
-      <w:bookmarkStart w:id="6" w:name="_Toc199941834"/>
+      <w:bookmarkStart w:id="6" w:name="_Toc200552396"/>
       <w:r>
         <w:t>Hauptteil</w:t>
       </w:r>
@@ -3460,7 +3632,7 @@
           <w:numId w:val="1"/>
         </w:numPr>
       </w:pPr>
-      <w:bookmarkStart w:id="7" w:name="_Toc199941835"/>
+      <w:bookmarkStart w:id="7" w:name="_Toc200552397"/>
       <w:r>
         <w:t>Umsetzung und Zwischenschritte</w:t>
       </w:r>
@@ -3511,7 +3683,7 @@
           <w:numId w:val="1"/>
         </w:numPr>
       </w:pPr>
-      <w:bookmarkStart w:id="8" w:name="_Toc199941836"/>
+      <w:bookmarkStart w:id="8" w:name="_Toc200552398"/>
       <w:r>
         <w:t>Ergebnis der Arbeit</w:t>
       </w:r>
@@ -3554,7 +3726,7 @@
           <w:numId w:val="1"/>
         </w:numPr>
       </w:pPr>
-      <w:bookmarkStart w:id="9" w:name="_Toc199941837"/>
+      <w:bookmarkStart w:id="9" w:name="_Toc200552399"/>
       <w:r>
         <w:t>Funktionsbeschreibung</w:t>
       </w:r>
@@ -3740,9 +3912,8 @@
           <w:numId w:val="1"/>
         </w:numPr>
       </w:pPr>
-      <w:bookmarkStart w:id="10" w:name="_Toc199941838"/>
+      <w:bookmarkStart w:id="10" w:name="_Toc200552400"/>
       <w:r>
-        <w:lastRenderedPageBreak/>
         <w:t>Arbeitsjournal</w:t>
       </w:r>
       <w:bookmarkEnd w:id="10"/>
@@ -3755,7 +3926,7 @@
           <w:numId w:val="1"/>
         </w:numPr>
       </w:pPr>
-      <w:bookmarkStart w:id="11" w:name="_Toc199941839"/>
+      <w:bookmarkStart w:id="11" w:name="_Toc200552401"/>
       <w:r>
         <w:t>Tag 1: 02.06.2025</w:t>
       </w:r>
@@ -3830,7 +4001,7 @@
           <w:numId w:val="1"/>
         </w:numPr>
       </w:pPr>
-      <w:bookmarkStart w:id="12" w:name="_Toc199941840"/>
+      <w:bookmarkStart w:id="12" w:name="_Toc200552402"/>
       <w:r>
         <w:t>Tag 2: 03.06.2025</w:t>
       </w:r>
@@ -3961,7 +4132,7 @@
           <w:lang w:val="de-DE"/>
         </w:rPr>
       </w:pPr>
-      <w:bookmarkStart w:id="13" w:name="_Toc199941841"/>
+      <w:bookmarkStart w:id="13" w:name="_Toc200552403"/>
       <w:r>
         <w:rPr>
           <w:lang w:val="de-DE"/>
@@ -4049,6 +4220,7 @@
         <w:rPr>
           <w:lang w:val="de-DE"/>
         </w:rPr>
+        <w:lastRenderedPageBreak/>
         <w:t>Heute ging es mir gut und ich war gut gelaunt.</w:t>
       </w:r>
     </w:p>
@@ -4060,10 +4232,11 @@
           <w:numId w:val="1"/>
         </w:numPr>
       </w:pPr>
+      <w:bookmarkStart w:id="14" w:name="_Toc200552404"/>
       <w:r>
-        <w:lastRenderedPageBreak/>
         <w:t>Tag 4: 10.06.2025</w:t>
       </w:r>
+      <w:bookmarkEnd w:id="14"/>
     </w:p>
     <w:p>
       <w:pPr>
@@ -4126,9 +4299,11 @@
           <w:numId w:val="1"/>
         </w:numPr>
       </w:pPr>
+      <w:bookmarkStart w:id="15" w:name="_Toc200552405"/>
       <w:r>
         <w:t>Tag 5: 11.06.2025</w:t>
       </w:r>
+      <w:bookmarkEnd w:id="15"/>
     </w:p>
     <w:p>
       <w:pPr>
@@ -4187,11 +4362,11 @@
           <w:numId w:val="1"/>
         </w:numPr>
       </w:pPr>
-      <w:bookmarkStart w:id="14" w:name="_Toc199941842"/>
+      <w:bookmarkStart w:id="16" w:name="_Toc200552406"/>
       <w:r>
         <w:t>Testplan</w:t>
       </w:r>
-      <w:bookmarkEnd w:id="14"/>
+      <w:bookmarkEnd w:id="16"/>
     </w:p>
     <w:p>
       <w:pPr>
@@ -4554,11 +4729,11 @@
           <w:numId w:val="1"/>
         </w:numPr>
       </w:pPr>
-      <w:bookmarkStart w:id="15" w:name="_Toc199941843"/>
+      <w:bookmarkStart w:id="17" w:name="_Toc200552407"/>
       <w:r>
         <w:t>Anhang</w:t>
       </w:r>
-      <w:bookmarkEnd w:id="15"/>
+      <w:bookmarkEnd w:id="17"/>
     </w:p>
     <w:p>
       <w:pPr>
@@ -4568,11 +4743,11 @@
           <w:numId w:val="1"/>
         </w:numPr>
       </w:pPr>
-      <w:bookmarkStart w:id="16" w:name="_Toc199941844"/>
+      <w:bookmarkStart w:id="18" w:name="_Toc200552408"/>
       <w:r>
         <w:t>Glossar</w:t>
       </w:r>
-      <w:bookmarkEnd w:id="16"/>
+      <w:bookmarkEnd w:id="18"/>
     </w:p>
     <w:p>
       <w:pPr>
@@ -4582,11 +4757,11 @@
           <w:numId w:val="1"/>
         </w:numPr>
       </w:pPr>
-      <w:bookmarkStart w:id="17" w:name="_Toc199941845"/>
+      <w:bookmarkStart w:id="19" w:name="_Toc200552409"/>
       <w:r>
         <w:t>Codeausschnitte</w:t>
       </w:r>
-      <w:bookmarkEnd w:id="17"/>
+      <w:bookmarkEnd w:id="19"/>
     </w:p>
     <w:p>
       <w:pPr>
@@ -4596,11 +4771,11 @@
           <w:numId w:val="1"/>
         </w:numPr>
       </w:pPr>
-      <w:bookmarkStart w:id="18" w:name="_Toc199941846"/>
+      <w:bookmarkStart w:id="20" w:name="_Toc200552410"/>
       <w:r>
         <w:t>Screenshot-App</w:t>
       </w:r>
-      <w:bookmarkEnd w:id="18"/>
+      <w:bookmarkEnd w:id="20"/>
     </w:p>
     <w:p>
       <w:pPr>
@@ -4610,11 +4785,11 @@
           <w:numId w:val="1"/>
         </w:numPr>
       </w:pPr>
-      <w:bookmarkStart w:id="19" w:name="_Toc199941847"/>
+      <w:bookmarkStart w:id="21" w:name="_Toc200552411"/>
       <w:r>
         <w:t>KI-Chat-Auszüge</w:t>
       </w:r>
-      <w:bookmarkEnd w:id="19"/>
+      <w:bookmarkEnd w:id="21"/>
       <w:r>
         <w:t xml:space="preserve"> </w:t>
       </w:r>
@@ -4627,11 +4802,11 @@
           <w:numId w:val="1"/>
         </w:numPr>
       </w:pPr>
-      <w:bookmarkStart w:id="20" w:name="_Toc199941848"/>
+      <w:bookmarkStart w:id="22" w:name="_Toc200552412"/>
       <w:r>
         <w:t>Quellen und Literatur</w:t>
       </w:r>
-      <w:bookmarkEnd w:id="20"/>
+      <w:bookmarkEnd w:id="22"/>
     </w:p>
     <w:p>
       <w:pPr>

</xml_diff>

<commit_message>
Issue 11; Show voting Results
</commit_message>
<xml_diff>
--- a/Dokumentation_abschlussprojekt_finish_this_agolev_v1_1_0.docx
+++ b/Dokumentation_abschlussprojekt_finish_this_agolev_v1_1_0.docx
@@ -2693,6 +2693,159 @@
           </w:p>
         </w:tc>
       </w:tr>
+      <w:tr>
+        <w:tc>
+          <w:tcPr>
+            <w:tcW w:w="2382" w:type="dxa"/>
+          </w:tcPr>
+          <w:p>
+            <w:r>
+              <w:t>Levi Agostinho Horta</w:t>
+            </w:r>
+          </w:p>
+        </w:tc>
+        <w:tc>
+          <w:tcPr>
+            <w:tcW w:w="2866" w:type="dxa"/>
+          </w:tcPr>
+          <w:p>
+            <w:r>
+              <w:t>Arbeitsjournal erweitert</w:t>
+            </w:r>
+          </w:p>
+        </w:tc>
+        <w:tc>
+          <w:tcPr>
+            <w:tcW w:w="1884" w:type="dxa"/>
+          </w:tcPr>
+          <w:p>
+            <w:r>
+              <w:t>10.06.2025</w:t>
+            </w:r>
+          </w:p>
+        </w:tc>
+        <w:tc>
+          <w:tcPr>
+            <w:tcW w:w="1884" w:type="dxa"/>
+          </w:tcPr>
+          <w:p>
+            <w:r>
+              <w:t>1.3</w:t>
+            </w:r>
+          </w:p>
+        </w:tc>
+      </w:tr>
+      <w:tr>
+        <w:tc>
+          <w:tcPr>
+            <w:tcW w:w="2382" w:type="dxa"/>
+          </w:tcPr>
+          <w:p>
+            <w:r>
+              <w:lastRenderedPageBreak/>
+              <w:t>Levi Agostinho Horta</w:t>
+            </w:r>
+          </w:p>
+        </w:tc>
+        <w:tc>
+          <w:tcPr>
+            <w:tcW w:w="2866" w:type="dxa"/>
+          </w:tcPr>
+          <w:p>
+            <w:r>
+              <w:t>Arbeitsjournal erweitert</w:t>
+            </w:r>
+          </w:p>
+        </w:tc>
+        <w:tc>
+          <w:tcPr>
+            <w:tcW w:w="1884" w:type="dxa"/>
+          </w:tcPr>
+          <w:p>
+            <w:r>
+              <w:t>11.06.2025</w:t>
+            </w:r>
+          </w:p>
+        </w:tc>
+        <w:tc>
+          <w:tcPr>
+            <w:tcW w:w="1884" w:type="dxa"/>
+          </w:tcPr>
+          <w:p>
+            <w:r>
+              <w:t>1.4</w:t>
+            </w:r>
+          </w:p>
+        </w:tc>
+      </w:tr>
+      <w:tr>
+        <w:tc>
+          <w:tcPr>
+            <w:tcW w:w="2382" w:type="dxa"/>
+          </w:tcPr>
+          <w:p>
+            <w:r>
+              <w:t>Levi Agostinho Horta</w:t>
+            </w:r>
+          </w:p>
+        </w:tc>
+        <w:tc>
+          <w:tcPr>
+            <w:tcW w:w="2866" w:type="dxa"/>
+          </w:tcPr>
+          <w:p>
+            <w:r>
+              <w:t>Arbeitsjournal erweitert</w:t>
+            </w:r>
+          </w:p>
+        </w:tc>
+        <w:tc>
+          <w:tcPr>
+            <w:tcW w:w="1884" w:type="dxa"/>
+          </w:tcPr>
+          <w:p>
+            <w:r>
+              <w:t>16.06.2025</w:t>
+            </w:r>
+          </w:p>
+        </w:tc>
+        <w:tc>
+          <w:tcPr>
+            <w:tcW w:w="1884" w:type="dxa"/>
+          </w:tcPr>
+          <w:p>
+            <w:r>
+              <w:t>1.5</w:t>
+            </w:r>
+          </w:p>
+        </w:tc>
+      </w:tr>
+      <w:tr>
+        <w:tc>
+          <w:tcPr>
+            <w:tcW w:w="2382" w:type="dxa"/>
+          </w:tcPr>
+          <w:p/>
+        </w:tc>
+        <w:tc>
+          <w:tcPr>
+            <w:tcW w:w="2866" w:type="dxa"/>
+          </w:tcPr>
+          <w:p/>
+        </w:tc>
+        <w:tc>
+          <w:tcPr>
+            <w:tcW w:w="1884" w:type="dxa"/>
+          </w:tcPr>
+          <w:p/>
+        </w:tc>
+        <w:tc>
+          <w:tcPr>
+            <w:tcW w:w="1884" w:type="dxa"/>
+          </w:tcPr>
+          <w:p/>
+        </w:tc>
+      </w:tr>
       <w:bookmarkEnd w:id="0"/>
     </w:tbl>
     <w:p/>
@@ -2917,13 +3070,13 @@
         <mc:AlternateContent>
           <mc:Choice Requires="wpg">
             <w:drawing>
-              <wp:anchor distT="0" distB="0" distL="114300" distR="114300" simplePos="0" relativeHeight="251673600" behindDoc="0" locked="0" layoutInCell="1" allowOverlap="1" wp14:anchorId="26BFD144" wp14:editId="41FED1A2">
+              <wp:anchor distT="0" distB="0" distL="114300" distR="114300" simplePos="0" relativeHeight="251673600" behindDoc="0" locked="0" layoutInCell="1" allowOverlap="1" wp14:anchorId="26BFD144" wp14:editId="47EC2EAC">
                 <wp:simplePos x="0" y="0"/>
-                <wp:positionH relativeFrom="column">
-                  <wp:posOffset>190500</wp:posOffset>
+                <wp:positionH relativeFrom="margin">
+                  <wp:align>right</wp:align>
                 </wp:positionH>
                 <wp:positionV relativeFrom="paragraph">
-                  <wp:posOffset>1794510</wp:posOffset>
+                  <wp:posOffset>1350645</wp:posOffset>
                 </wp:positionV>
                 <wp:extent cx="5562600" cy="2641600"/>
                 <wp:effectExtent l="0" t="0" r="0" b="6350"/>
@@ -3024,7 +3177,7 @@
           </mc:Choice>
           <mc:Fallback>
             <w:pict>
-              <v:group w14:anchorId="26BFD144" id="Gruppieren 2" o:spid="_x0000_s1027" style="position:absolute;left:0;text-align:left;margin-left:15pt;margin-top:141.3pt;width:438pt;height:208pt;z-index:251673600" coordsize="55626,26416" o:gfxdata="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">
+              <v:group w14:anchorId="26BFD144" id="Gruppieren 2" o:spid="_x0000_s1027" style="position:absolute;left:0;text-align:left;margin-left:386.8pt;margin-top:106.35pt;width:438pt;height:208pt;z-index:251673600;mso-position-horizontal:right;mso-position-horizontal-relative:margin" coordsize="55626,26416" o:gfxdata="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">
                 <v:shapetype id="_x0000_t75" coordsize="21600,21600" o:spt="75" o:preferrelative="t" path="m@4@5l@4@11@9@11@9@5xe" filled="f" stroked="f">
                   <v:stroke joinstyle="miter"/>
                   <v:formulas>
@@ -3073,7 +3226,7 @@
                     </w:txbxContent>
                   </v:textbox>
                 </v:shape>
-                <w10:wrap type="topAndBottom"/>
+                <w10:wrap type="topAndBottom" anchorx="margin"/>
               </v:group>
             </w:pict>
           </mc:Fallback>
@@ -3115,6 +3268,7 @@
                 <w:b/>
                 <w:bCs/>
               </w:rPr>
+              <w:lastRenderedPageBreak/>
               <w:t>Tag</w:t>
             </w:r>
           </w:p>
@@ -3218,7 +3372,6 @@
           </w:tcPr>
           <w:p>
             <w:r>
-              <w:lastRenderedPageBreak/>
               <w:t>Tag 4</w:t>
             </w:r>
           </w:p>
@@ -3263,7 +3416,46 @@
           <w:tcPr>
             <w:tcW w:w="4359" w:type="dxa"/>
           </w:tcPr>
-          <w:p/>
+          <w:p>
+            <w:r>
+              <w:t xml:space="preserve">Verbindung von Frontend und </w:t>
+            </w:r>
+            <w:proofErr w:type="gramStart"/>
+            <w:r>
+              <w:t>Backend</w:t>
+            </w:r>
+            <w:proofErr w:type="gramEnd"/>
+          </w:p>
+        </w:tc>
+      </w:tr>
+      <w:tr>
+        <w:tc>
+          <w:tcPr>
+            <w:tcW w:w="4297" w:type="dxa"/>
+          </w:tcPr>
+          <w:p>
+            <w:r>
+              <w:t xml:space="preserve">Tag 6 </w:t>
+            </w:r>
+          </w:p>
+        </w:tc>
+        <w:tc>
+          <w:tcPr>
+            <w:tcW w:w="4359" w:type="dxa"/>
+          </w:tcPr>
+          <w:p>
+            <w:r>
+              <w:t xml:space="preserve">Ranking </w:t>
+            </w:r>
+            <w:proofErr w:type="gramStart"/>
+            <w:r>
+              <w:t>von Sätze</w:t>
+            </w:r>
+            <w:proofErr w:type="gramEnd"/>
+            <w:r>
+              <w:t xml:space="preserve"> und Podium von Spielern</w:t>
+            </w:r>
+          </w:p>
         </w:tc>
       </w:tr>
     </w:tbl>
@@ -3728,6 +3920,7 @@
       </w:pPr>
       <w:bookmarkStart w:id="9" w:name="_Toc200552399"/>
       <w:r>
+        <w:lastRenderedPageBreak/>
         <w:t>Funktionsbeschreibung</w:t>
       </w:r>
       <w:bookmarkEnd w:id="9"/>
@@ -4170,6 +4363,7 @@
         <w:rPr>
           <w:lang w:val="de-DE"/>
         </w:rPr>
+        <w:lastRenderedPageBreak/>
         <w:t>Heute habe ich an dem ersten Meilenstein weitergearbeitet und bin damit fast fertig geworden.</w:t>
       </w:r>
     </w:p>
@@ -4220,7 +4414,6 @@
         <w:rPr>
           <w:lang w:val="de-DE"/>
         </w:rPr>
-        <w:lastRenderedPageBreak/>
         <w:t>Heute ging es mir gut und ich war gut gelaunt.</w:t>
       </w:r>
     </w:p>
@@ -4351,6 +4544,80 @@
       </w:pPr>
       <w:r>
         <w:t>Mir ging es heute gut und ich war gut gelaunt.</w:t>
+      </w:r>
+    </w:p>
+    <w:p>
+      <w:pPr>
+        <w:ind w:left="360"/>
+      </w:pPr>
+    </w:p>
+    <w:p>
+      <w:pPr>
+        <w:pStyle w:val="berschrift3"/>
+        <w:numPr>
+          <w:ilvl w:val="2"/>
+          <w:numId w:val="1"/>
+        </w:numPr>
+      </w:pPr>
+      <w:r>
+        <w:t>Tag 6: 16.06.2025</w:t>
+      </w:r>
+    </w:p>
+    <w:p>
+      <w:pPr>
+        <w:ind w:left="360"/>
+        <w:rPr>
+          <w:b/>
+          <w:bCs/>
+        </w:rPr>
+      </w:pPr>
+      <w:r>
+        <w:rPr>
+          <w:b/>
+          <w:bCs/>
+        </w:rPr>
+        <w:t>Tag 6: 16.06.2025</w:t>
+      </w:r>
+    </w:p>
+    <w:p>
+      <w:pPr>
+        <w:ind w:left="360"/>
+      </w:pPr>
+      <w:r>
+        <w:t>Heute bin ich fast mit Meilenstein 2 fertig geworden.</w:t>
+      </w:r>
+    </w:p>
+    <w:p>
+      <w:pPr>
+        <w:ind w:left="360"/>
+      </w:pPr>
+      <w:r>
+        <w:lastRenderedPageBreak/>
+        <w:t>Ich habe gelernt, wie ich ein Ranking der besten Sätze erstelle und wie ich ein Podium erstelle, das die Spieler nach ihren besten Sätzen ranken.</w:t>
+      </w:r>
+    </w:p>
+    <w:p>
+      <w:pPr>
+        <w:ind w:left="360"/>
+      </w:pPr>
+      <w:r>
+        <w:t>Ausserdem hatte ich noch Schwierigkeiten, weil meine GET-</w:t>
+      </w:r>
+      <w:proofErr w:type="spellStart"/>
+      <w:r>
+        <w:t>sentence</w:t>
+      </w:r>
+      <w:proofErr w:type="spellEnd"/>
+      <w:r>
+        <w:t>-Anfrage nicht mehr funktioniert hat. Nachdem ich der URL dann wieder richtig angepasst hatte, hat es funktioniert.</w:t>
+      </w:r>
+    </w:p>
+    <w:p>
+      <w:pPr>
+        <w:ind w:left="360"/>
+      </w:pPr>
+      <w:r>
+        <w:t>Heute war ich gut gelaunt und es ging mir gut.</w:t>
       </w:r>
     </w:p>
     <w:p/>
@@ -4537,7 +4804,6 @@
         <w:rPr>
           <w:noProof/>
         </w:rPr>
-        <w:lastRenderedPageBreak/>
         <mc:AlternateContent>
           <mc:Choice Requires="wpg">
             <w:drawing>
@@ -4731,6 +4997,7 @@
       </w:pPr>
       <w:bookmarkStart w:id="17" w:name="_Toc200552407"/>
       <w:r>
+        <w:lastRenderedPageBreak/>
         <w:t>Anhang</w:t>
       </w:r>
       <w:bookmarkEnd w:id="17"/>
@@ -4890,7 +5157,7 @@
       <w:rPr>
         <w:noProof/>
       </w:rPr>
-      <w:t>11.06.2025</w:t>
+      <w:t>16.06.2025</w:t>
     </w:r>
     <w:r>
       <w:fldChar w:fldCharType="end"/>
@@ -4957,7 +5224,13 @@
       <w:rPr>
         <w:lang w:val="en-US"/>
       </w:rPr>
-      <w:t>1.1</w:t>
+      <w:t>1.</w:t>
+    </w:r>
+    <w:r>
+      <w:rPr>
+        <w:lang w:val="en-US"/>
+      </w:rPr>
+      <w:t>5</w:t>
     </w:r>
     <w:r>
       <w:rPr>

</xml_diff>

<commit_message>
Issue 14: Basic Visual Polish
</commit_message>
<xml_diff>
--- a/Dokumentation_abschlussprojekt_finish_this_agolev_v1_1_0.docx
+++ b/Dokumentation_abschlussprojekt_finish_this_agolev_v1_1_0.docx
@@ -540,7 +540,7 @@
               <w:r>
                 <w:fldChar w:fldCharType="separate"/>
               </w:r>
-              <w:hyperlink w:anchor="_Toc200552391" w:history="1">
+              <w:hyperlink w:anchor="_Toc201065452" w:history="1">
                 <w:r>
                   <w:rPr>
                     <w:rStyle w:val="Hyperlink"/>
@@ -582,7 +582,7 @@
                     <w:noProof/>
                     <w:webHidden/>
                   </w:rPr>
-                  <w:instrText xml:space="preserve"> PAGEREF _Toc200552391 \h </w:instrText>
+                  <w:instrText xml:space="preserve"> PAGEREF _Toc201065452 \h </w:instrText>
                 </w:r>
                 <w:r>
                   <w:rPr>
@@ -626,7 +626,7 @@
                   <w:lang w:val="en-CH" w:eastAsia="en-CH"/>
                 </w:rPr>
               </w:pPr>
-              <w:hyperlink w:anchor="_Toc200552392" w:history="1">
+              <w:hyperlink w:anchor="_Toc201065453" w:history="1">
                 <w:r>
                   <w:rPr>
                     <w:rStyle w:val="Hyperlink"/>
@@ -668,7 +668,7 @@
                     <w:noProof/>
                     <w:webHidden/>
                   </w:rPr>
-                  <w:instrText xml:space="preserve"> PAGEREF _Toc200552392 \h </w:instrText>
+                  <w:instrText xml:space="preserve"> PAGEREF _Toc201065453 \h </w:instrText>
                 </w:r>
                 <w:r>
                   <w:rPr>
@@ -712,7 +712,7 @@
                   <w:lang w:val="en-CH" w:eastAsia="en-CH"/>
                 </w:rPr>
               </w:pPr>
-              <w:hyperlink w:anchor="_Toc200552393" w:history="1">
+              <w:hyperlink w:anchor="_Toc201065454" w:history="1">
                 <w:r>
                   <w:rPr>
                     <w:rStyle w:val="Hyperlink"/>
@@ -754,7 +754,7 @@
                     <w:noProof/>
                     <w:webHidden/>
                   </w:rPr>
-                  <w:instrText xml:space="preserve"> PAGEREF _Toc200552393 \h </w:instrText>
+                  <w:instrText xml:space="preserve"> PAGEREF _Toc201065454 \h </w:instrText>
                 </w:r>
                 <w:r>
                   <w:rPr>
@@ -774,7 +774,7 @@
                     <w:noProof/>
                     <w:webHidden/>
                   </w:rPr>
-                  <w:t>2</w:t>
+                  <w:t>3</w:t>
                 </w:r>
                 <w:r>
                   <w:rPr>
@@ -798,7 +798,7 @@
                   <w:lang w:val="en-CH" w:eastAsia="en-CH"/>
                 </w:rPr>
               </w:pPr>
-              <w:hyperlink w:anchor="_Toc200552394" w:history="1">
+              <w:hyperlink w:anchor="_Toc201065455" w:history="1">
                 <w:r>
                   <w:rPr>
                     <w:rStyle w:val="Hyperlink"/>
@@ -840,7 +840,7 @@
                     <w:noProof/>
                     <w:webHidden/>
                   </w:rPr>
-                  <w:instrText xml:space="preserve"> PAGEREF _Toc200552394 \h </w:instrText>
+                  <w:instrText xml:space="preserve"> PAGEREF _Toc201065455 \h </w:instrText>
                 </w:r>
                 <w:r>
                   <w:rPr>
@@ -860,7 +860,7 @@
                     <w:noProof/>
                     <w:webHidden/>
                   </w:rPr>
-                  <w:t>2</w:t>
+                  <w:t>3</w:t>
                 </w:r>
                 <w:r>
                   <w:rPr>
@@ -884,7 +884,7 @@
                   <w:lang w:val="en-CH" w:eastAsia="en-CH"/>
                 </w:rPr>
               </w:pPr>
-              <w:hyperlink w:anchor="_Toc200552395" w:history="1">
+              <w:hyperlink w:anchor="_Toc201065456" w:history="1">
                 <w:r>
                   <w:rPr>
                     <w:rStyle w:val="Hyperlink"/>
@@ -926,7 +926,7 @@
                     <w:noProof/>
                     <w:webHidden/>
                   </w:rPr>
-                  <w:instrText xml:space="preserve"> PAGEREF _Toc200552395 \h </w:instrText>
+                  <w:instrText xml:space="preserve"> PAGEREF _Toc201065456 \h </w:instrText>
                 </w:r>
                 <w:r>
                   <w:rPr>
@@ -970,7 +970,7 @@
                   <w:lang w:val="en-CH" w:eastAsia="en-CH"/>
                 </w:rPr>
               </w:pPr>
-              <w:hyperlink w:anchor="_Toc200552396" w:history="1">
+              <w:hyperlink w:anchor="_Toc201065457" w:history="1">
                 <w:r>
                   <w:rPr>
                     <w:rStyle w:val="Hyperlink"/>
@@ -1012,7 +1012,7 @@
                     <w:noProof/>
                     <w:webHidden/>
                   </w:rPr>
-                  <w:instrText xml:space="preserve"> PAGEREF _Toc200552396 \h </w:instrText>
+                  <w:instrText xml:space="preserve"> PAGEREF _Toc201065457 \h </w:instrText>
                 </w:r>
                 <w:r>
                   <w:rPr>
@@ -1032,7 +1032,7 @@
                     <w:noProof/>
                     <w:webHidden/>
                   </w:rPr>
-                  <w:t>3</w:t>
+                  <w:t>4</w:t>
                 </w:r>
                 <w:r>
                   <w:rPr>
@@ -1056,7 +1056,7 @@
                   <w:lang w:val="en-CH" w:eastAsia="en-CH"/>
                 </w:rPr>
               </w:pPr>
-              <w:hyperlink w:anchor="_Toc200552397" w:history="1">
+              <w:hyperlink w:anchor="_Toc201065458" w:history="1">
                 <w:r>
                   <w:rPr>
                     <w:rStyle w:val="Hyperlink"/>
@@ -1098,7 +1098,7 @@
                     <w:noProof/>
                     <w:webHidden/>
                   </w:rPr>
-                  <w:instrText xml:space="preserve"> PAGEREF _Toc200552397 \h </w:instrText>
+                  <w:instrText xml:space="preserve"> PAGEREF _Toc201065458 \h </w:instrText>
                 </w:r>
                 <w:r>
                   <w:rPr>
@@ -1118,7 +1118,7 @@
                     <w:noProof/>
                     <w:webHidden/>
                   </w:rPr>
-                  <w:t>3</w:t>
+                  <w:t>4</w:t>
                 </w:r>
                 <w:r>
                   <w:rPr>
@@ -1142,7 +1142,7 @@
                   <w:lang w:val="en-CH" w:eastAsia="en-CH"/>
                 </w:rPr>
               </w:pPr>
-              <w:hyperlink w:anchor="_Toc200552398" w:history="1">
+              <w:hyperlink w:anchor="_Toc201065459" w:history="1">
                 <w:r>
                   <w:rPr>
                     <w:rStyle w:val="Hyperlink"/>
@@ -1184,7 +1184,7 @@
                     <w:noProof/>
                     <w:webHidden/>
                   </w:rPr>
-                  <w:instrText xml:space="preserve"> PAGEREF _Toc200552398 \h </w:instrText>
+                  <w:instrText xml:space="preserve"> PAGEREF _Toc201065459 \h </w:instrText>
                 </w:r>
                 <w:r>
                   <w:rPr>
@@ -1204,7 +1204,7 @@
                     <w:noProof/>
                     <w:webHidden/>
                   </w:rPr>
-                  <w:t>3</w:t>
+                  <w:t>4</w:t>
                 </w:r>
                 <w:r>
                   <w:rPr>
@@ -1228,7 +1228,7 @@
                   <w:lang w:val="en-CH" w:eastAsia="en-CH"/>
                 </w:rPr>
               </w:pPr>
-              <w:hyperlink w:anchor="_Toc200552399" w:history="1">
+              <w:hyperlink w:anchor="_Toc201065460" w:history="1">
                 <w:r>
                   <w:rPr>
                     <w:rStyle w:val="Hyperlink"/>
@@ -1270,7 +1270,7 @@
                     <w:noProof/>
                     <w:webHidden/>
                   </w:rPr>
-                  <w:instrText xml:space="preserve"> PAGEREF _Toc200552399 \h </w:instrText>
+                  <w:instrText xml:space="preserve"> PAGEREF _Toc201065460 \h </w:instrText>
                 </w:r>
                 <w:r>
                   <w:rPr>
@@ -1290,7 +1290,7 @@
                     <w:noProof/>
                     <w:webHidden/>
                   </w:rPr>
-                  <w:t>3</w:t>
+                  <w:t>4</w:t>
                 </w:r>
                 <w:r>
                   <w:rPr>
@@ -1314,7 +1314,7 @@
                   <w:lang w:val="en-CH" w:eastAsia="en-CH"/>
                 </w:rPr>
               </w:pPr>
-              <w:hyperlink w:anchor="_Toc200552400" w:history="1">
+              <w:hyperlink w:anchor="_Toc201065461" w:history="1">
                 <w:r>
                   <w:rPr>
                     <w:rStyle w:val="Hyperlink"/>
@@ -1356,7 +1356,7 @@
                     <w:noProof/>
                     <w:webHidden/>
                   </w:rPr>
-                  <w:instrText xml:space="preserve"> PAGEREF _Toc200552400 \h </w:instrText>
+                  <w:instrText xml:space="preserve"> PAGEREF _Toc201065461 \h </w:instrText>
                 </w:r>
                 <w:r>
                   <w:rPr>
@@ -1400,7 +1400,7 @@
                   <w:lang w:val="en-CH" w:eastAsia="en-CH"/>
                 </w:rPr>
               </w:pPr>
-              <w:hyperlink w:anchor="_Toc200552401" w:history="1">
+              <w:hyperlink w:anchor="_Toc201065462" w:history="1">
                 <w:r>
                   <w:rPr>
                     <w:rStyle w:val="Hyperlink"/>
@@ -1442,7 +1442,7 @@
                     <w:noProof/>
                     <w:webHidden/>
                   </w:rPr>
-                  <w:instrText xml:space="preserve"> PAGEREF _Toc200552401 \h </w:instrText>
+                  <w:instrText xml:space="preserve"> PAGEREF _Toc201065462 \h </w:instrText>
                 </w:r>
                 <w:r>
                   <w:rPr>
@@ -1486,7 +1486,7 @@
                   <w:lang w:val="en-CH" w:eastAsia="en-CH"/>
                 </w:rPr>
               </w:pPr>
-              <w:hyperlink w:anchor="_Toc200552402" w:history="1">
+              <w:hyperlink w:anchor="_Toc201065463" w:history="1">
                 <w:r>
                   <w:rPr>
                     <w:rStyle w:val="Hyperlink"/>
@@ -1528,7 +1528,7 @@
                     <w:noProof/>
                     <w:webHidden/>
                   </w:rPr>
-                  <w:instrText xml:space="preserve"> PAGEREF _Toc200552402 \h </w:instrText>
+                  <w:instrText xml:space="preserve"> PAGEREF _Toc201065463 \h </w:instrText>
                 </w:r>
                 <w:r>
                   <w:rPr>
@@ -1548,7 +1548,7 @@
                     <w:noProof/>
                     <w:webHidden/>
                   </w:rPr>
-                  <w:t>4</w:t>
+                  <w:t>5</w:t>
                 </w:r>
                 <w:r>
                   <w:rPr>
@@ -1572,7 +1572,7 @@
                   <w:lang w:val="en-CH" w:eastAsia="en-CH"/>
                 </w:rPr>
               </w:pPr>
-              <w:hyperlink w:anchor="_Toc200552403" w:history="1">
+              <w:hyperlink w:anchor="_Toc201065464" w:history="1">
                 <w:r>
                   <w:rPr>
                     <w:rStyle w:val="Hyperlink"/>
@@ -1616,7 +1616,7 @@
                     <w:noProof/>
                     <w:webHidden/>
                   </w:rPr>
-                  <w:instrText xml:space="preserve"> PAGEREF _Toc200552403 \h </w:instrText>
+                  <w:instrText xml:space="preserve"> PAGEREF _Toc201065464 \h </w:instrText>
                 </w:r>
                 <w:r>
                   <w:rPr>
@@ -1636,7 +1636,7 @@
                     <w:noProof/>
                     <w:webHidden/>
                   </w:rPr>
-                  <w:t>4</w:t>
+                  <w:t>5</w:t>
                 </w:r>
                 <w:r>
                   <w:rPr>
@@ -1660,7 +1660,7 @@
                   <w:lang w:val="en-CH" w:eastAsia="en-CH"/>
                 </w:rPr>
               </w:pPr>
-              <w:hyperlink w:anchor="_Toc200552404" w:history="1">
+              <w:hyperlink w:anchor="_Toc201065465" w:history="1">
                 <w:r>
                   <w:rPr>
                     <w:rStyle w:val="Hyperlink"/>
@@ -1702,7 +1702,7 @@
                     <w:noProof/>
                     <w:webHidden/>
                   </w:rPr>
-                  <w:instrText xml:space="preserve"> PAGEREF _Toc200552404 \h </w:instrText>
+                  <w:instrText xml:space="preserve"> PAGEREF _Toc201065465 \h </w:instrText>
                 </w:r>
                 <w:r>
                   <w:rPr>
@@ -1746,7 +1746,7 @@
                   <w:lang w:val="en-CH" w:eastAsia="en-CH"/>
                 </w:rPr>
               </w:pPr>
-              <w:hyperlink w:anchor="_Toc200552405" w:history="1">
+              <w:hyperlink w:anchor="_Toc201065466" w:history="1">
                 <w:r>
                   <w:rPr>
                     <w:rStyle w:val="Hyperlink"/>
@@ -1788,7 +1788,7 @@
                     <w:noProof/>
                     <w:webHidden/>
                   </w:rPr>
-                  <w:instrText xml:space="preserve"> PAGEREF _Toc200552405 \h </w:instrText>
+                  <w:instrText xml:space="preserve"> PAGEREF _Toc201065466 \h </w:instrText>
                 </w:r>
                 <w:r>
                   <w:rPr>
@@ -1808,7 +1808,179 @@
                     <w:noProof/>
                     <w:webHidden/>
                   </w:rPr>
-                  <w:t>5</w:t>
+                  <w:t>6</w:t>
+                </w:r>
+                <w:r>
+                  <w:rPr>
+                    <w:noProof/>
+                    <w:webHidden/>
+                  </w:rPr>
+                  <w:fldChar w:fldCharType="end"/>
+                </w:r>
+              </w:hyperlink>
+            </w:p>
+            <w:p>
+              <w:pPr>
+                <w:pStyle w:val="Verzeichnis3"/>
+                <w:tabs>
+                  <w:tab w:val="left" w:pos="1440"/>
+                  <w:tab w:val="right" w:leader="dot" w:pos="9016"/>
+                </w:tabs>
+                <w:rPr>
+                  <w:rFonts w:eastAsiaTheme="minorEastAsia"/>
+                  <w:noProof/>
+                  <w:lang w:val="en-CH" w:eastAsia="en-CH"/>
+                </w:rPr>
+              </w:pPr>
+              <w:hyperlink w:anchor="_Toc201065467" w:history="1">
+                <w:r>
+                  <w:rPr>
+                    <w:rStyle w:val="Hyperlink"/>
+                    <w:noProof/>
+                  </w:rPr>
+                  <w:t>4.4.6</w:t>
+                </w:r>
+                <w:r>
+                  <w:rPr>
+                    <w:rFonts w:eastAsiaTheme="minorEastAsia"/>
+                    <w:noProof/>
+                    <w:lang w:val="en-CH" w:eastAsia="en-CH"/>
+                  </w:rPr>
+                  <w:tab/>
+                </w:r>
+                <w:r>
+                  <w:rPr>
+                    <w:rStyle w:val="Hyperlink"/>
+                    <w:noProof/>
+                  </w:rPr>
+                  <w:t>Tag 6: 16.06.2025</w:t>
+                </w:r>
+                <w:r>
+                  <w:rPr>
+                    <w:noProof/>
+                    <w:webHidden/>
+                  </w:rPr>
+                  <w:tab/>
+                </w:r>
+                <w:r>
+                  <w:rPr>
+                    <w:noProof/>
+                    <w:webHidden/>
+                  </w:rPr>
+                  <w:fldChar w:fldCharType="begin"/>
+                </w:r>
+                <w:r>
+                  <w:rPr>
+                    <w:noProof/>
+                    <w:webHidden/>
+                  </w:rPr>
+                  <w:instrText xml:space="preserve"> PAGEREF _Toc201065467 \h </w:instrText>
+                </w:r>
+                <w:r>
+                  <w:rPr>
+                    <w:noProof/>
+                    <w:webHidden/>
+                  </w:rPr>
+                </w:r>
+                <w:r>
+                  <w:rPr>
+                    <w:noProof/>
+                    <w:webHidden/>
+                  </w:rPr>
+                  <w:fldChar w:fldCharType="separate"/>
+                </w:r>
+                <w:r>
+                  <w:rPr>
+                    <w:noProof/>
+                    <w:webHidden/>
+                  </w:rPr>
+                  <w:t>6</w:t>
+                </w:r>
+                <w:r>
+                  <w:rPr>
+                    <w:noProof/>
+                    <w:webHidden/>
+                  </w:rPr>
+                  <w:fldChar w:fldCharType="end"/>
+                </w:r>
+              </w:hyperlink>
+            </w:p>
+            <w:p>
+              <w:pPr>
+                <w:pStyle w:val="Verzeichnis3"/>
+                <w:tabs>
+                  <w:tab w:val="left" w:pos="1440"/>
+                  <w:tab w:val="right" w:leader="dot" w:pos="9016"/>
+                </w:tabs>
+                <w:rPr>
+                  <w:rFonts w:eastAsiaTheme="minorEastAsia"/>
+                  <w:noProof/>
+                  <w:lang w:val="en-CH" w:eastAsia="en-CH"/>
+                </w:rPr>
+              </w:pPr>
+              <w:hyperlink w:anchor="_Toc201065468" w:history="1">
+                <w:r>
+                  <w:rPr>
+                    <w:rStyle w:val="Hyperlink"/>
+                    <w:noProof/>
+                  </w:rPr>
+                  <w:t>4.4.7</w:t>
+                </w:r>
+                <w:r>
+                  <w:rPr>
+                    <w:rFonts w:eastAsiaTheme="minorEastAsia"/>
+                    <w:noProof/>
+                    <w:lang w:val="en-CH" w:eastAsia="en-CH"/>
+                  </w:rPr>
+                  <w:tab/>
+                </w:r>
+                <w:r>
+                  <w:rPr>
+                    <w:rStyle w:val="Hyperlink"/>
+                    <w:noProof/>
+                  </w:rPr>
+                  <w:t>Tag 7: 17.06.2025</w:t>
+                </w:r>
+                <w:r>
+                  <w:rPr>
+                    <w:noProof/>
+                    <w:webHidden/>
+                  </w:rPr>
+                  <w:tab/>
+                </w:r>
+                <w:r>
+                  <w:rPr>
+                    <w:noProof/>
+                    <w:webHidden/>
+                  </w:rPr>
+                  <w:fldChar w:fldCharType="begin"/>
+                </w:r>
+                <w:r>
+                  <w:rPr>
+                    <w:noProof/>
+                    <w:webHidden/>
+                  </w:rPr>
+                  <w:instrText xml:space="preserve"> PAGEREF _Toc201065468 \h </w:instrText>
+                </w:r>
+                <w:r>
+                  <w:rPr>
+                    <w:noProof/>
+                    <w:webHidden/>
+                  </w:rPr>
+                </w:r>
+                <w:r>
+                  <w:rPr>
+                    <w:noProof/>
+                    <w:webHidden/>
+                  </w:rPr>
+                  <w:fldChar w:fldCharType="separate"/>
+                </w:r>
+                <w:r>
+                  <w:rPr>
+                    <w:noProof/>
+                    <w:webHidden/>
+                  </w:rPr>
+                  <w:t>6</w:t>
                 </w:r>
                 <w:r>
                   <w:rPr>
@@ -1832,7 +2004,7 @@
                   <w:lang w:val="en-CH" w:eastAsia="en-CH"/>
                 </w:rPr>
               </w:pPr>
-              <w:hyperlink w:anchor="_Toc200552406" w:history="1">
+              <w:hyperlink w:anchor="_Toc201065469" w:history="1">
                 <w:r>
                   <w:rPr>
                     <w:rStyle w:val="Hyperlink"/>
@@ -1874,7 +2046,7 @@
                     <w:noProof/>
                     <w:webHidden/>
                   </w:rPr>
-                  <w:instrText xml:space="preserve"> PAGEREF _Toc200552406 \h </w:instrText>
+                  <w:instrText xml:space="preserve"> PAGEREF _Toc201065469 \h </w:instrText>
                 </w:r>
                 <w:r>
                   <w:rPr>
@@ -1894,7 +2066,7 @@
                     <w:noProof/>
                     <w:webHidden/>
                   </w:rPr>
-                  <w:t>5</w:t>
+                  <w:t>7</w:t>
                 </w:r>
                 <w:r>
                   <w:rPr>
@@ -1918,7 +2090,7 @@
                   <w:lang w:val="en-CH" w:eastAsia="en-CH"/>
                 </w:rPr>
               </w:pPr>
-              <w:hyperlink w:anchor="_Toc200552407" w:history="1">
+              <w:hyperlink w:anchor="_Toc201065470" w:history="1">
                 <w:r>
                   <w:rPr>
                     <w:rStyle w:val="Hyperlink"/>
@@ -1960,7 +2132,7 @@
                     <w:noProof/>
                     <w:webHidden/>
                   </w:rPr>
-                  <w:instrText xml:space="preserve"> PAGEREF _Toc200552407 \h </w:instrText>
+                  <w:instrText xml:space="preserve"> PAGEREF _Toc201065470 \h </w:instrText>
                 </w:r>
                 <w:r>
                   <w:rPr>
@@ -1980,7 +2152,7 @@
                     <w:noProof/>
                     <w:webHidden/>
                   </w:rPr>
-                  <w:t>6</w:t>
+                  <w:t>8</w:t>
                 </w:r>
                 <w:r>
                   <w:rPr>
@@ -2004,7 +2176,7 @@
                   <w:lang w:val="en-CH" w:eastAsia="en-CH"/>
                 </w:rPr>
               </w:pPr>
-              <w:hyperlink w:anchor="_Toc200552408" w:history="1">
+              <w:hyperlink w:anchor="_Toc201065471" w:history="1">
                 <w:r>
                   <w:rPr>
                     <w:rStyle w:val="Hyperlink"/>
@@ -2046,7 +2218,7 @@
                     <w:noProof/>
                     <w:webHidden/>
                   </w:rPr>
-                  <w:instrText xml:space="preserve"> PAGEREF _Toc200552408 \h </w:instrText>
+                  <w:instrText xml:space="preserve"> PAGEREF _Toc201065471 \h </w:instrText>
                 </w:r>
                 <w:r>
                   <w:rPr>
@@ -2066,7 +2238,7 @@
                     <w:noProof/>
                     <w:webHidden/>
                   </w:rPr>
-                  <w:t>6</w:t>
+                  <w:t>8</w:t>
                 </w:r>
                 <w:r>
                   <w:rPr>
@@ -2090,7 +2262,7 @@
                   <w:lang w:val="en-CH" w:eastAsia="en-CH"/>
                 </w:rPr>
               </w:pPr>
-              <w:hyperlink w:anchor="_Toc200552409" w:history="1">
+              <w:hyperlink w:anchor="_Toc201065472" w:history="1">
                 <w:r>
                   <w:rPr>
                     <w:rStyle w:val="Hyperlink"/>
@@ -2132,7 +2304,7 @@
                     <w:noProof/>
                     <w:webHidden/>
                   </w:rPr>
-                  <w:instrText xml:space="preserve"> PAGEREF _Toc200552409 \h </w:instrText>
+                  <w:instrText xml:space="preserve"> PAGEREF _Toc201065472 \h </w:instrText>
                 </w:r>
                 <w:r>
                   <w:rPr>
@@ -2152,7 +2324,7 @@
                     <w:noProof/>
                     <w:webHidden/>
                   </w:rPr>
-                  <w:t>6</w:t>
+                  <w:t>8</w:t>
                 </w:r>
                 <w:r>
                   <w:rPr>
@@ -2176,7 +2348,7 @@
                   <w:lang w:val="en-CH" w:eastAsia="en-CH"/>
                 </w:rPr>
               </w:pPr>
-              <w:hyperlink w:anchor="_Toc200552410" w:history="1">
+              <w:hyperlink w:anchor="_Toc201065473" w:history="1">
                 <w:r>
                   <w:rPr>
                     <w:rStyle w:val="Hyperlink"/>
@@ -2218,7 +2390,7 @@
                     <w:noProof/>
                     <w:webHidden/>
                   </w:rPr>
-                  <w:instrText xml:space="preserve"> PAGEREF _Toc200552410 \h </w:instrText>
+                  <w:instrText xml:space="preserve"> PAGEREF _Toc201065473 \h </w:instrText>
                 </w:r>
                 <w:r>
                   <w:rPr>
@@ -2238,7 +2410,7 @@
                     <w:noProof/>
                     <w:webHidden/>
                   </w:rPr>
-                  <w:t>6</w:t>
+                  <w:t>8</w:t>
                 </w:r>
                 <w:r>
                   <w:rPr>
@@ -2262,7 +2434,7 @@
                   <w:lang w:val="en-CH" w:eastAsia="en-CH"/>
                 </w:rPr>
               </w:pPr>
-              <w:hyperlink w:anchor="_Toc200552411" w:history="1">
+              <w:hyperlink w:anchor="_Toc201065474" w:history="1">
                 <w:r>
                   <w:rPr>
                     <w:rStyle w:val="Hyperlink"/>
@@ -2304,7 +2476,7 @@
                     <w:noProof/>
                     <w:webHidden/>
                   </w:rPr>
-                  <w:instrText xml:space="preserve"> PAGEREF _Toc200552411 \h </w:instrText>
+                  <w:instrText xml:space="preserve"> PAGEREF _Toc201065474 \h </w:instrText>
                 </w:r>
                 <w:r>
                   <w:rPr>
@@ -2324,7 +2496,7 @@
                     <w:noProof/>
                     <w:webHidden/>
                   </w:rPr>
-                  <w:t>6</w:t>
+                  <w:t>8</w:t>
                 </w:r>
                 <w:r>
                   <w:rPr>
@@ -2348,7 +2520,7 @@
                   <w:lang w:val="en-CH" w:eastAsia="en-CH"/>
                 </w:rPr>
               </w:pPr>
-              <w:hyperlink w:anchor="_Toc200552412" w:history="1">
+              <w:hyperlink w:anchor="_Toc201065475" w:history="1">
                 <w:r>
                   <w:rPr>
                     <w:rStyle w:val="Hyperlink"/>
@@ -2390,7 +2562,7 @@
                     <w:noProof/>
                     <w:webHidden/>
                   </w:rPr>
-                  <w:instrText xml:space="preserve"> PAGEREF _Toc200552412 \h </w:instrText>
+                  <w:instrText xml:space="preserve"> PAGEREF _Toc201065475 \h </w:instrText>
                 </w:r>
                 <w:r>
                   <w:rPr>
@@ -2410,7 +2582,7 @@
                     <w:noProof/>
                     <w:webHidden/>
                   </w:rPr>
-                  <w:t>6</w:t>
+                  <w:t>8</w:t>
                 </w:r>
                 <w:r>
                   <w:rPr>
@@ -2443,7 +2615,7 @@
           <w:szCs w:val="36"/>
         </w:rPr>
       </w:pPr>
-      <w:bookmarkStart w:id="1" w:name="_Toc200552391"/>
+      <w:bookmarkStart w:id="1" w:name="_Toc201065452"/>
       <w:r>
         <w:rPr>
           <w:sz w:val="36"/>
@@ -2655,6 +2827,7 @@
           </w:tcPr>
           <w:p>
             <w:r>
+              <w:lastRenderedPageBreak/>
               <w:t>Levi Agostinho Horta</w:t>
             </w:r>
           </w:p>
@@ -2742,7 +2915,6 @@
           </w:tcPr>
           <w:p>
             <w:r>
-              <w:lastRenderedPageBreak/>
               <w:t>Levi Agostinho Horta</w:t>
             </w:r>
           </w:p>
@@ -2825,25 +2997,41 @@
           <w:tcPr>
             <w:tcW w:w="2382" w:type="dxa"/>
           </w:tcPr>
-          <w:p/>
+          <w:p>
+            <w:r>
+              <w:t>Levi Agostinho Horta</w:t>
+            </w:r>
+          </w:p>
         </w:tc>
         <w:tc>
           <w:tcPr>
             <w:tcW w:w="2866" w:type="dxa"/>
           </w:tcPr>
-          <w:p/>
+          <w:p>
+            <w:r>
+              <w:t>Arbeitsjournal erweitert</w:t>
+            </w:r>
+          </w:p>
         </w:tc>
         <w:tc>
           <w:tcPr>
             <w:tcW w:w="1884" w:type="dxa"/>
           </w:tcPr>
-          <w:p/>
+          <w:p>
+            <w:r>
+              <w:t>17.06.2025</w:t>
+            </w:r>
+          </w:p>
         </w:tc>
         <w:tc>
           <w:tcPr>
             <w:tcW w:w="1884" w:type="dxa"/>
           </w:tcPr>
-          <w:p/>
+          <w:p>
+            <w:r>
+              <w:t>1.6</w:t>
+            </w:r>
+          </w:p>
         </w:tc>
       </w:tr>
       <w:bookmarkEnd w:id="0"/>
@@ -2858,7 +3046,7 @@
           <w:numId w:val="1"/>
         </w:numPr>
       </w:pPr>
-      <w:bookmarkStart w:id="2" w:name="_Toc200552392"/>
+      <w:bookmarkStart w:id="2" w:name="_Toc201065453"/>
       <w:r>
         <w:t>Einleitung</w:t>
       </w:r>
@@ -3029,7 +3217,7 @@
           <w:numId w:val="1"/>
         </w:numPr>
       </w:pPr>
-      <w:bookmarkStart w:id="3" w:name="_Toc200552393"/>
+      <w:bookmarkStart w:id="3" w:name="_Toc201065454"/>
       <w:r>
         <w:t>Planung</w:t>
       </w:r>
@@ -3043,7 +3231,7 @@
           <w:numId w:val="1"/>
         </w:numPr>
       </w:pPr>
-      <w:bookmarkStart w:id="4" w:name="_Toc200552394"/>
+      <w:bookmarkStart w:id="4" w:name="_Toc201065455"/>
       <w:r>
         <w:t>Terminplan</w:t>
       </w:r>
@@ -3061,177 +3249,6 @@
           <w:bCs/>
         </w:rPr>
       </w:pPr>
-      <w:r>
-        <w:rPr>
-          <w:b/>
-          <w:bCs/>
-          <w:noProof/>
-        </w:rPr>
-        <mc:AlternateContent>
-          <mc:Choice Requires="wpg">
-            <w:drawing>
-              <wp:anchor distT="0" distB="0" distL="114300" distR="114300" simplePos="0" relativeHeight="251673600" behindDoc="0" locked="0" layoutInCell="1" allowOverlap="1" wp14:anchorId="26BFD144" wp14:editId="47EC2EAC">
-                <wp:simplePos x="0" y="0"/>
-                <wp:positionH relativeFrom="margin">
-                  <wp:align>right</wp:align>
-                </wp:positionH>
-                <wp:positionV relativeFrom="paragraph">
-                  <wp:posOffset>1350645</wp:posOffset>
-                </wp:positionV>
-                <wp:extent cx="5562600" cy="2641600"/>
-                <wp:effectExtent l="0" t="0" r="0" b="6350"/>
-                <wp:wrapTopAndBottom/>
-                <wp:docPr id="399677185" name="Gruppieren 2"/>
-                <wp:cNvGraphicFramePr/>
-                <a:graphic xmlns:a="http://schemas.openxmlformats.org/drawingml/2006/main">
-                  <a:graphicData uri="http://schemas.microsoft.com/office/word/2010/wordprocessingGroup">
-                    <wpg:wgp>
-                      <wpg:cNvGrpSpPr/>
-                      <wpg:grpSpPr>
-                        <a:xfrm>
-                          <a:off x="0" y="0"/>
-                          <a:ext cx="5562600" cy="2641600"/>
-                          <a:chOff x="0" y="0"/>
-                          <a:chExt cx="5562600" cy="2641600"/>
-                        </a:xfrm>
-                      </wpg:grpSpPr>
-                      <pic:pic xmlns:pic="http://schemas.openxmlformats.org/drawingml/2006/picture">
-                        <pic:nvPicPr>
-                          <pic:cNvPr id="1425556523" name="Grafik 1" descr="Ein Bild, das Screenshot, Text, Multimedia-Software, Software enthält.&#10;&#10;KI-generierte Inhalte können fehlerhaft sein."/>
-                          <pic:cNvPicPr>
-                            <a:picLocks noChangeAspect="1"/>
-                          </pic:cNvPicPr>
-                        </pic:nvPicPr>
-                        <pic:blipFill>
-                          <a:blip r:embed="rId11" cstate="print">
-                            <a:extLst>
-                              <a:ext uri="{28A0092B-C50C-407E-A947-70E740481C1C}">
-                                <a14:useLocalDpi xmlns:a14="http://schemas.microsoft.com/office/drawing/2010/main" val="0"/>
-                              </a:ext>
-                            </a:extLst>
-                          </a:blip>
-                          <a:stretch>
-                            <a:fillRect/>
-                          </a:stretch>
-                        </pic:blipFill>
-                        <pic:spPr>
-                          <a:xfrm>
-                            <a:off x="0" y="0"/>
-                            <a:ext cx="5562600" cy="2489835"/>
-                          </a:xfrm>
-                          <a:prstGeom prst="rect">
-                            <a:avLst/>
-                          </a:prstGeom>
-                        </pic:spPr>
-                      </pic:pic>
-                      <wps:wsp>
-                        <wps:cNvPr id="686685567" name="Textfeld 1"/>
-                        <wps:cNvSpPr txBox="1"/>
-                        <wps:spPr>
-                          <a:xfrm>
-                            <a:off x="0" y="2374900"/>
-                            <a:ext cx="5562600" cy="266700"/>
-                          </a:xfrm>
-                          <a:prstGeom prst="rect">
-                            <a:avLst/>
-                          </a:prstGeom>
-                          <a:solidFill>
-                            <a:prstClr val="white"/>
-                          </a:solidFill>
-                          <a:ln>
-                            <a:noFill/>
-                          </a:ln>
-                        </wps:spPr>
-                        <wps:txbx>
-                          <w:txbxContent>
-                            <w:p>
-                              <w:pPr>
-                                <w:pStyle w:val="Beschriftung"/>
-                                <w:rPr>
-                                  <w:b/>
-                                  <w:bCs/>
-                                </w:rPr>
-                              </w:pPr>
-                              <w:r>
-                                <w:rPr>
-                                  <w:b/>
-                                  <w:bCs/>
-                                </w:rPr>
-                                <w:t>Abbildung von Roadmap</w:t>
-                              </w:r>
-                            </w:p>
-                          </w:txbxContent>
-                        </wps:txbx>
-                        <wps:bodyPr rot="0" spcFirstLastPara="0" vertOverflow="overflow" horzOverflow="overflow" vert="horz" wrap="square" lIns="0" tIns="0" rIns="0" bIns="0" numCol="1" spcCol="0" rtlCol="0" fromWordArt="0" anchor="t" anchorCtr="0" forceAA="0" compatLnSpc="1">
-                          <a:prstTxWarp prst="textNoShape">
-                            <a:avLst/>
-                          </a:prstTxWarp>
-                          <a:spAutoFit/>
-                        </wps:bodyPr>
-                      </wps:wsp>
-                    </wpg:wgp>
-                  </a:graphicData>
-                </a:graphic>
-              </wp:anchor>
-            </w:drawing>
-          </mc:Choice>
-          <mc:Fallback>
-            <w:pict>
-              <v:group w14:anchorId="26BFD144" id="Gruppieren 2" o:spid="_x0000_s1027" style="position:absolute;left:0;text-align:left;margin-left:386.8pt;margin-top:106.35pt;width:438pt;height:208pt;z-index:251673600;mso-position-horizontal:right;mso-position-horizontal-relative:margin" coordsize="55626,26416" o:gfxdata="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">
-                <v:shapetype id="_x0000_t75" coordsize="21600,21600" o:spt="75" o:preferrelative="t" path="m@4@5l@4@11@9@11@9@5xe" filled="f" stroked="f">
-                  <v:stroke joinstyle="miter"/>
-                  <v:formulas>
-                    <v:f eqn="if lineDrawn pixelLineWidth 0"/>
-                    <v:f eqn="sum @0 1 0"/>
-                    <v:f eqn="sum 0 0 @1"/>
-                    <v:f eqn="prod @2 1 2"/>
-                    <v:f eqn="prod @3 21600 pixelWidth"/>
-                    <v:f eqn="prod @3 21600 pixelHeight"/>
-                    <v:f eqn="sum @0 0 1"/>
-                    <v:f eqn="prod @6 1 2"/>
-                    <v:f eqn="prod @7 21600 pixelWidth"/>
-                    <v:f eqn="sum @8 21600 0"/>
-                    <v:f eqn="prod @7 21600 pixelHeight"/>
-                    <v:f eqn="sum @10 21600 0"/>
-                  </v:formulas>
-                  <v:path o:extrusionok="f" gradientshapeok="t" o:connecttype="rect"/>
-                  <o:lock v:ext="edit" aspectratio="t"/>
-                </v:shapetype>
-                <v:shape id="Grafik 1" o:spid="_x0000_s1028" type="#_x0000_t75" alt="Ein Bild, das Screenshot, Text, Multimedia-Software, Software enthält.&#10;&#10;KI-generierte Inhalte können fehlerhaft sein." style="position:absolute;width:55626;height:24898;visibility:visible;mso-wrap-style:square" o:gfxdata="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">
-                  <v:imagedata r:id="rId12" o:title="Ein Bild, das Screenshot, Text, Multimedia-Software, Software enthält.&#10;&#10;KI-generierte Inhalte können fehlerhaft sein"/>
-                </v:shape>
-                <v:shapetype id="_x0000_t202" coordsize="21600,21600" o:spt="202" path="m,l,21600r21600,l21600,xe">
-                  <v:stroke joinstyle="miter"/>
-                  <v:path gradientshapeok="t" o:connecttype="rect"/>
-                </v:shapetype>
-                <v:shape id="Textfeld 1" o:spid="_x0000_s1029" type="#_x0000_t202" style="position:absolute;top:23749;width:55626;height:2667;visibility:visible;mso-wrap-style:square;v-text-anchor:top" o:gfxdata="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" stroked="f">
-                  <v:textbox style="mso-fit-shape-to-text:t" inset="0,0,0,0">
-                    <w:txbxContent>
-                      <w:p>
-                        <w:pPr>
-                          <w:pStyle w:val="Beschriftung"/>
-                          <w:rPr>
-                            <w:b/>
-                            <w:bCs/>
-                          </w:rPr>
-                        </w:pPr>
-                        <w:r>
-                          <w:rPr>
-                            <w:b/>
-                            <w:bCs/>
-                          </w:rPr>
-                          <w:t>Abbildung von Roadmap</w:t>
-                        </w:r>
-                      </w:p>
-                    </w:txbxContent>
-                  </v:textbox>
-                </v:shape>
-                <w10:wrap type="topAndBottom" anchorx="margin"/>
-              </v:group>
-            </w:pict>
-          </mc:Fallback>
-        </mc:AlternateContent>
-      </w:r>
       <w:r>
         <w:rPr>
           <w:b/>
@@ -3268,7 +3285,6 @@
                 <w:b/>
                 <w:bCs/>
               </w:rPr>
-              <w:lastRenderedPageBreak/>
               <w:t>Tag</w:t>
             </w:r>
           </w:p>
@@ -3458,6 +3474,34 @@
           </w:p>
         </w:tc>
       </w:tr>
+      <w:tr>
+        <w:tc>
+          <w:tcPr>
+            <w:tcW w:w="4297" w:type="dxa"/>
+          </w:tcPr>
+          <w:p>
+            <w:r>
+              <w:lastRenderedPageBreak/>
+              <w:t>Tag 7</w:t>
+            </w:r>
+          </w:p>
+        </w:tc>
+        <w:tc>
+          <w:tcPr>
+            <w:tcW w:w="4359" w:type="dxa"/>
+          </w:tcPr>
+          <w:p>
+            <w:r>
+              <w:t xml:space="preserve">UI und Design angepasst sowie </w:t>
+            </w:r>
+            <w:proofErr w:type="spellStart"/>
+            <w:r>
+              <w:t>Benutzerfreundlichergemacht</w:t>
+            </w:r>
+            <w:proofErr w:type="spellEnd"/>
+          </w:p>
+        </w:tc>
+      </w:tr>
     </w:tbl>
     <w:p>
       <w:pPr>
@@ -3467,6 +3511,177 @@
           <w:bCs/>
         </w:rPr>
       </w:pPr>
+      <w:r>
+        <w:rPr>
+          <w:b/>
+          <w:bCs/>
+          <w:noProof/>
+        </w:rPr>
+        <mc:AlternateContent>
+          <mc:Choice Requires="wpg">
+            <w:drawing>
+              <wp:anchor distT="0" distB="0" distL="114300" distR="114300" simplePos="0" relativeHeight="251673600" behindDoc="0" locked="0" layoutInCell="1" allowOverlap="1" wp14:anchorId="26BFD144" wp14:editId="633898F9">
+                <wp:simplePos x="0" y="0"/>
+                <wp:positionH relativeFrom="margin">
+                  <wp:posOffset>194310</wp:posOffset>
+                </wp:positionH>
+                <wp:positionV relativeFrom="paragraph">
+                  <wp:posOffset>178435</wp:posOffset>
+                </wp:positionV>
+                <wp:extent cx="5562600" cy="2641600"/>
+                <wp:effectExtent l="0" t="0" r="0" b="6350"/>
+                <wp:wrapTopAndBottom/>
+                <wp:docPr id="399677185" name="Gruppieren 2"/>
+                <wp:cNvGraphicFramePr/>
+                <a:graphic xmlns:a="http://schemas.openxmlformats.org/drawingml/2006/main">
+                  <a:graphicData uri="http://schemas.microsoft.com/office/word/2010/wordprocessingGroup">
+                    <wpg:wgp>
+                      <wpg:cNvGrpSpPr/>
+                      <wpg:grpSpPr>
+                        <a:xfrm>
+                          <a:off x="0" y="0"/>
+                          <a:ext cx="5562600" cy="2641600"/>
+                          <a:chOff x="0" y="0"/>
+                          <a:chExt cx="5562600" cy="2641600"/>
+                        </a:xfrm>
+                      </wpg:grpSpPr>
+                      <pic:pic xmlns:pic="http://schemas.openxmlformats.org/drawingml/2006/picture">
+                        <pic:nvPicPr>
+                          <pic:cNvPr id="1425556523" name="Grafik 1" descr="Ein Bild, das Screenshot, Text, Multimedia-Software, Software enthält.&#10;&#10;KI-generierte Inhalte können fehlerhaft sein."/>
+                          <pic:cNvPicPr>
+                            <a:picLocks noChangeAspect="1"/>
+                          </pic:cNvPicPr>
+                        </pic:nvPicPr>
+                        <pic:blipFill>
+                          <a:blip r:embed="rId11" cstate="print">
+                            <a:extLst>
+                              <a:ext uri="{28A0092B-C50C-407E-A947-70E740481C1C}">
+                                <a14:useLocalDpi xmlns:a14="http://schemas.microsoft.com/office/drawing/2010/main" val="0"/>
+                              </a:ext>
+                            </a:extLst>
+                          </a:blip>
+                          <a:stretch>
+                            <a:fillRect/>
+                          </a:stretch>
+                        </pic:blipFill>
+                        <pic:spPr>
+                          <a:xfrm>
+                            <a:off x="0" y="0"/>
+                            <a:ext cx="5562600" cy="2489835"/>
+                          </a:xfrm>
+                          <a:prstGeom prst="rect">
+                            <a:avLst/>
+                          </a:prstGeom>
+                        </pic:spPr>
+                      </pic:pic>
+                      <wps:wsp>
+                        <wps:cNvPr id="686685567" name="Textfeld 1"/>
+                        <wps:cNvSpPr txBox="1"/>
+                        <wps:spPr>
+                          <a:xfrm>
+                            <a:off x="0" y="2374900"/>
+                            <a:ext cx="5562600" cy="266700"/>
+                          </a:xfrm>
+                          <a:prstGeom prst="rect">
+                            <a:avLst/>
+                          </a:prstGeom>
+                          <a:solidFill>
+                            <a:prstClr val="white"/>
+                          </a:solidFill>
+                          <a:ln>
+                            <a:noFill/>
+                          </a:ln>
+                        </wps:spPr>
+                        <wps:txbx>
+                          <w:txbxContent>
+                            <w:p>
+                              <w:pPr>
+                                <w:pStyle w:val="Beschriftung"/>
+                                <w:rPr>
+                                  <w:b/>
+                                  <w:bCs/>
+                                </w:rPr>
+                              </w:pPr>
+                              <w:r>
+                                <w:rPr>
+                                  <w:b/>
+                                  <w:bCs/>
+                                </w:rPr>
+                                <w:t>Abbildung von Roadmap</w:t>
+                              </w:r>
+                            </w:p>
+                          </w:txbxContent>
+                        </wps:txbx>
+                        <wps:bodyPr rot="0" spcFirstLastPara="0" vertOverflow="overflow" horzOverflow="overflow" vert="horz" wrap="square" lIns="0" tIns="0" rIns="0" bIns="0" numCol="1" spcCol="0" rtlCol="0" fromWordArt="0" anchor="t" anchorCtr="0" forceAA="0" compatLnSpc="1">
+                          <a:prstTxWarp prst="textNoShape">
+                            <a:avLst/>
+                          </a:prstTxWarp>
+                          <a:spAutoFit/>
+                        </wps:bodyPr>
+                      </wps:wsp>
+                    </wpg:wgp>
+                  </a:graphicData>
+                </a:graphic>
+              </wp:anchor>
+            </w:drawing>
+          </mc:Choice>
+          <mc:Fallback>
+            <w:pict>
+              <v:group w14:anchorId="26BFD144" id="Gruppieren 2" o:spid="_x0000_s1027" style="position:absolute;left:0;text-align:left;margin-left:15.3pt;margin-top:14.05pt;width:438pt;height:208pt;z-index:251673600;mso-position-horizontal-relative:margin" coordsize="55626,26416" o:gfxdata="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">
+                <v:shapetype id="_x0000_t75" coordsize="21600,21600" o:spt="75" o:preferrelative="t" path="m@4@5l@4@11@9@11@9@5xe" filled="f" stroked="f">
+                  <v:stroke joinstyle="miter"/>
+                  <v:formulas>
+                    <v:f eqn="if lineDrawn pixelLineWidth 0"/>
+                    <v:f eqn="sum @0 1 0"/>
+                    <v:f eqn="sum 0 0 @1"/>
+                    <v:f eqn="prod @2 1 2"/>
+                    <v:f eqn="prod @3 21600 pixelWidth"/>
+                    <v:f eqn="prod @3 21600 pixelHeight"/>
+                    <v:f eqn="sum @0 0 1"/>
+                    <v:f eqn="prod @6 1 2"/>
+                    <v:f eqn="prod @7 21600 pixelWidth"/>
+                    <v:f eqn="sum @8 21600 0"/>
+                    <v:f eqn="prod @7 21600 pixelHeight"/>
+                    <v:f eqn="sum @10 21600 0"/>
+                  </v:formulas>
+                  <v:path o:extrusionok="f" gradientshapeok="t" o:connecttype="rect"/>
+                  <o:lock v:ext="edit" aspectratio="t"/>
+                </v:shapetype>
+                <v:shape id="Grafik 1" o:spid="_x0000_s1028" type="#_x0000_t75" alt="Ein Bild, das Screenshot, Text, Multimedia-Software, Software enthält.&#10;&#10;KI-generierte Inhalte können fehlerhaft sein." style="position:absolute;width:55626;height:24898;visibility:visible;mso-wrap-style:square" o:gfxdata="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">
+                  <v:imagedata r:id="rId12" o:title="Ein Bild, das Screenshot, Text, Multimedia-Software, Software enthält.&#10;&#10;KI-generierte Inhalte können fehlerhaft sein"/>
+                </v:shape>
+                <v:shapetype id="_x0000_t202" coordsize="21600,21600" o:spt="202" path="m,l,21600r21600,l21600,xe">
+                  <v:stroke joinstyle="miter"/>
+                  <v:path gradientshapeok="t" o:connecttype="rect"/>
+                </v:shapetype>
+                <v:shape id="Textfeld 1" o:spid="_x0000_s1029" type="#_x0000_t202" style="position:absolute;top:23749;width:55626;height:2667;visibility:visible;mso-wrap-style:square;v-text-anchor:top" o:gfxdata="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" stroked="f">
+                  <v:textbox style="mso-fit-shape-to-text:t" inset="0,0,0,0">
+                    <w:txbxContent>
+                      <w:p>
+                        <w:pPr>
+                          <w:pStyle w:val="Beschriftung"/>
+                          <w:rPr>
+                            <w:b/>
+                            <w:bCs/>
+                          </w:rPr>
+                        </w:pPr>
+                        <w:r>
+                          <w:rPr>
+                            <w:b/>
+                            <w:bCs/>
+                          </w:rPr>
+                          <w:t>Abbildung von Roadmap</w:t>
+                        </w:r>
+                      </w:p>
+                    </w:txbxContent>
+                  </v:textbox>
+                </v:shape>
+                <w10:wrap type="topAndBottom" anchorx="margin"/>
+              </v:group>
+            </w:pict>
+          </mc:Fallback>
+        </mc:AlternateContent>
+      </w:r>
     </w:p>
     <w:p>
       <w:pPr>
@@ -3476,7 +3691,7 @@
           <w:numId w:val="1"/>
         </w:numPr>
       </w:pPr>
-      <w:bookmarkStart w:id="5" w:name="_Toc200552395"/>
+      <w:bookmarkStart w:id="5" w:name="_Toc201065456"/>
       <w:r>
         <w:t>Entscheidungsmatrix</w:t>
       </w:r>
@@ -3810,7 +4025,7 @@
           <w:numId w:val="1"/>
         </w:numPr>
       </w:pPr>
-      <w:bookmarkStart w:id="6" w:name="_Toc200552396"/>
+      <w:bookmarkStart w:id="6" w:name="_Toc201065457"/>
       <w:r>
         <w:t>Hauptteil</w:t>
       </w:r>
@@ -3824,7 +4039,7 @@
           <w:numId w:val="1"/>
         </w:numPr>
       </w:pPr>
-      <w:bookmarkStart w:id="7" w:name="_Toc200552397"/>
+      <w:bookmarkStart w:id="7" w:name="_Toc201065458"/>
       <w:r>
         <w:t>Umsetzung und Zwischenschritte</w:t>
       </w:r>
@@ -3875,7 +4090,7 @@
           <w:numId w:val="1"/>
         </w:numPr>
       </w:pPr>
-      <w:bookmarkStart w:id="8" w:name="_Toc200552398"/>
+      <w:bookmarkStart w:id="8" w:name="_Toc201065459"/>
       <w:r>
         <w:t>Ergebnis der Arbeit</w:t>
       </w:r>
@@ -3898,6 +4113,7 @@
     </w:p>
     <w:p>
       <w:r>
+        <w:lastRenderedPageBreak/>
         <w:t xml:space="preserve">Der Spieler kann einen Namen und einen </w:t>
       </w:r>
       <w:proofErr w:type="spellStart"/>
@@ -3918,9 +4134,8 @@
           <w:numId w:val="1"/>
         </w:numPr>
       </w:pPr>
-      <w:bookmarkStart w:id="9" w:name="_Toc200552399"/>
+      <w:bookmarkStart w:id="9" w:name="_Toc201065460"/>
       <w:r>
-        <w:lastRenderedPageBreak/>
         <w:t>Funktionsbeschreibung</w:t>
       </w:r>
       <w:bookmarkEnd w:id="9"/>
@@ -4105,7 +4320,7 @@
           <w:numId w:val="1"/>
         </w:numPr>
       </w:pPr>
-      <w:bookmarkStart w:id="10" w:name="_Toc200552400"/>
+      <w:bookmarkStart w:id="10" w:name="_Toc201065461"/>
       <w:r>
         <w:t>Arbeitsjournal</w:t>
       </w:r>
@@ -4119,7 +4334,7 @@
           <w:numId w:val="1"/>
         </w:numPr>
       </w:pPr>
-      <w:bookmarkStart w:id="11" w:name="_Toc200552401"/>
+      <w:bookmarkStart w:id="11" w:name="_Toc201065462"/>
       <w:r>
         <w:t>Tag 1: 02.06.2025</w:t>
       </w:r>
@@ -4194,7 +4409,7 @@
           <w:numId w:val="1"/>
         </w:numPr>
       </w:pPr>
-      <w:bookmarkStart w:id="12" w:name="_Toc200552402"/>
+      <w:bookmarkStart w:id="12" w:name="_Toc201065463"/>
       <w:r>
         <w:t>Tag 2: 03.06.2025</w:t>
       </w:r>
@@ -4325,7 +4540,7 @@
           <w:lang w:val="de-DE"/>
         </w:rPr>
       </w:pPr>
-      <w:bookmarkStart w:id="13" w:name="_Toc200552403"/>
+      <w:bookmarkStart w:id="13" w:name="_Toc201065464"/>
       <w:r>
         <w:rPr>
           <w:lang w:val="de-DE"/>
@@ -4363,7 +4578,6 @@
         <w:rPr>
           <w:lang w:val="de-DE"/>
         </w:rPr>
-        <w:lastRenderedPageBreak/>
         <w:t>Heute habe ich an dem ersten Meilenstein weitergearbeitet und bin damit fast fertig geworden.</w:t>
       </w:r>
     </w:p>
@@ -4425,7 +4639,7 @@
           <w:numId w:val="1"/>
         </w:numPr>
       </w:pPr>
-      <w:bookmarkStart w:id="14" w:name="_Toc200552404"/>
+      <w:bookmarkStart w:id="14" w:name="_Toc201065465"/>
       <w:r>
         <w:t>Tag 4: 10.06.2025</w:t>
       </w:r>
@@ -4492,7 +4706,7 @@
           <w:numId w:val="1"/>
         </w:numPr>
       </w:pPr>
-      <w:bookmarkStart w:id="15" w:name="_Toc200552405"/>
+      <w:bookmarkStart w:id="15" w:name="_Toc201065466"/>
       <w:r>
         <w:t>Tag 5: 11.06.2025</w:t>
       </w:r>
@@ -4559,9 +4773,12 @@
           <w:numId w:val="1"/>
         </w:numPr>
       </w:pPr>
+      <w:bookmarkStart w:id="16" w:name="_Toc201065467"/>
       <w:r>
+        <w:lastRenderedPageBreak/>
         <w:t>Tag 6: 16.06.2025</w:t>
       </w:r>
+      <w:bookmarkEnd w:id="16"/>
     </w:p>
     <w:p>
       <w:pPr>
@@ -4592,7 +4809,6 @@
         <w:ind w:left="360"/>
       </w:pPr>
       <w:r>
-        <w:lastRenderedPageBreak/>
         <w:t>Ich habe gelernt, wie ich ein Ranking der besten Sätze erstelle und wie ich ein Podium erstelle, das die Spieler nach ihren besten Sätzen ranken.</w:t>
       </w:r>
     </w:p>
@@ -4620,6 +4836,73 @@
         <w:t>Heute war ich gut gelaunt und es ging mir gut.</w:t>
       </w:r>
     </w:p>
+    <w:p>
+      <w:pPr>
+        <w:ind w:left="360"/>
+      </w:pPr>
+    </w:p>
+    <w:p>
+      <w:pPr>
+        <w:pStyle w:val="berschrift3"/>
+        <w:numPr>
+          <w:ilvl w:val="2"/>
+          <w:numId w:val="1"/>
+        </w:numPr>
+      </w:pPr>
+      <w:bookmarkStart w:id="17" w:name="_Toc201065468"/>
+      <w:r>
+        <w:t>Tag 7: 17.06.2025</w:t>
+      </w:r>
+      <w:bookmarkEnd w:id="17"/>
+    </w:p>
+    <w:p>
+      <w:pPr>
+        <w:ind w:left="360"/>
+        <w:rPr>
+          <w:b/>
+          <w:bCs/>
+        </w:rPr>
+      </w:pPr>
+      <w:r>
+        <w:rPr>
+          <w:b/>
+          <w:bCs/>
+        </w:rPr>
+        <w:t>Tag 7: 17.06.2025</w:t>
+      </w:r>
+    </w:p>
+    <w:p>
+      <w:pPr>
+        <w:ind w:left="360"/>
+      </w:pPr>
+      <w:r>
+        <w:t>Heute habe ich Meilenstein 2 abgeschlossen und mit Meilenstein 3 weitergemacht.</w:t>
+      </w:r>
+    </w:p>
+    <w:p>
+      <w:pPr>
+        <w:ind w:left="360"/>
+      </w:pPr>
+      <w:r>
+        <w:t>Ich habe gelernt, wie ich meine Oberfläche benutzerfreundlicher gestalten und Animationen hinzufügen kann, damit alles realistischer wirkt.</w:t>
+      </w:r>
+    </w:p>
+    <w:p>
+      <w:pPr>
+        <w:ind w:left="360"/>
+      </w:pPr>
+      <w:r>
+        <w:t>Ausserdem hatte ich Probleme mit Positionen und Grössen, aber am Schluss konnte ich alles in Ordnung bringen.</w:t>
+      </w:r>
+    </w:p>
+    <w:p>
+      <w:pPr>
+        <w:ind w:left="360"/>
+      </w:pPr>
+      <w:r>
+        <w:t>Heute ging es mir gut und ich war gut gelaunt.</w:t>
+      </w:r>
+    </w:p>
     <w:p/>
     <w:p>
       <w:pPr>
@@ -4629,11 +4912,11 @@
           <w:numId w:val="1"/>
         </w:numPr>
       </w:pPr>
-      <w:bookmarkStart w:id="16" w:name="_Toc200552406"/>
+      <w:bookmarkStart w:id="18" w:name="_Toc201065469"/>
       <w:r>
         <w:t>Testplan</w:t>
       </w:r>
-      <w:bookmarkEnd w:id="16"/>
+      <w:bookmarkEnd w:id="18"/>
     </w:p>
     <w:p>
       <w:pPr>
@@ -4804,6 +5087,7 @@
         <w:rPr>
           <w:noProof/>
         </w:rPr>
+        <w:lastRenderedPageBreak/>
         <mc:AlternateContent>
           <mc:Choice Requires="wpg">
             <w:drawing>
@@ -4995,12 +5279,11 @@
           <w:numId w:val="1"/>
         </w:numPr>
       </w:pPr>
-      <w:bookmarkStart w:id="17" w:name="_Toc200552407"/>
+      <w:bookmarkStart w:id="19" w:name="_Toc201065470"/>
       <w:r>
-        <w:lastRenderedPageBreak/>
         <w:t>Anhang</w:t>
       </w:r>
-      <w:bookmarkEnd w:id="17"/>
+      <w:bookmarkEnd w:id="19"/>
     </w:p>
     <w:p>
       <w:pPr>
@@ -5010,11 +5293,11 @@
           <w:numId w:val="1"/>
         </w:numPr>
       </w:pPr>
-      <w:bookmarkStart w:id="18" w:name="_Toc200552408"/>
+      <w:bookmarkStart w:id="20" w:name="_Toc201065471"/>
       <w:r>
         <w:t>Glossar</w:t>
       </w:r>
-      <w:bookmarkEnd w:id="18"/>
+      <w:bookmarkEnd w:id="20"/>
     </w:p>
     <w:p>
       <w:pPr>
@@ -5024,11 +5307,11 @@
           <w:numId w:val="1"/>
         </w:numPr>
       </w:pPr>
-      <w:bookmarkStart w:id="19" w:name="_Toc200552409"/>
+      <w:bookmarkStart w:id="21" w:name="_Toc201065472"/>
       <w:r>
         <w:t>Codeausschnitte</w:t>
       </w:r>
-      <w:bookmarkEnd w:id="19"/>
+      <w:bookmarkEnd w:id="21"/>
     </w:p>
     <w:p>
       <w:pPr>
@@ -5038,11 +5321,11 @@
           <w:numId w:val="1"/>
         </w:numPr>
       </w:pPr>
-      <w:bookmarkStart w:id="20" w:name="_Toc200552410"/>
+      <w:bookmarkStart w:id="22" w:name="_Toc201065473"/>
       <w:r>
         <w:t>Screenshot-App</w:t>
       </w:r>
-      <w:bookmarkEnd w:id="20"/>
+      <w:bookmarkEnd w:id="22"/>
     </w:p>
     <w:p>
       <w:pPr>
@@ -5052,11 +5335,11 @@
           <w:numId w:val="1"/>
         </w:numPr>
       </w:pPr>
-      <w:bookmarkStart w:id="21" w:name="_Toc200552411"/>
+      <w:bookmarkStart w:id="23" w:name="_Toc201065474"/>
       <w:r>
         <w:t>KI-Chat-Auszüge</w:t>
       </w:r>
-      <w:bookmarkEnd w:id="21"/>
+      <w:bookmarkEnd w:id="23"/>
       <w:r>
         <w:t xml:space="preserve"> </w:t>
       </w:r>
@@ -5069,11 +5352,11 @@
           <w:numId w:val="1"/>
         </w:numPr>
       </w:pPr>
-      <w:bookmarkStart w:id="22" w:name="_Toc200552412"/>
+      <w:bookmarkStart w:id="24" w:name="_Toc201065475"/>
       <w:r>
         <w:t>Quellen und Literatur</w:t>
       </w:r>
-      <w:bookmarkEnd w:id="22"/>
+      <w:bookmarkEnd w:id="24"/>
     </w:p>
     <w:p>
       <w:pPr>
@@ -5157,7 +5440,7 @@
       <w:rPr>
         <w:noProof/>
       </w:rPr>
-      <w:t>16.06.2025</w:t>
+      <w:t>17.06.2025</w:t>
     </w:r>
     <w:r>
       <w:fldChar w:fldCharType="end"/>
@@ -5230,7 +5513,7 @@
       <w:rPr>
         <w:lang w:val="en-US"/>
       </w:rPr>
-      <w:t>5</w:t>
+      <w:t>6</w:t>
     </w:r>
     <w:r>
       <w:rPr>

</xml_diff>

<commit_message>
Issue 24: Room Player Management
</commit_message>
<xml_diff>
--- a/Dokumentation_abschlussprojekt_finish_this_agolev_v1_1_0.docx
+++ b/Dokumentation_abschlussprojekt_finish_this_agolev_v1_1_0.docx
@@ -540,7 +540,7 @@
               <w:r>
                 <w:fldChar w:fldCharType="separate"/>
               </w:r>
-              <w:hyperlink w:anchor="_Toc201065452" w:history="1">
+              <w:hyperlink w:anchor="_Toc201157681" w:history="1">
                 <w:r>
                   <w:rPr>
                     <w:rStyle w:val="Hyperlink"/>
@@ -582,7 +582,7 @@
                     <w:noProof/>
                     <w:webHidden/>
                   </w:rPr>
-                  <w:instrText xml:space="preserve"> PAGEREF _Toc201065452 \h </w:instrText>
+                  <w:instrText xml:space="preserve"> PAGEREF _Toc201157681 \h </w:instrText>
                 </w:r>
                 <w:r>
                   <w:rPr>
@@ -626,7 +626,7 @@
                   <w:lang w:val="en-CH" w:eastAsia="en-CH"/>
                 </w:rPr>
               </w:pPr>
-              <w:hyperlink w:anchor="_Toc201065453" w:history="1">
+              <w:hyperlink w:anchor="_Toc201157682" w:history="1">
                 <w:r>
                   <w:rPr>
                     <w:rStyle w:val="Hyperlink"/>
@@ -668,7 +668,7 @@
                     <w:noProof/>
                     <w:webHidden/>
                   </w:rPr>
-                  <w:instrText xml:space="preserve"> PAGEREF _Toc201065453 \h </w:instrText>
+                  <w:instrText xml:space="preserve"> PAGEREF _Toc201157682 \h </w:instrText>
                 </w:r>
                 <w:r>
                   <w:rPr>
@@ -712,7 +712,7 @@
                   <w:lang w:val="en-CH" w:eastAsia="en-CH"/>
                 </w:rPr>
               </w:pPr>
-              <w:hyperlink w:anchor="_Toc201065454" w:history="1">
+              <w:hyperlink w:anchor="_Toc201157683" w:history="1">
                 <w:r>
                   <w:rPr>
                     <w:rStyle w:val="Hyperlink"/>
@@ -754,7 +754,7 @@
                     <w:noProof/>
                     <w:webHidden/>
                   </w:rPr>
-                  <w:instrText xml:space="preserve"> PAGEREF _Toc201065454 \h </w:instrText>
+                  <w:instrText xml:space="preserve"> PAGEREF _Toc201157683 \h </w:instrText>
                 </w:r>
                 <w:r>
                   <w:rPr>
@@ -774,7 +774,7 @@
                     <w:noProof/>
                     <w:webHidden/>
                   </w:rPr>
-                  <w:t>3</w:t>
+                  <w:t>2</w:t>
                 </w:r>
                 <w:r>
                   <w:rPr>
@@ -798,7 +798,7 @@
                   <w:lang w:val="en-CH" w:eastAsia="en-CH"/>
                 </w:rPr>
               </w:pPr>
-              <w:hyperlink w:anchor="_Toc201065455" w:history="1">
+              <w:hyperlink w:anchor="_Toc201157684" w:history="1">
                 <w:r>
                   <w:rPr>
                     <w:rStyle w:val="Hyperlink"/>
@@ -840,7 +840,7 @@
                     <w:noProof/>
                     <w:webHidden/>
                   </w:rPr>
-                  <w:instrText xml:space="preserve"> PAGEREF _Toc201065455 \h </w:instrText>
+                  <w:instrText xml:space="preserve"> PAGEREF _Toc201157684 \h </w:instrText>
                 </w:r>
                 <w:r>
                   <w:rPr>
@@ -860,7 +860,7 @@
                     <w:noProof/>
                     <w:webHidden/>
                   </w:rPr>
-                  <w:t>3</w:t>
+                  <w:t>2</w:t>
                 </w:r>
                 <w:r>
                   <w:rPr>
@@ -884,7 +884,7 @@
                   <w:lang w:val="en-CH" w:eastAsia="en-CH"/>
                 </w:rPr>
               </w:pPr>
-              <w:hyperlink w:anchor="_Toc201065456" w:history="1">
+              <w:hyperlink w:anchor="_Toc201157685" w:history="1">
                 <w:r>
                   <w:rPr>
                     <w:rStyle w:val="Hyperlink"/>
@@ -926,7 +926,7 @@
                     <w:noProof/>
                     <w:webHidden/>
                   </w:rPr>
-                  <w:instrText xml:space="preserve"> PAGEREF _Toc201065456 \h </w:instrText>
+                  <w:instrText xml:space="preserve"> PAGEREF _Toc201157685 \h </w:instrText>
                 </w:r>
                 <w:r>
                   <w:rPr>
@@ -970,7 +970,7 @@
                   <w:lang w:val="en-CH" w:eastAsia="en-CH"/>
                 </w:rPr>
               </w:pPr>
-              <w:hyperlink w:anchor="_Toc201065457" w:history="1">
+              <w:hyperlink w:anchor="_Toc201157686" w:history="1">
                 <w:r>
                   <w:rPr>
                     <w:rStyle w:val="Hyperlink"/>
@@ -1012,7 +1012,7 @@
                     <w:noProof/>
                     <w:webHidden/>
                   </w:rPr>
-                  <w:instrText xml:space="preserve"> PAGEREF _Toc201065457 \h </w:instrText>
+                  <w:instrText xml:space="preserve"> PAGEREF _Toc201157686 \h </w:instrText>
                 </w:r>
                 <w:r>
                   <w:rPr>
@@ -1032,7 +1032,7 @@
                     <w:noProof/>
                     <w:webHidden/>
                   </w:rPr>
-                  <w:t>4</w:t>
+                  <w:t>3</w:t>
                 </w:r>
                 <w:r>
                   <w:rPr>
@@ -1056,7 +1056,7 @@
                   <w:lang w:val="en-CH" w:eastAsia="en-CH"/>
                 </w:rPr>
               </w:pPr>
-              <w:hyperlink w:anchor="_Toc201065458" w:history="1">
+              <w:hyperlink w:anchor="_Toc201157687" w:history="1">
                 <w:r>
                   <w:rPr>
                     <w:rStyle w:val="Hyperlink"/>
@@ -1098,7 +1098,7 @@
                     <w:noProof/>
                     <w:webHidden/>
                   </w:rPr>
-                  <w:instrText xml:space="preserve"> PAGEREF _Toc201065458 \h </w:instrText>
+                  <w:instrText xml:space="preserve"> PAGEREF _Toc201157687 \h </w:instrText>
                 </w:r>
                 <w:r>
                   <w:rPr>
@@ -1118,7 +1118,7 @@
                     <w:noProof/>
                     <w:webHidden/>
                   </w:rPr>
-                  <w:t>4</w:t>
+                  <w:t>3</w:t>
                 </w:r>
                 <w:r>
                   <w:rPr>
@@ -1142,7 +1142,7 @@
                   <w:lang w:val="en-CH" w:eastAsia="en-CH"/>
                 </w:rPr>
               </w:pPr>
-              <w:hyperlink w:anchor="_Toc201065459" w:history="1">
+              <w:hyperlink w:anchor="_Toc201157688" w:history="1">
                 <w:r>
                   <w:rPr>
                     <w:rStyle w:val="Hyperlink"/>
@@ -1184,7 +1184,7 @@
                     <w:noProof/>
                     <w:webHidden/>
                   </w:rPr>
-                  <w:instrText xml:space="preserve"> PAGEREF _Toc201065459 \h </w:instrText>
+                  <w:instrText xml:space="preserve"> PAGEREF _Toc201157688 \h </w:instrText>
                 </w:r>
                 <w:r>
                   <w:rPr>
@@ -1228,7 +1228,7 @@
                   <w:lang w:val="en-CH" w:eastAsia="en-CH"/>
                 </w:rPr>
               </w:pPr>
-              <w:hyperlink w:anchor="_Toc201065460" w:history="1">
+              <w:hyperlink w:anchor="_Toc201157689" w:history="1">
                 <w:r>
                   <w:rPr>
                     <w:rStyle w:val="Hyperlink"/>
@@ -1270,7 +1270,7 @@
                     <w:noProof/>
                     <w:webHidden/>
                   </w:rPr>
-                  <w:instrText xml:space="preserve"> PAGEREF _Toc201065460 \h </w:instrText>
+                  <w:instrText xml:space="preserve"> PAGEREF _Toc201157689 \h </w:instrText>
                 </w:r>
                 <w:r>
                   <w:rPr>
@@ -1314,7 +1314,7 @@
                   <w:lang w:val="en-CH" w:eastAsia="en-CH"/>
                 </w:rPr>
               </w:pPr>
-              <w:hyperlink w:anchor="_Toc201065461" w:history="1">
+              <w:hyperlink w:anchor="_Toc201157690" w:history="1">
                 <w:r>
                   <w:rPr>
                     <w:rStyle w:val="Hyperlink"/>
@@ -1356,7 +1356,7 @@
                     <w:noProof/>
                     <w:webHidden/>
                   </w:rPr>
-                  <w:instrText xml:space="preserve"> PAGEREF _Toc201065461 \h </w:instrText>
+                  <w:instrText xml:space="preserve"> PAGEREF _Toc201157690 \h </w:instrText>
                 </w:r>
                 <w:r>
                   <w:rPr>
@@ -1400,7 +1400,7 @@
                   <w:lang w:val="en-CH" w:eastAsia="en-CH"/>
                 </w:rPr>
               </w:pPr>
-              <w:hyperlink w:anchor="_Toc201065462" w:history="1">
+              <w:hyperlink w:anchor="_Toc201157691" w:history="1">
                 <w:r>
                   <w:rPr>
                     <w:rStyle w:val="Hyperlink"/>
@@ -1442,7 +1442,7 @@
                     <w:noProof/>
                     <w:webHidden/>
                   </w:rPr>
-                  <w:instrText xml:space="preserve"> PAGEREF _Toc201065462 \h </w:instrText>
+                  <w:instrText xml:space="preserve"> PAGEREF _Toc201157691 \h </w:instrText>
                 </w:r>
                 <w:r>
                   <w:rPr>
@@ -1486,7 +1486,7 @@
                   <w:lang w:val="en-CH" w:eastAsia="en-CH"/>
                 </w:rPr>
               </w:pPr>
-              <w:hyperlink w:anchor="_Toc201065463" w:history="1">
+              <w:hyperlink w:anchor="_Toc201157692" w:history="1">
                 <w:r>
                   <w:rPr>
                     <w:rStyle w:val="Hyperlink"/>
@@ -1528,7 +1528,7 @@
                     <w:noProof/>
                     <w:webHidden/>
                   </w:rPr>
-                  <w:instrText xml:space="preserve"> PAGEREF _Toc201065463 \h </w:instrText>
+                  <w:instrText xml:space="preserve"> PAGEREF _Toc201157692 \h </w:instrText>
                 </w:r>
                 <w:r>
                   <w:rPr>
@@ -1548,7 +1548,7 @@
                     <w:noProof/>
                     <w:webHidden/>
                   </w:rPr>
-                  <w:t>5</w:t>
+                  <w:t>4</w:t>
                 </w:r>
                 <w:r>
                   <w:rPr>
@@ -1572,7 +1572,7 @@
                   <w:lang w:val="en-CH" w:eastAsia="en-CH"/>
                 </w:rPr>
               </w:pPr>
-              <w:hyperlink w:anchor="_Toc201065464" w:history="1">
+              <w:hyperlink w:anchor="_Toc201157693" w:history="1">
                 <w:r>
                   <w:rPr>
                     <w:rStyle w:val="Hyperlink"/>
@@ -1616,7 +1616,7 @@
                     <w:noProof/>
                     <w:webHidden/>
                   </w:rPr>
-                  <w:instrText xml:space="preserve"> PAGEREF _Toc201065464 \h </w:instrText>
+                  <w:instrText xml:space="preserve"> PAGEREF _Toc201157693 \h </w:instrText>
                 </w:r>
                 <w:r>
                   <w:rPr>
@@ -1660,7 +1660,7 @@
                   <w:lang w:val="en-CH" w:eastAsia="en-CH"/>
                 </w:rPr>
               </w:pPr>
-              <w:hyperlink w:anchor="_Toc201065465" w:history="1">
+              <w:hyperlink w:anchor="_Toc201157694" w:history="1">
                 <w:r>
                   <w:rPr>
                     <w:rStyle w:val="Hyperlink"/>
@@ -1702,7 +1702,7 @@
                     <w:noProof/>
                     <w:webHidden/>
                   </w:rPr>
-                  <w:instrText xml:space="preserve"> PAGEREF _Toc201065465 \h </w:instrText>
+                  <w:instrText xml:space="preserve"> PAGEREF _Toc201157694 \h </w:instrText>
                 </w:r>
                 <w:r>
                   <w:rPr>
@@ -1746,7 +1746,7 @@
                   <w:lang w:val="en-CH" w:eastAsia="en-CH"/>
                 </w:rPr>
               </w:pPr>
-              <w:hyperlink w:anchor="_Toc201065466" w:history="1">
+              <w:hyperlink w:anchor="_Toc201157695" w:history="1">
                 <w:r>
                   <w:rPr>
                     <w:rStyle w:val="Hyperlink"/>
@@ -1788,7 +1788,7 @@
                     <w:noProof/>
                     <w:webHidden/>
                   </w:rPr>
-                  <w:instrText xml:space="preserve"> PAGEREF _Toc201065466 \h </w:instrText>
+                  <w:instrText xml:space="preserve"> PAGEREF _Toc201157695 \h </w:instrText>
                 </w:r>
                 <w:r>
                   <w:rPr>
@@ -1808,7 +1808,7 @@
                     <w:noProof/>
                     <w:webHidden/>
                   </w:rPr>
-                  <w:t>6</w:t>
+                  <w:t>5</w:t>
                 </w:r>
                 <w:r>
                   <w:rPr>
@@ -1832,7 +1832,7 @@
                   <w:lang w:val="en-CH" w:eastAsia="en-CH"/>
                 </w:rPr>
               </w:pPr>
-              <w:hyperlink w:anchor="_Toc201065467" w:history="1">
+              <w:hyperlink w:anchor="_Toc201157696" w:history="1">
                 <w:r>
                   <w:rPr>
                     <w:rStyle w:val="Hyperlink"/>
@@ -1874,7 +1874,7 @@
                     <w:noProof/>
                     <w:webHidden/>
                   </w:rPr>
-                  <w:instrText xml:space="preserve"> PAGEREF _Toc201065467 \h </w:instrText>
+                  <w:instrText xml:space="preserve"> PAGEREF _Toc201157696 \h </w:instrText>
                 </w:r>
                 <w:r>
                   <w:rPr>
@@ -1918,7 +1918,7 @@
                   <w:lang w:val="en-CH" w:eastAsia="en-CH"/>
                 </w:rPr>
               </w:pPr>
-              <w:hyperlink w:anchor="_Toc201065468" w:history="1">
+              <w:hyperlink w:anchor="_Toc201157697" w:history="1">
                 <w:r>
                   <w:rPr>
                     <w:rStyle w:val="Hyperlink"/>
@@ -1960,7 +1960,93 @@
                     <w:noProof/>
                     <w:webHidden/>
                   </w:rPr>
-                  <w:instrText xml:space="preserve"> PAGEREF _Toc201065468 \h </w:instrText>
+                  <w:instrText xml:space="preserve"> PAGEREF _Toc201157697 \h </w:instrText>
+                </w:r>
+                <w:r>
+                  <w:rPr>
+                    <w:noProof/>
+                    <w:webHidden/>
+                  </w:rPr>
+                </w:r>
+                <w:r>
+                  <w:rPr>
+                    <w:noProof/>
+                    <w:webHidden/>
+                  </w:rPr>
+                  <w:fldChar w:fldCharType="separate"/>
+                </w:r>
+                <w:r>
+                  <w:rPr>
+                    <w:noProof/>
+                    <w:webHidden/>
+                  </w:rPr>
+                  <w:t>6</w:t>
+                </w:r>
+                <w:r>
+                  <w:rPr>
+                    <w:noProof/>
+                    <w:webHidden/>
+                  </w:rPr>
+                  <w:fldChar w:fldCharType="end"/>
+                </w:r>
+              </w:hyperlink>
+            </w:p>
+            <w:p>
+              <w:pPr>
+                <w:pStyle w:val="Verzeichnis3"/>
+                <w:tabs>
+                  <w:tab w:val="left" w:pos="1440"/>
+                  <w:tab w:val="right" w:leader="dot" w:pos="9016"/>
+                </w:tabs>
+                <w:rPr>
+                  <w:rFonts w:eastAsiaTheme="minorEastAsia"/>
+                  <w:noProof/>
+                  <w:lang w:val="en-CH" w:eastAsia="en-CH"/>
+                </w:rPr>
+              </w:pPr>
+              <w:hyperlink w:anchor="_Toc201157698" w:history="1">
+                <w:r>
+                  <w:rPr>
+                    <w:rStyle w:val="Hyperlink"/>
+                    <w:noProof/>
+                  </w:rPr>
+                  <w:t>4.4.8</w:t>
+                </w:r>
+                <w:r>
+                  <w:rPr>
+                    <w:rFonts w:eastAsiaTheme="minorEastAsia"/>
+                    <w:noProof/>
+                    <w:lang w:val="en-CH" w:eastAsia="en-CH"/>
+                  </w:rPr>
+                  <w:tab/>
+                </w:r>
+                <w:r>
+                  <w:rPr>
+                    <w:rStyle w:val="Hyperlink"/>
+                    <w:noProof/>
+                  </w:rPr>
+                  <w:t>Tag 8: 18.06.2025</w:t>
+                </w:r>
+                <w:r>
+                  <w:rPr>
+                    <w:noProof/>
+                    <w:webHidden/>
+                  </w:rPr>
+                  <w:tab/>
+                </w:r>
+                <w:r>
+                  <w:rPr>
+                    <w:noProof/>
+                    <w:webHidden/>
+                  </w:rPr>
+                  <w:fldChar w:fldCharType="begin"/>
+                </w:r>
+                <w:r>
+                  <w:rPr>
+                    <w:noProof/>
+                    <w:webHidden/>
+                  </w:rPr>
+                  <w:instrText xml:space="preserve"> PAGEREF _Toc201157698 \h </w:instrText>
                 </w:r>
                 <w:r>
                   <w:rPr>
@@ -2004,7 +2090,7 @@
                   <w:lang w:val="en-CH" w:eastAsia="en-CH"/>
                 </w:rPr>
               </w:pPr>
-              <w:hyperlink w:anchor="_Toc201065469" w:history="1">
+              <w:hyperlink w:anchor="_Toc201157699" w:history="1">
                 <w:r>
                   <w:rPr>
                     <w:rStyle w:val="Hyperlink"/>
@@ -2046,7 +2132,7 @@
                     <w:noProof/>
                     <w:webHidden/>
                   </w:rPr>
-                  <w:instrText xml:space="preserve"> PAGEREF _Toc201065469 \h </w:instrText>
+                  <w:instrText xml:space="preserve"> PAGEREF _Toc201157699 \h </w:instrText>
                 </w:r>
                 <w:r>
                   <w:rPr>
@@ -2090,7 +2176,7 @@
                   <w:lang w:val="en-CH" w:eastAsia="en-CH"/>
                 </w:rPr>
               </w:pPr>
-              <w:hyperlink w:anchor="_Toc201065470" w:history="1">
+              <w:hyperlink w:anchor="_Toc201157700" w:history="1">
                 <w:r>
                   <w:rPr>
                     <w:rStyle w:val="Hyperlink"/>
@@ -2132,7 +2218,7 @@
                     <w:noProof/>
                     <w:webHidden/>
                   </w:rPr>
-                  <w:instrText xml:space="preserve"> PAGEREF _Toc201065470 \h </w:instrText>
+                  <w:instrText xml:space="preserve"> PAGEREF _Toc201157700 \h </w:instrText>
                 </w:r>
                 <w:r>
                   <w:rPr>
@@ -2152,7 +2238,7 @@
                     <w:noProof/>
                     <w:webHidden/>
                   </w:rPr>
-                  <w:t>8</w:t>
+                  <w:t>7</w:t>
                 </w:r>
                 <w:r>
                   <w:rPr>
@@ -2176,7 +2262,7 @@
                   <w:lang w:val="en-CH" w:eastAsia="en-CH"/>
                 </w:rPr>
               </w:pPr>
-              <w:hyperlink w:anchor="_Toc201065471" w:history="1">
+              <w:hyperlink w:anchor="_Toc201157701" w:history="1">
                 <w:r>
                   <w:rPr>
                     <w:rStyle w:val="Hyperlink"/>
@@ -2218,7 +2304,7 @@
                     <w:noProof/>
                     <w:webHidden/>
                   </w:rPr>
-                  <w:instrText xml:space="preserve"> PAGEREF _Toc201065471 \h </w:instrText>
+                  <w:instrText xml:space="preserve"> PAGEREF _Toc201157701 \h </w:instrText>
                 </w:r>
                 <w:r>
                   <w:rPr>
@@ -2238,7 +2324,7 @@
                     <w:noProof/>
                     <w:webHidden/>
                   </w:rPr>
-                  <w:t>8</w:t>
+                  <w:t>7</w:t>
                 </w:r>
                 <w:r>
                   <w:rPr>
@@ -2262,7 +2348,7 @@
                   <w:lang w:val="en-CH" w:eastAsia="en-CH"/>
                 </w:rPr>
               </w:pPr>
-              <w:hyperlink w:anchor="_Toc201065472" w:history="1">
+              <w:hyperlink w:anchor="_Toc201157702" w:history="1">
                 <w:r>
                   <w:rPr>
                     <w:rStyle w:val="Hyperlink"/>
@@ -2304,7 +2390,7 @@
                     <w:noProof/>
                     <w:webHidden/>
                   </w:rPr>
-                  <w:instrText xml:space="preserve"> PAGEREF _Toc201065472 \h </w:instrText>
+                  <w:instrText xml:space="preserve"> PAGEREF _Toc201157702 \h </w:instrText>
                 </w:r>
                 <w:r>
                   <w:rPr>
@@ -2324,7 +2410,7 @@
                     <w:noProof/>
                     <w:webHidden/>
                   </w:rPr>
-                  <w:t>8</w:t>
+                  <w:t>7</w:t>
                 </w:r>
                 <w:r>
                   <w:rPr>
@@ -2348,7 +2434,7 @@
                   <w:lang w:val="en-CH" w:eastAsia="en-CH"/>
                 </w:rPr>
               </w:pPr>
-              <w:hyperlink w:anchor="_Toc201065473" w:history="1">
+              <w:hyperlink w:anchor="_Toc201157703" w:history="1">
                 <w:r>
                   <w:rPr>
                     <w:rStyle w:val="Hyperlink"/>
@@ -2390,7 +2476,7 @@
                     <w:noProof/>
                     <w:webHidden/>
                   </w:rPr>
-                  <w:instrText xml:space="preserve"> PAGEREF _Toc201065473 \h </w:instrText>
+                  <w:instrText xml:space="preserve"> PAGEREF _Toc201157703 \h </w:instrText>
                 </w:r>
                 <w:r>
                   <w:rPr>
@@ -2410,7 +2496,7 @@
                     <w:noProof/>
                     <w:webHidden/>
                   </w:rPr>
-                  <w:t>8</w:t>
+                  <w:t>7</w:t>
                 </w:r>
                 <w:r>
                   <w:rPr>
@@ -2434,7 +2520,7 @@
                   <w:lang w:val="en-CH" w:eastAsia="en-CH"/>
                 </w:rPr>
               </w:pPr>
-              <w:hyperlink w:anchor="_Toc201065474" w:history="1">
+              <w:hyperlink w:anchor="_Toc201157704" w:history="1">
                 <w:r>
                   <w:rPr>
                     <w:rStyle w:val="Hyperlink"/>
@@ -2476,7 +2562,7 @@
                     <w:noProof/>
                     <w:webHidden/>
                   </w:rPr>
-                  <w:instrText xml:space="preserve"> PAGEREF _Toc201065474 \h </w:instrText>
+                  <w:instrText xml:space="preserve"> PAGEREF _Toc201157704 \h </w:instrText>
                 </w:r>
                 <w:r>
                   <w:rPr>
@@ -2496,7 +2582,7 @@
                     <w:noProof/>
                     <w:webHidden/>
                   </w:rPr>
-                  <w:t>8</w:t>
+                  <w:t>7</w:t>
                 </w:r>
                 <w:r>
                   <w:rPr>
@@ -2520,7 +2606,7 @@
                   <w:lang w:val="en-CH" w:eastAsia="en-CH"/>
                 </w:rPr>
               </w:pPr>
-              <w:hyperlink w:anchor="_Toc201065475" w:history="1">
+              <w:hyperlink w:anchor="_Toc201157705" w:history="1">
                 <w:r>
                   <w:rPr>
                     <w:rStyle w:val="Hyperlink"/>
@@ -2562,7 +2648,7 @@
                     <w:noProof/>
                     <w:webHidden/>
                   </w:rPr>
-                  <w:instrText xml:space="preserve"> PAGEREF _Toc201065475 \h </w:instrText>
+                  <w:instrText xml:space="preserve"> PAGEREF _Toc201157705 \h </w:instrText>
                 </w:r>
                 <w:r>
                   <w:rPr>
@@ -2582,7 +2668,7 @@
                     <w:noProof/>
                     <w:webHidden/>
                   </w:rPr>
-                  <w:t>8</w:t>
+                  <w:t>7</w:t>
                 </w:r>
                 <w:r>
                   <w:rPr>
@@ -2615,7 +2701,7 @@
           <w:szCs w:val="36"/>
         </w:rPr>
       </w:pPr>
-      <w:bookmarkStart w:id="1" w:name="_Toc201065452"/>
+      <w:bookmarkStart w:id="1" w:name="_Toc201157681"/>
       <w:r>
         <w:rPr>
           <w:sz w:val="36"/>
@@ -3076,6 +3162,48 @@
           </w:p>
         </w:tc>
       </w:tr>
+      <w:tr>
+        <w:tc>
+          <w:tcPr>
+            <w:tcW w:w="2382" w:type="dxa"/>
+          </w:tcPr>
+          <w:p>
+            <w:r>
+              <w:t>Levi Agostinho Horta</w:t>
+            </w:r>
+          </w:p>
+        </w:tc>
+        <w:tc>
+          <w:tcPr>
+            <w:tcW w:w="2866" w:type="dxa"/>
+          </w:tcPr>
+          <w:p>
+            <w:r>
+              <w:t>Arbeitsjournal erweitert</w:t>
+            </w:r>
+          </w:p>
+        </w:tc>
+        <w:tc>
+          <w:tcPr>
+            <w:tcW w:w="1884" w:type="dxa"/>
+          </w:tcPr>
+          <w:p>
+            <w:r>
+              <w:t>20.06.2025</w:t>
+            </w:r>
+          </w:p>
+        </w:tc>
+        <w:tc>
+          <w:tcPr>
+            <w:tcW w:w="1884" w:type="dxa"/>
+          </w:tcPr>
+          <w:p>
+            <w:r>
+              <w:t>1.8</w:t>
+            </w:r>
+          </w:p>
+        </w:tc>
+      </w:tr>
       <w:bookmarkEnd w:id="0"/>
     </w:tbl>
     <w:p/>
@@ -3087,7 +3215,7 @@
           <w:numId w:val="1"/>
         </w:numPr>
       </w:pPr>
-      <w:bookmarkStart w:id="2" w:name="_Toc201065453"/>
+      <w:bookmarkStart w:id="2" w:name="_Toc201157682"/>
       <w:r>
         <w:t>Einleitung</w:t>
       </w:r>
@@ -3258,7 +3386,7 @@
           <w:numId w:val="1"/>
         </w:numPr>
       </w:pPr>
-      <w:bookmarkStart w:id="3" w:name="_Toc201065454"/>
+      <w:bookmarkStart w:id="3" w:name="_Toc201157683"/>
       <w:r>
         <w:t>Planung</w:t>
       </w:r>
@@ -3272,7 +3400,7 @@
           <w:numId w:val="1"/>
         </w:numPr>
       </w:pPr>
-      <w:bookmarkStart w:id="4" w:name="_Toc201065455"/>
+      <w:bookmarkStart w:id="4" w:name="_Toc201157684"/>
       <w:r>
         <w:t>Terminplan</w:t>
       </w:r>
@@ -3504,11 +3632,9 @@
             <w:r>
               <w:t xml:space="preserve">Ranking </w:t>
             </w:r>
-            <w:proofErr w:type="gramStart"/>
             <w:r>
-              <w:t>von Sätze</w:t>
+              <w:t>von Sätzen</w:t>
             </w:r>
-            <w:proofErr w:type="gramEnd"/>
             <w:r>
               <w:t xml:space="preserve"> und Podium von Spielern</w:t>
             </w:r>
@@ -3522,6 +3648,7 @@
           </w:tcPr>
           <w:p>
             <w:r>
+              <w:lastRenderedPageBreak/>
               <w:t>Tag 7</w:t>
             </w:r>
           </w:p>
@@ -3532,13 +3659,14 @@
           </w:tcPr>
           <w:p>
             <w:r>
-              <w:t xml:space="preserve">UI und Design angepasst sowie </w:t>
+              <w:t>UI und Design angepasst sowie Benutzerfreundlicher</w:t>
             </w:r>
-            <w:proofErr w:type="spellStart"/>
             <w:r>
-              <w:t>Benutzerfreundlichergemacht</w:t>
+              <w:t xml:space="preserve"> </w:t>
             </w:r>
-            <w:proofErr w:type="spellEnd"/>
+            <w:r>
+              <w:t>gemacht</w:t>
+            </w:r>
           </w:p>
         </w:tc>
       </w:tr>
@@ -3549,7 +3677,6 @@
           </w:tcPr>
           <w:p>
             <w:r>
-              <w:lastRenderedPageBreak/>
               <w:t xml:space="preserve">Tag 8 </w:t>
             </w:r>
           </w:p>
@@ -3562,6 +3689,33 @@
             <w:r>
               <w:t>PostgreSQL implementiert und Voting und Ranking System funktionsfähig gemacht</w:t>
             </w:r>
+          </w:p>
+        </w:tc>
+      </w:tr>
+      <w:tr>
+        <w:tc>
+          <w:tcPr>
+            <w:tcW w:w="4297" w:type="dxa"/>
+          </w:tcPr>
+          <w:p>
+            <w:r>
+              <w:t>Tag 9</w:t>
+            </w:r>
+          </w:p>
+        </w:tc>
+        <w:tc>
+          <w:tcPr>
+            <w:tcW w:w="4359" w:type="dxa"/>
+          </w:tcPr>
+          <w:p>
+            <w:r>
+              <w:t xml:space="preserve">Warte Zimmer implementiert und Benutzerfreundlichkeit </w:t>
+            </w:r>
+            <w:proofErr w:type="spellStart"/>
+            <w:r>
+              <w:t>verbssert</w:t>
+            </w:r>
+            <w:proofErr w:type="spellEnd"/>
           </w:p>
         </w:tc>
       </w:tr>
@@ -3754,7 +3908,7 @@
           <w:numId w:val="1"/>
         </w:numPr>
       </w:pPr>
-      <w:bookmarkStart w:id="5" w:name="_Toc201065456"/>
+      <w:bookmarkStart w:id="5" w:name="_Toc201157685"/>
       <w:r>
         <w:t>Entscheidungsmatrix</w:t>
       </w:r>
@@ -4088,7 +4242,7 @@
           <w:numId w:val="1"/>
         </w:numPr>
       </w:pPr>
-      <w:bookmarkStart w:id="6" w:name="_Toc201065457"/>
+      <w:bookmarkStart w:id="6" w:name="_Toc201157686"/>
       <w:r>
         <w:t>Hauptteil</w:t>
       </w:r>
@@ -4102,7 +4256,7 @@
           <w:numId w:val="1"/>
         </w:numPr>
       </w:pPr>
-      <w:bookmarkStart w:id="7" w:name="_Toc201065458"/>
+      <w:bookmarkStart w:id="7" w:name="_Toc201157687"/>
       <w:r>
         <w:t>Umsetzung und Zwischenschritte</w:t>
       </w:r>
@@ -4153,9 +4307,8 @@
           <w:numId w:val="1"/>
         </w:numPr>
       </w:pPr>
-      <w:bookmarkStart w:id="8" w:name="_Toc201065459"/>
-      <w:r>
-        <w:lastRenderedPageBreak/>
+      <w:bookmarkStart w:id="8" w:name="_Toc201157688"/>
+      <w:r>
         <w:t>Ergebnis der Arbeit</w:t>
       </w:r>
       <w:bookmarkEnd w:id="8"/>
@@ -4197,7 +4350,7 @@
           <w:numId w:val="1"/>
         </w:numPr>
       </w:pPr>
-      <w:bookmarkStart w:id="9" w:name="_Toc201065460"/>
+      <w:bookmarkStart w:id="9" w:name="_Toc201157689"/>
       <w:r>
         <w:t>Funktionsbeschreibung</w:t>
       </w:r>
@@ -4374,6 +4527,62 @@
       </w:r>
       <w:proofErr w:type="spellEnd"/>
     </w:p>
+    <w:p>
+      <w:pPr>
+        <w:pStyle w:val="Listenabsatz"/>
+        <w:numPr>
+          <w:ilvl w:val="0"/>
+          <w:numId w:val="36"/>
+        </w:numPr>
+        <w:rPr>
+          <w:lang w:val="de-DE"/>
+        </w:rPr>
+      </w:pPr>
+      <w:proofErr w:type="spellStart"/>
+      <w:r>
+        <w:rPr>
+          <w:b/>
+          <w:bCs/>
+          <w:lang w:val="de-DE"/>
+        </w:rPr>
+        <w:t>WaitingRoom</w:t>
+      </w:r>
+      <w:proofErr w:type="spellEnd"/>
+      <w:r>
+        <w:rPr>
+          <w:b/>
+          <w:bCs/>
+          <w:lang w:val="de-DE"/>
+        </w:rPr>
+        <w:t>:</w:t>
+      </w:r>
+      <w:r>
+        <w:rPr>
+          <w:lang w:val="de-DE"/>
+        </w:rPr>
+        <w:t xml:space="preserve"> </w:t>
+      </w:r>
+      <w:r>
+        <w:rPr>
+          <w:lang w:val="de-DE"/>
+        </w:rPr>
+        <w:t xml:space="preserve">Warte-Raum für Spieler mit einem Host, der entscheiden kann, wann das Spiel startet – egal, ob der </w:t>
+      </w:r>
+      <w:proofErr w:type="spellStart"/>
+      <w:r>
+        <w:rPr>
+          <w:lang w:val="de-DE"/>
+        </w:rPr>
+        <w:t>Timer</w:t>
+      </w:r>
+      <w:proofErr w:type="spellEnd"/>
+      <w:r>
+        <w:rPr>
+          <w:lang w:val="de-DE"/>
+        </w:rPr>
+        <w:t xml:space="preserve"> fertig ist oder nicht.</w:t>
+      </w:r>
+    </w:p>
     <w:p/>
     <w:p>
       <w:pPr>
@@ -4383,7 +4592,7 @@
           <w:numId w:val="1"/>
         </w:numPr>
       </w:pPr>
-      <w:bookmarkStart w:id="10" w:name="_Toc201065461"/>
+      <w:bookmarkStart w:id="10" w:name="_Toc201157690"/>
       <w:r>
         <w:t>Arbeitsjournal</w:t>
       </w:r>
@@ -4397,7 +4606,7 @@
           <w:numId w:val="1"/>
         </w:numPr>
       </w:pPr>
-      <w:bookmarkStart w:id="11" w:name="_Toc201065462"/>
+      <w:bookmarkStart w:id="11" w:name="_Toc201157691"/>
       <w:r>
         <w:t>Tag 1: 02.06.2025</w:t>
       </w:r>
@@ -4472,7 +4681,7 @@
           <w:numId w:val="1"/>
         </w:numPr>
       </w:pPr>
-      <w:bookmarkStart w:id="12" w:name="_Toc201065463"/>
+      <w:bookmarkStart w:id="12" w:name="_Toc201157692"/>
       <w:r>
         <w:t>Tag 2: 03.06.2025</w:t>
       </w:r>
@@ -4519,6 +4728,7 @@
         <w:rPr>
           <w:lang w:val="de-DE"/>
         </w:rPr>
+        <w:lastRenderedPageBreak/>
         <w:t xml:space="preserve">Ich habe gelernt, wie man einen zufälligen Satz aus einer JSON-Datei ausliest und wie man in </w:t>
       </w:r>
       <w:proofErr w:type="spellStart"/>
@@ -4560,7 +4770,6 @@
         <w:rPr>
           <w:lang w:val="de-DE"/>
         </w:rPr>
-        <w:lastRenderedPageBreak/>
         <w:t>Ausserdem</w:t>
       </w:r>
       <w:proofErr w:type="spellEnd"/>
@@ -4604,7 +4813,7 @@
           <w:lang w:val="de-DE"/>
         </w:rPr>
       </w:pPr>
-      <w:bookmarkStart w:id="13" w:name="_Toc201065464"/>
+      <w:bookmarkStart w:id="13" w:name="_Toc201157693"/>
       <w:r>
         <w:rPr>
           <w:lang w:val="de-DE"/>
@@ -4703,7 +4912,7 @@
           <w:numId w:val="1"/>
         </w:numPr>
       </w:pPr>
-      <w:bookmarkStart w:id="14" w:name="_Toc201065465"/>
+      <w:bookmarkStart w:id="14" w:name="_Toc201157694"/>
       <w:r>
         <w:t>Tag 4: 10.06.2025</w:t>
       </w:r>
@@ -4770,7 +4979,7 @@
           <w:numId w:val="1"/>
         </w:numPr>
       </w:pPr>
-      <w:bookmarkStart w:id="15" w:name="_Toc201065466"/>
+      <w:bookmarkStart w:id="15" w:name="_Toc201157695"/>
       <w:r>
         <w:t>Tag 5: 11.06.2025</w:t>
       </w:r>
@@ -4813,6 +5022,7 @@
         <w:ind w:left="360"/>
       </w:pPr>
       <w:r>
+        <w:lastRenderedPageBreak/>
         <w:t>Ausserdem hatte ich noch Probleme mit ein paar Erweiterungen, die ich währenddessen umsetzen musste, damit alles flüssig laufen würde. Am Ende des Tages funktionierte jedoch alles.</w:t>
       </w:r>
     </w:p>
@@ -4821,7 +5031,6 @@
         <w:ind w:left="360"/>
       </w:pPr>
       <w:r>
-        <w:lastRenderedPageBreak/>
         <w:t>Mir ging es heute gut und ich war gut gelaunt.</w:t>
       </w:r>
     </w:p>
@@ -4838,7 +5047,7 @@
           <w:numId w:val="1"/>
         </w:numPr>
       </w:pPr>
-      <w:bookmarkStart w:id="16" w:name="_Toc201065467"/>
+      <w:bookmarkStart w:id="16" w:name="_Toc201157696"/>
       <w:r>
         <w:t>Tag 6: 16.06.2025</w:t>
       </w:r>
@@ -4913,7 +5122,7 @@
           <w:numId w:val="1"/>
         </w:numPr>
       </w:pPr>
-      <w:bookmarkStart w:id="17" w:name="_Toc201065468"/>
+      <w:bookmarkStart w:id="17" w:name="_Toc201157697"/>
       <w:r>
         <w:t>Tag 7: 17.06.2025</w:t>
       </w:r>
@@ -4980,9 +5189,11 @@
           <w:numId w:val="1"/>
         </w:numPr>
       </w:pPr>
+      <w:bookmarkStart w:id="18" w:name="_Toc201157698"/>
       <w:r>
         <w:t>Tag 8: 18.06.2025</w:t>
       </w:r>
+      <w:bookmarkEnd w:id="18"/>
     </w:p>
     <w:p>
       <w:pPr>
@@ -5053,6 +5264,7 @@
         <w:ind w:left="360"/>
       </w:pPr>
       <w:r>
+        <w:lastRenderedPageBreak/>
         <w:t xml:space="preserve">Ausserdem hatte ich Schwierigkeiten, mit den Voting und Ranking System aber als ich dann einen separaten Endpunkt machte, also einen Für die </w:t>
       </w:r>
       <w:proofErr w:type="spellStart"/>
@@ -5072,7 +5284,71 @@
         <w:t>Heute war ich gut gelaunt und es ging mir gut.</w:t>
       </w:r>
     </w:p>
-    <w:p/>
+    <w:p>
+      <w:pPr>
+        <w:ind w:left="360"/>
+      </w:pPr>
+    </w:p>
+    <w:p>
+      <w:pPr>
+        <w:pStyle w:val="berschrift3"/>
+        <w:numPr>
+          <w:ilvl w:val="2"/>
+          <w:numId w:val="1"/>
+        </w:numPr>
+      </w:pPr>
+      <w:r>
+        <w:t>Tag 9: 20.06.2025</w:t>
+      </w:r>
+    </w:p>
+    <w:p>
+      <w:pPr>
+        <w:ind w:left="360"/>
+        <w:rPr>
+          <w:b/>
+          <w:bCs/>
+        </w:rPr>
+      </w:pPr>
+      <w:r>
+        <w:rPr>
+          <w:b/>
+          <w:bCs/>
+        </w:rPr>
+        <w:t>Tag 9: 20.06.2025</w:t>
+      </w:r>
+    </w:p>
+    <w:p>
+      <w:pPr>
+        <w:ind w:left="360"/>
+      </w:pPr>
+      <w:r>
+        <w:t>Heute gab es einen Ausfall der BMS, weshalb ich noch an meinem Abschlussprojekt arbeiten konnte.</w:t>
+      </w:r>
+    </w:p>
+    <w:p>
+      <w:pPr>
+        <w:ind w:left="360"/>
+      </w:pPr>
+      <w:r>
+        <w:t>Ich habe gelernt, wie ich ein Wartezimmer erstellen und eine Funktion einbinden kann, die es einem Host ermöglicht, den Start des Spiels zu bestimmen.</w:t>
+      </w:r>
+    </w:p>
+    <w:p>
+      <w:pPr>
+        <w:ind w:left="360"/>
+      </w:pPr>
+      <w:r>
+        <w:t>Ausserdem hatte ich Probleme, diese Force-Start-Funktion einzubinden, aber nachdem ich mein Backend und Frontend korrigiert hatte, funktionierte es.</w:t>
+      </w:r>
+    </w:p>
+    <w:p>
+      <w:pPr>
+        <w:ind w:firstLine="360"/>
+      </w:pPr>
+      <w:r>
+        <w:t>Heute ging es mir gut und ich war gut gelaunt.</w:t>
+      </w:r>
+    </w:p>
     <w:p>
       <w:pPr>
         <w:pStyle w:val="berschrift2"/>
@@ -5081,12 +5357,11 @@
           <w:numId w:val="1"/>
         </w:numPr>
       </w:pPr>
-      <w:bookmarkStart w:id="18" w:name="_Toc201065469"/>
-      <w:r>
-        <w:lastRenderedPageBreak/>
+      <w:bookmarkStart w:id="19" w:name="_Toc201157699"/>
+      <w:r>
         <w:t>Testplan</w:t>
       </w:r>
-      <w:bookmarkEnd w:id="18"/>
+      <w:bookmarkEnd w:id="19"/>
     </w:p>
     <w:p>
       <w:pPr>
@@ -5257,6 +5532,7 @@
         <w:rPr>
           <w:noProof/>
         </w:rPr>
+        <w:lastRenderedPageBreak/>
         <mc:AlternateContent>
           <mc:Choice Requires="wpg">
             <w:drawing>
@@ -5345,21 +5621,7 @@
                                 <w:rPr>
                                   <w:lang w:val="de-DE"/>
                                 </w:rPr>
-                                <w:t xml:space="preserve">Abbildung von Test mit </w:t>
-                              </w:r>
-                              <w:proofErr w:type="spellStart"/>
-                              <w:r>
-                                <w:rPr>
-                                  <w:lang w:val="de-DE"/>
-                                </w:rPr>
-                                <w:t>mock</w:t>
-                              </w:r>
-                              <w:proofErr w:type="spellEnd"/>
-                              <w:r>
-                                <w:rPr>
-                                  <w:lang w:val="de-DE"/>
-                                </w:rPr>
-                                <w:t xml:space="preserve"> Daten</w:t>
+                                <w:t>Abbildung von Test mit mock Daten</w:t>
                               </w:r>
                               <w:r>
                                 <w:rPr>
@@ -5406,21 +5668,7 @@
                           <w:rPr>
                             <w:lang w:val="de-DE"/>
                           </w:rPr>
-                          <w:t xml:space="preserve">Abbildung von Test mit </w:t>
-                        </w:r>
-                        <w:proofErr w:type="spellStart"/>
-                        <w:r>
-                          <w:rPr>
-                            <w:lang w:val="de-DE"/>
-                          </w:rPr>
-                          <w:t>mock</w:t>
-                        </w:r>
-                        <w:proofErr w:type="spellEnd"/>
-                        <w:r>
-                          <w:rPr>
-                            <w:lang w:val="de-DE"/>
-                          </w:rPr>
-                          <w:t xml:space="preserve"> Daten</w:t>
+                          <w:t>Abbildung von Test mit mock Daten</w:t>
                         </w:r>
                         <w:r>
                           <w:rPr>
@@ -5448,11 +5696,11 @@
           <w:numId w:val="1"/>
         </w:numPr>
       </w:pPr>
-      <w:bookmarkStart w:id="19" w:name="_Toc201065470"/>
+      <w:bookmarkStart w:id="20" w:name="_Toc201157700"/>
       <w:r>
         <w:t>Anhang</w:t>
       </w:r>
-      <w:bookmarkEnd w:id="19"/>
+      <w:bookmarkEnd w:id="20"/>
     </w:p>
     <w:p>
       <w:pPr>
@@ -5462,11 +5710,11 @@
           <w:numId w:val="1"/>
         </w:numPr>
       </w:pPr>
-      <w:bookmarkStart w:id="20" w:name="_Toc201065471"/>
+      <w:bookmarkStart w:id="21" w:name="_Toc201157701"/>
       <w:r>
         <w:t>Glossar</w:t>
       </w:r>
-      <w:bookmarkEnd w:id="20"/>
+      <w:bookmarkEnd w:id="21"/>
     </w:p>
     <w:p>
       <w:pPr>
@@ -5476,11 +5724,11 @@
           <w:numId w:val="1"/>
         </w:numPr>
       </w:pPr>
-      <w:bookmarkStart w:id="21" w:name="_Toc201065472"/>
+      <w:bookmarkStart w:id="22" w:name="_Toc201157702"/>
       <w:r>
         <w:t>Codeausschnitte</w:t>
       </w:r>
-      <w:bookmarkEnd w:id="21"/>
+      <w:bookmarkEnd w:id="22"/>
     </w:p>
     <w:p>
       <w:pPr>
@@ -5490,11 +5738,11 @@
           <w:numId w:val="1"/>
         </w:numPr>
       </w:pPr>
-      <w:bookmarkStart w:id="22" w:name="_Toc201065473"/>
+      <w:bookmarkStart w:id="23" w:name="_Toc201157703"/>
       <w:r>
         <w:t>Screenshot-App</w:t>
       </w:r>
-      <w:bookmarkEnd w:id="22"/>
+      <w:bookmarkEnd w:id="23"/>
     </w:p>
     <w:p>
       <w:pPr>
@@ -5504,11 +5752,11 @@
           <w:numId w:val="1"/>
         </w:numPr>
       </w:pPr>
-      <w:bookmarkStart w:id="23" w:name="_Toc201065474"/>
+      <w:bookmarkStart w:id="24" w:name="_Toc201157704"/>
       <w:r>
         <w:t>KI-Chat-Auszüge</w:t>
       </w:r>
-      <w:bookmarkEnd w:id="23"/>
+      <w:bookmarkEnd w:id="24"/>
       <w:r>
         <w:t xml:space="preserve"> </w:t>
       </w:r>
@@ -5521,11 +5769,11 @@
           <w:numId w:val="1"/>
         </w:numPr>
       </w:pPr>
-      <w:bookmarkStart w:id="24" w:name="_Toc201065475"/>
+      <w:bookmarkStart w:id="25" w:name="_Toc201157705"/>
       <w:r>
         <w:t>Quellen und Literatur</w:t>
       </w:r>
-      <w:bookmarkEnd w:id="24"/>
+      <w:bookmarkEnd w:id="25"/>
     </w:p>
     <w:p>
       <w:pPr>
@@ -5609,7 +5857,7 @@
       <w:rPr>
         <w:noProof/>
       </w:rPr>
-      <w:t>18.06.2025</w:t>
+      <w:t>20.06.2025</w:t>
     </w:r>
     <w:r>
       <w:fldChar w:fldCharType="end"/>
@@ -5682,7 +5930,13 @@
       <w:rPr>
         <w:lang w:val="en-US"/>
       </w:rPr>
-      <w:t xml:space="preserve">7 </w:t>
+      <w:t>8</w:t>
+    </w:r>
+    <w:r>
+      <w:rPr>
+        <w:lang w:val="en-US"/>
+      </w:rPr>
+      <w:t xml:space="preserve"> </w:t>
     </w:r>
     <w:r>
       <w:rPr>
@@ -11349,7 +11603,6 @@
   <w:style w:type="character" w:default="1" w:styleId="Absatz-Standardschriftart">
     <w:name w:val="Default Paragraph Font"/>
     <w:uiPriority w:val="1"/>
-    <w:semiHidden/>
     <w:unhideWhenUsed/>
   </w:style>
   <w:style w:type="table" w:default="1" w:styleId="NormaleTabelle">
@@ -11950,6 +12203,17 @@
       <w:szCs w:val="18"/>
     </w:rPr>
   </w:style>
+  <w:style w:type="paragraph" w:styleId="StandardWeb">
+    <w:name w:val="Normal (Web)"/>
+    <w:basedOn w:val="Standard"/>
+    <w:uiPriority w:val="99"/>
+    <w:semiHidden/>
+    <w:unhideWhenUsed/>
+    <w:rsid w:val="0065775B"/>
+    <w:rPr>
+      <w:rFonts w:ascii="Times New Roman" w:hAnsi="Times New Roman" w:cs="Times New Roman"/>
+    </w:rPr>
+  </w:style>
 </w:styles>
 </file>
 

</xml_diff>

<commit_message>
Header of all Files updated
</commit_message>
<xml_diff>
--- a/Dokumentation_abschlussprojekt_finish_this_agolev_v1_1_0.docx
+++ b/Dokumentation_abschlussprojekt_finish_this_agolev_v1_1_0.docx
@@ -547,7 +547,7 @@
               <w:r>
                 <w:fldChar w:fldCharType="separate"/>
               </w:r>
-              <w:hyperlink w:anchor="_Toc201560928" w:history="1">
+              <w:hyperlink w:anchor="_Toc201584883" w:history="1">
                 <w:r>
                   <w:rPr>
                     <w:rStyle w:val="Hyperlink"/>
@@ -589,7 +589,7 @@
                     <w:noProof/>
                     <w:webHidden/>
                   </w:rPr>
-                  <w:instrText xml:space="preserve"> PAGEREF _Toc201560928 \h </w:instrText>
+                  <w:instrText xml:space="preserve"> PAGEREF _Toc201584883 \h </w:instrText>
                 </w:r>
                 <w:r>
                   <w:rPr>
@@ -633,7 +633,7 @@
                   <w:lang w:val="en-CH" w:eastAsia="en-CH"/>
                 </w:rPr>
               </w:pPr>
-              <w:hyperlink w:anchor="_Toc201560929" w:history="1">
+              <w:hyperlink w:anchor="_Toc201584884" w:history="1">
                 <w:r>
                   <w:rPr>
                     <w:rStyle w:val="Hyperlink"/>
@@ -675,7 +675,7 @@
                     <w:noProof/>
                     <w:webHidden/>
                   </w:rPr>
-                  <w:instrText xml:space="preserve"> PAGEREF _Toc201560929 \h </w:instrText>
+                  <w:instrText xml:space="preserve"> PAGEREF _Toc201584884 \h </w:instrText>
                 </w:r>
                 <w:r>
                   <w:rPr>
@@ -719,7 +719,7 @@
                   <w:lang w:val="en-CH" w:eastAsia="en-CH"/>
                 </w:rPr>
               </w:pPr>
-              <w:hyperlink w:anchor="_Toc201560930" w:history="1">
+              <w:hyperlink w:anchor="_Toc201584885" w:history="1">
                 <w:r>
                   <w:rPr>
                     <w:rStyle w:val="Hyperlink"/>
@@ -761,7 +761,7 @@
                     <w:noProof/>
                     <w:webHidden/>
                   </w:rPr>
-                  <w:instrText xml:space="preserve"> PAGEREF _Toc201560930 \h </w:instrText>
+                  <w:instrText xml:space="preserve"> PAGEREF _Toc201584885 \h </w:instrText>
                 </w:r>
                 <w:r>
                   <w:rPr>
@@ -805,7 +805,7 @@
                   <w:lang w:val="en-CH" w:eastAsia="en-CH"/>
                 </w:rPr>
               </w:pPr>
-              <w:hyperlink w:anchor="_Toc201560931" w:history="1">
+              <w:hyperlink w:anchor="_Toc201584886" w:history="1">
                 <w:r>
                   <w:rPr>
                     <w:rStyle w:val="Hyperlink"/>
@@ -847,7 +847,7 @@
                     <w:noProof/>
                     <w:webHidden/>
                   </w:rPr>
-                  <w:instrText xml:space="preserve"> PAGEREF _Toc201560931 \h </w:instrText>
+                  <w:instrText xml:space="preserve"> PAGEREF _Toc201584886 \h </w:instrText>
                 </w:r>
                 <w:r>
                   <w:rPr>
@@ -891,7 +891,7 @@
                   <w:lang w:val="en-CH" w:eastAsia="en-CH"/>
                 </w:rPr>
               </w:pPr>
-              <w:hyperlink w:anchor="_Toc201560932" w:history="1">
+              <w:hyperlink w:anchor="_Toc201584887" w:history="1">
                 <w:r>
                   <w:rPr>
                     <w:rStyle w:val="Hyperlink"/>
@@ -933,7 +933,7 @@
                     <w:noProof/>
                     <w:webHidden/>
                   </w:rPr>
-                  <w:instrText xml:space="preserve"> PAGEREF _Toc201560932 \h </w:instrText>
+                  <w:instrText xml:space="preserve"> PAGEREF _Toc201584887 \h </w:instrText>
                 </w:r>
                 <w:r>
                   <w:rPr>
@@ -977,7 +977,7 @@
                   <w:lang w:val="en-CH" w:eastAsia="en-CH"/>
                 </w:rPr>
               </w:pPr>
-              <w:hyperlink w:anchor="_Toc201560933" w:history="1">
+              <w:hyperlink w:anchor="_Toc201584888" w:history="1">
                 <w:r>
                   <w:rPr>
                     <w:rStyle w:val="Hyperlink"/>
@@ -1019,7 +1019,7 @@
                     <w:noProof/>
                     <w:webHidden/>
                   </w:rPr>
-                  <w:instrText xml:space="preserve"> PAGEREF _Toc201560933 \h </w:instrText>
+                  <w:instrText xml:space="preserve"> PAGEREF _Toc201584888 \h </w:instrText>
                 </w:r>
                 <w:r>
                   <w:rPr>
@@ -1039,7 +1039,7 @@
                     <w:noProof/>
                     <w:webHidden/>
                   </w:rPr>
-                  <w:t>3</w:t>
+                  <w:t>4</w:t>
                 </w:r>
                 <w:r>
                   <w:rPr>
@@ -1063,7 +1063,7 @@
                   <w:lang w:val="en-CH" w:eastAsia="en-CH"/>
                 </w:rPr>
               </w:pPr>
-              <w:hyperlink w:anchor="_Toc201560934" w:history="1">
+              <w:hyperlink w:anchor="_Toc201584889" w:history="1">
                 <w:r>
                   <w:rPr>
                     <w:rStyle w:val="Hyperlink"/>
@@ -1105,7 +1105,7 @@
                     <w:noProof/>
                     <w:webHidden/>
                   </w:rPr>
-                  <w:instrText xml:space="preserve"> PAGEREF _Toc201560934 \h </w:instrText>
+                  <w:instrText xml:space="preserve"> PAGEREF _Toc201584889 \h </w:instrText>
                 </w:r>
                 <w:r>
                   <w:rPr>
@@ -1125,7 +1125,7 @@
                     <w:noProof/>
                     <w:webHidden/>
                   </w:rPr>
-                  <w:t>3</w:t>
+                  <w:t>4</w:t>
                 </w:r>
                 <w:r>
                   <w:rPr>
@@ -1149,7 +1149,7 @@
                   <w:lang w:val="en-CH" w:eastAsia="en-CH"/>
                 </w:rPr>
               </w:pPr>
-              <w:hyperlink w:anchor="_Toc201560935" w:history="1">
+              <w:hyperlink w:anchor="_Toc201584890" w:history="1">
                 <w:r>
                   <w:rPr>
                     <w:rStyle w:val="Hyperlink"/>
@@ -1191,7 +1191,7 @@
                     <w:noProof/>
                     <w:webHidden/>
                   </w:rPr>
-                  <w:instrText xml:space="preserve"> PAGEREF _Toc201560935 \h </w:instrText>
+                  <w:instrText xml:space="preserve"> PAGEREF _Toc201584890 \h </w:instrText>
                 </w:r>
                 <w:r>
                   <w:rPr>
@@ -1235,7 +1235,7 @@
                   <w:lang w:val="en-CH" w:eastAsia="en-CH"/>
                 </w:rPr>
               </w:pPr>
-              <w:hyperlink w:anchor="_Toc201560936" w:history="1">
+              <w:hyperlink w:anchor="_Toc201584891" w:history="1">
                 <w:r>
                   <w:rPr>
                     <w:rStyle w:val="Hyperlink"/>
@@ -1277,7 +1277,7 @@
                     <w:noProof/>
                     <w:webHidden/>
                   </w:rPr>
-                  <w:instrText xml:space="preserve"> PAGEREF _Toc201560936 \h </w:instrText>
+                  <w:instrText xml:space="preserve"> PAGEREF _Toc201584891 \h </w:instrText>
                 </w:r>
                 <w:r>
                   <w:rPr>
@@ -1321,7 +1321,7 @@
                   <w:lang w:val="en-CH" w:eastAsia="en-CH"/>
                 </w:rPr>
               </w:pPr>
-              <w:hyperlink w:anchor="_Toc201560937" w:history="1">
+              <w:hyperlink w:anchor="_Toc201584892" w:history="1">
                 <w:r>
                   <w:rPr>
                     <w:rStyle w:val="Hyperlink"/>
@@ -1363,7 +1363,7 @@
                     <w:noProof/>
                     <w:webHidden/>
                   </w:rPr>
-                  <w:instrText xml:space="preserve"> PAGEREF _Toc201560937 \h </w:instrText>
+                  <w:instrText xml:space="preserve"> PAGEREF _Toc201584892 \h </w:instrText>
                 </w:r>
                 <w:r>
                   <w:rPr>
@@ -1407,7 +1407,7 @@
                   <w:lang w:val="en-CH" w:eastAsia="en-CH"/>
                 </w:rPr>
               </w:pPr>
-              <w:hyperlink w:anchor="_Toc201560938" w:history="1">
+              <w:hyperlink w:anchor="_Toc201584893" w:history="1">
                 <w:r>
                   <w:rPr>
                     <w:rStyle w:val="Hyperlink"/>
@@ -1449,7 +1449,7 @@
                     <w:noProof/>
                     <w:webHidden/>
                   </w:rPr>
-                  <w:instrText xml:space="preserve"> PAGEREF _Toc201560938 \h </w:instrText>
+                  <w:instrText xml:space="preserve"> PAGEREF _Toc201584893 \h </w:instrText>
                 </w:r>
                 <w:r>
                   <w:rPr>
@@ -1493,7 +1493,7 @@
                   <w:lang w:val="en-CH" w:eastAsia="en-CH"/>
                 </w:rPr>
               </w:pPr>
-              <w:hyperlink w:anchor="_Toc201560939" w:history="1">
+              <w:hyperlink w:anchor="_Toc201584894" w:history="1">
                 <w:r>
                   <w:rPr>
                     <w:rStyle w:val="Hyperlink"/>
@@ -1535,7 +1535,7 @@
                     <w:noProof/>
                     <w:webHidden/>
                   </w:rPr>
-                  <w:instrText xml:space="preserve"> PAGEREF _Toc201560939 \h </w:instrText>
+                  <w:instrText xml:space="preserve"> PAGEREF _Toc201584894 \h </w:instrText>
                 </w:r>
                 <w:r>
                   <w:rPr>
@@ -1579,7 +1579,7 @@
                   <w:lang w:val="en-CH" w:eastAsia="en-CH"/>
                 </w:rPr>
               </w:pPr>
-              <w:hyperlink w:anchor="_Toc201560940" w:history="1">
+              <w:hyperlink w:anchor="_Toc201584895" w:history="1">
                 <w:r>
                   <w:rPr>
                     <w:rStyle w:val="Hyperlink"/>
@@ -1623,7 +1623,7 @@
                     <w:noProof/>
                     <w:webHidden/>
                   </w:rPr>
-                  <w:instrText xml:space="preserve"> PAGEREF _Toc201560940 \h </w:instrText>
+                  <w:instrText xml:space="preserve"> PAGEREF _Toc201584895 \h </w:instrText>
                 </w:r>
                 <w:r>
                   <w:rPr>
@@ -1667,7 +1667,7 @@
                   <w:lang w:val="en-CH" w:eastAsia="en-CH"/>
                 </w:rPr>
               </w:pPr>
-              <w:hyperlink w:anchor="_Toc201560941" w:history="1">
+              <w:hyperlink w:anchor="_Toc201584896" w:history="1">
                 <w:r>
                   <w:rPr>
                     <w:rStyle w:val="Hyperlink"/>
@@ -1709,7 +1709,7 @@
                     <w:noProof/>
                     <w:webHidden/>
                   </w:rPr>
-                  <w:instrText xml:space="preserve"> PAGEREF _Toc201560941 \h </w:instrText>
+                  <w:instrText xml:space="preserve"> PAGEREF _Toc201584896 \h </w:instrText>
                 </w:r>
                 <w:r>
                   <w:rPr>
@@ -1753,7 +1753,7 @@
                   <w:lang w:val="en-CH" w:eastAsia="en-CH"/>
                 </w:rPr>
               </w:pPr>
-              <w:hyperlink w:anchor="_Toc201560942" w:history="1">
+              <w:hyperlink w:anchor="_Toc201584897" w:history="1">
                 <w:r>
                   <w:rPr>
                     <w:rStyle w:val="Hyperlink"/>
@@ -1795,7 +1795,7 @@
                     <w:noProof/>
                     <w:webHidden/>
                   </w:rPr>
-                  <w:instrText xml:space="preserve"> PAGEREF _Toc201560942 \h </w:instrText>
+                  <w:instrText xml:space="preserve"> PAGEREF _Toc201584897 \h </w:instrText>
                 </w:r>
                 <w:r>
                   <w:rPr>
@@ -1839,7 +1839,7 @@
                   <w:lang w:val="en-CH" w:eastAsia="en-CH"/>
                 </w:rPr>
               </w:pPr>
-              <w:hyperlink w:anchor="_Toc201560943" w:history="1">
+              <w:hyperlink w:anchor="_Toc201584898" w:history="1">
                 <w:r>
                   <w:rPr>
                     <w:rStyle w:val="Hyperlink"/>
@@ -1881,7 +1881,7 @@
                     <w:noProof/>
                     <w:webHidden/>
                   </w:rPr>
-                  <w:instrText xml:space="preserve"> PAGEREF _Toc201560943 \h </w:instrText>
+                  <w:instrText xml:space="preserve"> PAGEREF _Toc201584898 \h </w:instrText>
                 </w:r>
                 <w:r>
                   <w:rPr>
@@ -1925,7 +1925,7 @@
                   <w:lang w:val="en-CH" w:eastAsia="en-CH"/>
                 </w:rPr>
               </w:pPr>
-              <w:hyperlink w:anchor="_Toc201560944" w:history="1">
+              <w:hyperlink w:anchor="_Toc201584899" w:history="1">
                 <w:r>
                   <w:rPr>
                     <w:rStyle w:val="Hyperlink"/>
@@ -1967,7 +1967,7 @@
                     <w:noProof/>
                     <w:webHidden/>
                   </w:rPr>
-                  <w:instrText xml:space="preserve"> PAGEREF _Toc201560944 \h </w:instrText>
+                  <w:instrText xml:space="preserve"> PAGEREF _Toc201584899 \h </w:instrText>
                 </w:r>
                 <w:r>
                   <w:rPr>
@@ -2011,7 +2011,7 @@
                   <w:lang w:val="en-CH" w:eastAsia="en-CH"/>
                 </w:rPr>
               </w:pPr>
-              <w:hyperlink w:anchor="_Toc201560945" w:history="1">
+              <w:hyperlink w:anchor="_Toc201584900" w:history="1">
                 <w:r>
                   <w:rPr>
                     <w:rStyle w:val="Hyperlink"/>
@@ -2053,7 +2053,7 @@
                     <w:noProof/>
                     <w:webHidden/>
                   </w:rPr>
-                  <w:instrText xml:space="preserve"> PAGEREF _Toc201560945 \h </w:instrText>
+                  <w:instrText xml:space="preserve"> PAGEREF _Toc201584900 \h </w:instrText>
                 </w:r>
                 <w:r>
                   <w:rPr>
@@ -2073,7 +2073,7 @@
                     <w:noProof/>
                     <w:webHidden/>
                   </w:rPr>
-                  <w:t>6</w:t>
+                  <w:t>7</w:t>
                 </w:r>
                 <w:r>
                   <w:rPr>
@@ -2097,7 +2097,7 @@
                   <w:lang w:val="en-CH" w:eastAsia="en-CH"/>
                 </w:rPr>
               </w:pPr>
-              <w:hyperlink w:anchor="_Toc201560946" w:history="1">
+              <w:hyperlink w:anchor="_Toc201584901" w:history="1">
                 <w:r>
                   <w:rPr>
                     <w:rStyle w:val="Hyperlink"/>
@@ -2139,7 +2139,93 @@
                     <w:noProof/>
                     <w:webHidden/>
                   </w:rPr>
-                  <w:instrText xml:space="preserve"> PAGEREF _Toc201560946 \h </w:instrText>
+                  <w:instrText xml:space="preserve"> PAGEREF _Toc201584901 \h </w:instrText>
+                </w:r>
+                <w:r>
+                  <w:rPr>
+                    <w:noProof/>
+                    <w:webHidden/>
+                  </w:rPr>
+                </w:r>
+                <w:r>
+                  <w:rPr>
+                    <w:noProof/>
+                    <w:webHidden/>
+                  </w:rPr>
+                  <w:fldChar w:fldCharType="separate"/>
+                </w:r>
+                <w:r>
+                  <w:rPr>
+                    <w:noProof/>
+                    <w:webHidden/>
+                  </w:rPr>
+                  <w:t>7</w:t>
+                </w:r>
+                <w:r>
+                  <w:rPr>
+                    <w:noProof/>
+                    <w:webHidden/>
+                  </w:rPr>
+                  <w:fldChar w:fldCharType="end"/>
+                </w:r>
+              </w:hyperlink>
+            </w:p>
+            <w:p>
+              <w:pPr>
+                <w:pStyle w:val="Verzeichnis3"/>
+                <w:tabs>
+                  <w:tab w:val="left" w:pos="1440"/>
+                  <w:tab w:val="right" w:leader="dot" w:pos="9016"/>
+                </w:tabs>
+                <w:rPr>
+                  <w:rFonts w:eastAsiaTheme="minorEastAsia"/>
+                  <w:noProof/>
+                  <w:lang w:val="en-CH" w:eastAsia="en-CH"/>
+                </w:rPr>
+              </w:pPr>
+              <w:hyperlink w:anchor="_Toc201584902" w:history="1">
+                <w:r>
+                  <w:rPr>
+                    <w:rStyle w:val="Hyperlink"/>
+                    <w:noProof/>
+                  </w:rPr>
+                  <w:t>4.4.10</w:t>
+                </w:r>
+                <w:r>
+                  <w:rPr>
+                    <w:rFonts w:eastAsiaTheme="minorEastAsia"/>
+                    <w:noProof/>
+                    <w:lang w:val="en-CH" w:eastAsia="en-CH"/>
+                  </w:rPr>
+                  <w:tab/>
+                </w:r>
+                <w:r>
+                  <w:rPr>
+                    <w:rStyle w:val="Hyperlink"/>
+                    <w:noProof/>
+                  </w:rPr>
+                  <w:t>Tag 10: 23.06.2025</w:t>
+                </w:r>
+                <w:r>
+                  <w:rPr>
+                    <w:noProof/>
+                    <w:webHidden/>
+                  </w:rPr>
+                  <w:tab/>
+                </w:r>
+                <w:r>
+                  <w:rPr>
+                    <w:noProof/>
+                    <w:webHidden/>
+                  </w:rPr>
+                  <w:fldChar w:fldCharType="begin"/>
+                </w:r>
+                <w:r>
+                  <w:rPr>
+                    <w:noProof/>
+                    <w:webHidden/>
+                  </w:rPr>
+                  <w:instrText xml:space="preserve"> PAGEREF _Toc201584902 \h </w:instrText>
                 </w:r>
                 <w:r>
                   <w:rPr>
@@ -2183,7 +2269,7 @@
                   <w:lang w:val="en-CH" w:eastAsia="en-CH"/>
                 </w:rPr>
               </w:pPr>
-              <w:hyperlink w:anchor="_Toc201560947" w:history="1">
+              <w:hyperlink w:anchor="_Toc201584903" w:history="1">
                 <w:r>
                   <w:rPr>
                     <w:rStyle w:val="Hyperlink"/>
@@ -2225,7 +2311,7 @@
                     <w:noProof/>
                     <w:webHidden/>
                   </w:rPr>
-                  <w:instrText xml:space="preserve"> PAGEREF _Toc201560947 \h </w:instrText>
+                  <w:instrText xml:space="preserve"> PAGEREF _Toc201584903 \h </w:instrText>
                 </w:r>
                 <w:r>
                   <w:rPr>
@@ -2269,7 +2355,7 @@
                   <w:lang w:val="en-CH" w:eastAsia="en-CH"/>
                 </w:rPr>
               </w:pPr>
-              <w:hyperlink w:anchor="_Toc201560948" w:history="1">
+              <w:hyperlink w:anchor="_Toc201584904" w:history="1">
                 <w:r>
                   <w:rPr>
                     <w:rStyle w:val="Hyperlink"/>
@@ -2311,7 +2397,7 @@
                     <w:noProof/>
                     <w:webHidden/>
                   </w:rPr>
-                  <w:instrText xml:space="preserve"> PAGEREF _Toc201560948 \h </w:instrText>
+                  <w:instrText xml:space="preserve"> PAGEREF _Toc201584904 \h </w:instrText>
                 </w:r>
                 <w:r>
                   <w:rPr>
@@ -2355,7 +2441,7 @@
                   <w:lang w:val="en-CH" w:eastAsia="en-CH"/>
                 </w:rPr>
               </w:pPr>
-              <w:hyperlink w:anchor="_Toc201560949" w:history="1">
+              <w:hyperlink w:anchor="_Toc201584905" w:history="1">
                 <w:r>
                   <w:rPr>
                     <w:rStyle w:val="Hyperlink"/>
@@ -2397,7 +2483,7 @@
                     <w:noProof/>
                     <w:webHidden/>
                   </w:rPr>
-                  <w:instrText xml:space="preserve"> PAGEREF _Toc201560949 \h </w:instrText>
+                  <w:instrText xml:space="preserve"> PAGEREF _Toc201584905 \h </w:instrText>
                 </w:r>
                 <w:r>
                   <w:rPr>
@@ -2441,7 +2527,7 @@
                   <w:lang w:val="en-CH" w:eastAsia="en-CH"/>
                 </w:rPr>
               </w:pPr>
-              <w:hyperlink w:anchor="_Toc201560950" w:history="1">
+              <w:hyperlink w:anchor="_Toc201584906" w:history="1">
                 <w:r>
                   <w:rPr>
                     <w:rStyle w:val="Hyperlink"/>
@@ -2483,7 +2569,7 @@
                     <w:noProof/>
                     <w:webHidden/>
                   </w:rPr>
-                  <w:instrText xml:space="preserve"> PAGEREF _Toc201560950 \h </w:instrText>
+                  <w:instrText xml:space="preserve"> PAGEREF _Toc201584906 \h </w:instrText>
                 </w:r>
                 <w:r>
                   <w:rPr>
@@ -2527,7 +2613,7 @@
                   <w:lang w:val="en-CH" w:eastAsia="en-CH"/>
                 </w:rPr>
               </w:pPr>
-              <w:hyperlink w:anchor="_Toc201560951" w:history="1">
+              <w:hyperlink w:anchor="_Toc201584907" w:history="1">
                 <w:r>
                   <w:rPr>
                     <w:rStyle w:val="Hyperlink"/>
@@ -2569,7 +2655,7 @@
                     <w:noProof/>
                     <w:webHidden/>
                   </w:rPr>
-                  <w:instrText xml:space="preserve"> PAGEREF _Toc201560951 \h </w:instrText>
+                  <w:instrText xml:space="preserve"> PAGEREF _Toc201584907 \h </w:instrText>
                 </w:r>
                 <w:r>
                   <w:rPr>
@@ -2613,7 +2699,7 @@
                   <w:lang w:val="en-CH" w:eastAsia="en-CH"/>
                 </w:rPr>
               </w:pPr>
-              <w:hyperlink w:anchor="_Toc201560952" w:history="1">
+              <w:hyperlink w:anchor="_Toc201584908" w:history="1">
                 <w:r>
                   <w:rPr>
                     <w:rStyle w:val="Hyperlink"/>
@@ -2655,7 +2741,7 @@
                     <w:noProof/>
                     <w:webHidden/>
                   </w:rPr>
-                  <w:instrText xml:space="preserve"> PAGEREF _Toc201560952 \h </w:instrText>
+                  <w:instrText xml:space="preserve"> PAGEREF _Toc201584908 \h </w:instrText>
                 </w:r>
                 <w:r>
                   <w:rPr>
@@ -2699,7 +2785,7 @@
                   <w:lang w:val="en-CH" w:eastAsia="en-CH"/>
                 </w:rPr>
               </w:pPr>
-              <w:hyperlink w:anchor="_Toc201560953" w:history="1">
+              <w:hyperlink w:anchor="_Toc201584909" w:history="1">
                 <w:r>
                   <w:rPr>
                     <w:rStyle w:val="Hyperlink"/>
@@ -2741,7 +2827,7 @@
                     <w:noProof/>
                     <w:webHidden/>
                   </w:rPr>
-                  <w:instrText xml:space="preserve"> PAGEREF _Toc201560953 \h </w:instrText>
+                  <w:instrText xml:space="preserve"> PAGEREF _Toc201584909 \h </w:instrText>
                 </w:r>
                 <w:r>
                   <w:rPr>
@@ -2794,7 +2880,7 @@
           <w:szCs w:val="36"/>
         </w:rPr>
       </w:pPr>
-      <w:bookmarkStart w:id="1" w:name="_Toc201560928"/>
+      <w:bookmarkStart w:id="1" w:name="_Toc201584883"/>
       <w:r>
         <w:rPr>
           <w:sz w:val="36"/>
@@ -2905,6 +2991,7 @@
           </w:tcPr>
           <w:p>
             <w:r>
+              <w:lastRenderedPageBreak/>
               <w:t>Levi Agostinho Horta</w:t>
             </w:r>
           </w:p>
@@ -2964,7 +3051,6 @@
           </w:tcPr>
           <w:p>
             <w:r>
-              <w:lastRenderedPageBreak/>
               <w:t>Levi Agostinho Horta</w:t>
             </w:r>
           </w:p>
@@ -3297,6 +3383,48 @@
           </w:p>
         </w:tc>
       </w:tr>
+      <w:tr>
+        <w:tc>
+          <w:tcPr>
+            <w:tcW w:w="2382" w:type="dxa"/>
+          </w:tcPr>
+          <w:p>
+            <w:r>
+              <w:t>Levi Agostinho Horta</w:t>
+            </w:r>
+          </w:p>
+        </w:tc>
+        <w:tc>
+          <w:tcPr>
+            <w:tcW w:w="2866" w:type="dxa"/>
+          </w:tcPr>
+          <w:p>
+            <w:r>
+              <w:t>Arbeitsjournal und Titelblatt erweitert</w:t>
+            </w:r>
+          </w:p>
+        </w:tc>
+        <w:tc>
+          <w:tcPr>
+            <w:tcW w:w="1884" w:type="dxa"/>
+          </w:tcPr>
+          <w:p>
+            <w:r>
+              <w:t>23.0.6.2025</w:t>
+            </w:r>
+          </w:p>
+        </w:tc>
+        <w:tc>
+          <w:tcPr>
+            <w:tcW w:w="1884" w:type="dxa"/>
+          </w:tcPr>
+          <w:p>
+            <w:r>
+              <w:t>1.9</w:t>
+            </w:r>
+          </w:p>
+        </w:tc>
+      </w:tr>
       <w:bookmarkEnd w:id="0"/>
     </w:tbl>
     <w:p/>
@@ -3308,7 +3436,7 @@
           <w:numId w:val="1"/>
         </w:numPr>
       </w:pPr>
-      <w:bookmarkStart w:id="2" w:name="_Toc201560929"/>
+      <w:bookmarkStart w:id="2" w:name="_Toc201584884"/>
       <w:r>
         <w:t>Einleitung</w:t>
       </w:r>
@@ -3479,7 +3607,7 @@
           <w:numId w:val="1"/>
         </w:numPr>
       </w:pPr>
-      <w:bookmarkStart w:id="3" w:name="_Toc201560930"/>
+      <w:bookmarkStart w:id="3" w:name="_Toc201584885"/>
       <w:r>
         <w:t>Planung</w:t>
       </w:r>
@@ -3493,7 +3621,7 @@
           <w:numId w:val="1"/>
         </w:numPr>
       </w:pPr>
-      <w:bookmarkStart w:id="4" w:name="_Toc201560931"/>
+      <w:bookmarkStart w:id="4" w:name="_Toc201584886"/>
       <w:r>
         <w:t>Terminplan</w:t>
       </w:r>
@@ -3650,6 +3778,7 @@
           </w:tcPr>
           <w:p>
             <w:r>
+              <w:lastRenderedPageBreak/>
               <w:t>Tag 4</w:t>
             </w:r>
           </w:p>
@@ -3713,7 +3842,6 @@
           </w:tcPr>
           <w:p>
             <w:r>
-              <w:lastRenderedPageBreak/>
               <w:t xml:space="preserve">Tag 6 </w:t>
             </w:r>
           </w:p>
@@ -3809,6 +3937,49 @@
               <w:t>verbssert</w:t>
             </w:r>
             <w:proofErr w:type="spellEnd"/>
+          </w:p>
+        </w:tc>
+      </w:tr>
+      <w:tr>
+        <w:tc>
+          <w:tcPr>
+            <w:tcW w:w="4297" w:type="dxa"/>
+          </w:tcPr>
+          <w:p>
+            <w:r>
+              <w:t>Tag 10</w:t>
+            </w:r>
+          </w:p>
+        </w:tc>
+        <w:tc>
+          <w:tcPr>
+            <w:tcW w:w="4359" w:type="dxa"/>
+          </w:tcPr>
+          <w:p>
+            <w:proofErr w:type="spellStart"/>
+            <w:r>
+              <w:t>Deployement</w:t>
+            </w:r>
+            <w:proofErr w:type="spellEnd"/>
+            <w:r>
+              <w:t xml:space="preserve"> auf </w:t>
+            </w:r>
+            <w:proofErr w:type="spellStart"/>
+            <w:r>
+              <w:t>Render</w:t>
+            </w:r>
+            <w:proofErr w:type="spellEnd"/>
+            <w:r>
+              <w:t xml:space="preserve"> und Name von beigetretene Spieler </w:t>
+            </w:r>
+            <w:proofErr w:type="spellStart"/>
+            <w:r>
+              <w:t>sichbar</w:t>
+            </w:r>
+            <w:proofErr w:type="spellEnd"/>
+            <w:r>
+              <w:t xml:space="preserve"> machen.</w:t>
+            </w:r>
           </w:p>
         </w:tc>
       </w:tr>
@@ -4001,7 +4172,7 @@
           <w:numId w:val="1"/>
         </w:numPr>
       </w:pPr>
-      <w:bookmarkStart w:id="5" w:name="_Toc201560932"/>
+      <w:bookmarkStart w:id="5" w:name="_Toc201584887"/>
       <w:r>
         <w:t>Entscheidungsmatrix</w:t>
       </w:r>
@@ -4335,8 +4506,9 @@
           <w:numId w:val="1"/>
         </w:numPr>
       </w:pPr>
-      <w:bookmarkStart w:id="6" w:name="_Toc201560933"/>
-      <w:r>
+      <w:bookmarkStart w:id="6" w:name="_Toc201584888"/>
+      <w:r>
+        <w:lastRenderedPageBreak/>
         <w:t>Hauptteil</w:t>
       </w:r>
       <w:bookmarkEnd w:id="6"/>
@@ -4349,7 +4521,7 @@
           <w:numId w:val="1"/>
         </w:numPr>
       </w:pPr>
-      <w:bookmarkStart w:id="7" w:name="_Toc201560934"/>
+      <w:bookmarkStart w:id="7" w:name="_Toc201584889"/>
       <w:r>
         <w:t>Umsetzung und Zwischenschritte</w:t>
       </w:r>
@@ -4372,7 +4544,6 @@
     </w:p>
     <w:p>
       <w:r>
-        <w:lastRenderedPageBreak/>
         <w:t>Die App wurde mit React (</w:t>
       </w:r>
       <w:proofErr w:type="spellStart"/>
@@ -4401,7 +4572,7 @@
           <w:numId w:val="1"/>
         </w:numPr>
       </w:pPr>
-      <w:bookmarkStart w:id="8" w:name="_Toc201560935"/>
+      <w:bookmarkStart w:id="8" w:name="_Toc201584890"/>
       <w:r>
         <w:t>Ergebnis der Arbeit</w:t>
       </w:r>
@@ -4444,7 +4615,7 @@
           <w:numId w:val="1"/>
         </w:numPr>
       </w:pPr>
-      <w:bookmarkStart w:id="9" w:name="_Toc201560936"/>
+      <w:bookmarkStart w:id="9" w:name="_Toc201584891"/>
       <w:r>
         <w:t>Funktionsbeschreibung</w:t>
       </w:r>
@@ -4680,7 +4851,7 @@
           <w:numId w:val="1"/>
         </w:numPr>
       </w:pPr>
-      <w:bookmarkStart w:id="10" w:name="_Toc201560937"/>
+      <w:bookmarkStart w:id="10" w:name="_Toc201584892"/>
       <w:r>
         <w:t>Arbeitsjournal</w:t>
       </w:r>
@@ -4694,7 +4865,7 @@
           <w:numId w:val="1"/>
         </w:numPr>
       </w:pPr>
-      <w:bookmarkStart w:id="11" w:name="_Toc201560938"/>
+      <w:bookmarkStart w:id="11" w:name="_Toc201584893"/>
       <w:r>
         <w:t>Tag 1: 02.06.2025</w:t>
       </w:r>
@@ -4753,6 +4924,7 @@
         <w:ind w:left="360"/>
       </w:pPr>
       <w:r>
+        <w:lastRenderedPageBreak/>
         <w:t>Heute ging es mir gut und ich war gut gelaunt.</w:t>
       </w:r>
     </w:p>
@@ -4769,9 +4941,8 @@
           <w:numId w:val="1"/>
         </w:numPr>
       </w:pPr>
-      <w:bookmarkStart w:id="12" w:name="_Toc201560939"/>
-      <w:r>
-        <w:lastRenderedPageBreak/>
+      <w:bookmarkStart w:id="12" w:name="_Toc201584894"/>
+      <w:r>
         <w:t>Tag 2: 03.06.2025</w:t>
       </w:r>
       <w:bookmarkEnd w:id="12"/>
@@ -4901,7 +5072,7 @@
           <w:lang w:val="de-DE"/>
         </w:rPr>
       </w:pPr>
-      <w:bookmarkStart w:id="13" w:name="_Toc201560940"/>
+      <w:bookmarkStart w:id="13" w:name="_Toc201584895"/>
       <w:r>
         <w:rPr>
           <w:lang w:val="de-DE"/>
@@ -5000,7 +5171,7 @@
           <w:numId w:val="1"/>
         </w:numPr>
       </w:pPr>
-      <w:bookmarkStart w:id="14" w:name="_Toc201560941"/>
+      <w:bookmarkStart w:id="14" w:name="_Toc201584896"/>
       <w:r>
         <w:t>Tag 4: 10.06.2025</w:t>
       </w:r>
@@ -5067,9 +5238,8 @@
           <w:numId w:val="1"/>
         </w:numPr>
       </w:pPr>
-      <w:bookmarkStart w:id="15" w:name="_Toc201560942"/>
-      <w:r>
-        <w:lastRenderedPageBreak/>
+      <w:bookmarkStart w:id="15" w:name="_Toc201584897"/>
+      <w:r>
         <w:t>Tag 5: 11.06.2025</w:t>
       </w:r>
       <w:bookmarkEnd w:id="15"/>
@@ -5135,7 +5305,7 @@
           <w:numId w:val="1"/>
         </w:numPr>
       </w:pPr>
-      <w:bookmarkStart w:id="16" w:name="_Toc201560943"/>
+      <w:bookmarkStart w:id="16" w:name="_Toc201584898"/>
       <w:r>
         <w:t>Tag 6: 16.06.2025</w:t>
       </w:r>
@@ -5210,7 +5380,7 @@
           <w:numId w:val="1"/>
         </w:numPr>
       </w:pPr>
-      <w:bookmarkStart w:id="17" w:name="_Toc201560944"/>
+      <w:bookmarkStart w:id="17" w:name="_Toc201584899"/>
       <w:r>
         <w:t>Tag 7: 17.06.2025</w:t>
       </w:r>
@@ -5277,8 +5447,9 @@
           <w:numId w:val="1"/>
         </w:numPr>
       </w:pPr>
-      <w:bookmarkStart w:id="18" w:name="_Toc201560945"/>
-      <w:r>
+      <w:bookmarkStart w:id="18" w:name="_Toc201584900"/>
+      <w:r>
+        <w:lastRenderedPageBreak/>
         <w:t>Tag 8: 18.06.2025</w:t>
       </w:r>
       <w:bookmarkEnd w:id="18"/>
@@ -5304,7 +5475,6 @@
         <w:ind w:left="360"/>
       </w:pPr>
       <w:r>
-        <w:lastRenderedPageBreak/>
         <w:t>Heute habe ich den Meilenstein 3 fast fertig gemacht.</w:t>
       </w:r>
     </w:p>
@@ -5315,35 +5485,27 @@
       <w:r>
         <w:t xml:space="preserve">Ich habe gelernt, wie man </w:t>
       </w:r>
-      <w:proofErr w:type="gramStart"/>
-      <w:r>
-        <w:t>PostgreSQL  benutzt</w:t>
-      </w:r>
-      <w:proofErr w:type="gramEnd"/>
+      <w:r>
+        <w:t>PostgreSQL benutzt</w:t>
+      </w:r>
       <w:r>
         <w:t xml:space="preserve"> und wie man auch die Installation durchführt und auch </w:t>
       </w:r>
-      <w:proofErr w:type="spellStart"/>
-      <w:r>
-        <w:t>voting</w:t>
-      </w:r>
-      <w:proofErr w:type="spellEnd"/>
+      <w:r>
+        <w:t>Voting</w:t>
+      </w:r>
       <w:r>
         <w:t xml:space="preserve">, sowie </w:t>
       </w:r>
-      <w:proofErr w:type="spellStart"/>
-      <w:r>
-        <w:t>ranking</w:t>
-      </w:r>
-      <w:proofErr w:type="spellEnd"/>
+      <w:r>
+        <w:t>Ranking</w:t>
+      </w:r>
       <w:r>
         <w:t xml:space="preserve"> </w:t>
       </w:r>
-      <w:proofErr w:type="spellStart"/>
-      <w:r>
-        <w:t>system</w:t>
-      </w:r>
-      <w:proofErr w:type="spellEnd"/>
+      <w:r>
+        <w:t>System</w:t>
+      </w:r>
       <w:r>
         <w:t xml:space="preserve"> funktionsfähig gemacht.</w:t>
       </w:r>
@@ -5385,7 +5547,7 @@
           <w:numId w:val="1"/>
         </w:numPr>
       </w:pPr>
-      <w:bookmarkStart w:id="19" w:name="_Toc201560946"/>
+      <w:bookmarkStart w:id="19" w:name="_Toc201584901"/>
       <w:r>
         <w:t>Tag 9: 20.06.2025</w:t>
       </w:r>
@@ -5441,17 +5603,108 @@
     </w:p>
     <w:p>
       <w:pPr>
+        <w:ind w:firstLine="360"/>
+      </w:pPr>
+    </w:p>
+    <w:p>
+      <w:pPr>
+        <w:pStyle w:val="berschrift3"/>
+        <w:numPr>
+          <w:ilvl w:val="2"/>
+          <w:numId w:val="1"/>
+        </w:numPr>
+      </w:pPr>
+      <w:bookmarkStart w:id="20" w:name="_Toc201584902"/>
+      <w:r>
+        <w:t>Tag 10: 23.06.2025</w:t>
+      </w:r>
+      <w:bookmarkEnd w:id="20"/>
+    </w:p>
+    <w:p>
+      <w:pPr>
+        <w:ind w:left="360"/>
+        <w:rPr>
+          <w:b/>
+          <w:bCs/>
+        </w:rPr>
+      </w:pPr>
+      <w:r>
+        <w:rPr>
+          <w:b/>
+          <w:bCs/>
+        </w:rPr>
+        <w:t>Tag 10: 23.06.2025</w:t>
+      </w:r>
+    </w:p>
+    <w:p>
+      <w:pPr>
+        <w:ind w:left="360"/>
+      </w:pPr>
+      <w:r>
+        <w:t>Heute habe ich an der Veröffentlichung meines Spiels gearbeitet und zusätzlich die Option hinzugefügt, den Namen der beigetretenen Spieler zu sehen.</w:t>
+      </w:r>
+    </w:p>
+    <w:p>
+      <w:pPr>
+        <w:ind w:left="360"/>
+      </w:pPr>
+      <w:r>
+        <w:t xml:space="preserve">Ich habe gelernt, wie man das </w:t>
+      </w:r>
+      <w:proofErr w:type="spellStart"/>
+      <w:r>
+        <w:t>Deployment</w:t>
+      </w:r>
+      <w:proofErr w:type="spellEnd"/>
+      <w:r>
+        <w:t xml:space="preserve"> auf </w:t>
+      </w:r>
+      <w:proofErr w:type="spellStart"/>
+      <w:r>
+        <w:t>Render</w:t>
+      </w:r>
+      <w:proofErr w:type="spellEnd"/>
+      <w:r>
+        <w:t xml:space="preserve"> durchführt und wie man dort seine Datenbank aus PostgreSQL integriert.</w:t>
+      </w:r>
+    </w:p>
+    <w:p>
+      <w:pPr>
+        <w:ind w:left="360"/>
+      </w:pPr>
+      <w:r>
+        <w:t xml:space="preserve">Ausserdem hatte ich Schwierigkeiten, meinen Code anzupassen, da ich die URLs verbessern und auch ein paar </w:t>
+      </w:r>
+      <w:proofErr w:type="spellStart"/>
+      <w:r>
+        <w:t>Fetch</w:t>
+      </w:r>
+      <w:proofErr w:type="spellEnd"/>
+      <w:r>
+        <w:t>-Funktionen anpassen musste.</w:t>
+      </w:r>
+    </w:p>
+    <w:p>
+      <w:pPr>
+        <w:ind w:left="360"/>
+      </w:pPr>
+      <w:r>
+        <w:t>Heute war ich gut gelaunt und es ging mir gut.</w:t>
+      </w:r>
+    </w:p>
+    <w:p>
+      <w:pPr>
         <w:pStyle w:val="berschrift2"/>
         <w:numPr>
           <w:ilvl w:val="1"/>
           <w:numId w:val="1"/>
         </w:numPr>
       </w:pPr>
-      <w:bookmarkStart w:id="20" w:name="_Toc201560947"/>
+      <w:bookmarkStart w:id="21" w:name="_Toc201584903"/>
       <w:r>
         <w:t>Testplan</w:t>
       </w:r>
-      <w:bookmarkEnd w:id="20"/>
+      <w:bookmarkEnd w:id="21"/>
     </w:p>
     <w:p>
       <w:pPr>
@@ -5486,6 +5739,7 @@
           </w:tcPr>
           <w:p>
             <w:r>
+              <w:lastRenderedPageBreak/>
               <w:t>Testfall</w:t>
             </w:r>
           </w:p>
@@ -5622,7 +5876,6 @@
         <w:rPr>
           <w:noProof/>
         </w:rPr>
-        <w:lastRenderedPageBreak/>
         <mc:AlternateContent>
           <mc:Choice Requires="wpg">
             <w:drawing>
@@ -5786,11 +6039,11 @@
           <w:numId w:val="1"/>
         </w:numPr>
       </w:pPr>
-      <w:bookmarkStart w:id="21" w:name="_Toc201560948"/>
+      <w:bookmarkStart w:id="22" w:name="_Toc201584904"/>
       <w:r>
         <w:t>Anhang</w:t>
       </w:r>
-      <w:bookmarkEnd w:id="21"/>
+      <w:bookmarkEnd w:id="22"/>
     </w:p>
     <w:p>
       <w:pPr>
@@ -5800,11 +6053,11 @@
           <w:numId w:val="1"/>
         </w:numPr>
       </w:pPr>
-      <w:bookmarkStart w:id="22" w:name="_Toc201560949"/>
+      <w:bookmarkStart w:id="23" w:name="_Toc201584905"/>
       <w:r>
         <w:t>Glossar</w:t>
       </w:r>
-      <w:bookmarkEnd w:id="22"/>
+      <w:bookmarkEnd w:id="23"/>
     </w:p>
     <w:p>
       <w:pPr>
@@ -5814,11 +6067,11 @@
           <w:numId w:val="1"/>
         </w:numPr>
       </w:pPr>
-      <w:bookmarkStart w:id="23" w:name="_Toc201560950"/>
+      <w:bookmarkStart w:id="24" w:name="_Toc201584906"/>
       <w:r>
         <w:t>Codeausschnitte</w:t>
       </w:r>
-      <w:bookmarkEnd w:id="23"/>
+      <w:bookmarkEnd w:id="24"/>
     </w:p>
     <w:p>
       <w:pPr>
@@ -5828,11 +6081,11 @@
           <w:numId w:val="1"/>
         </w:numPr>
       </w:pPr>
-      <w:bookmarkStart w:id="24" w:name="_Toc201560951"/>
+      <w:bookmarkStart w:id="25" w:name="_Toc201584907"/>
       <w:r>
         <w:t>Screenshot-App</w:t>
       </w:r>
-      <w:bookmarkEnd w:id="24"/>
+      <w:bookmarkEnd w:id="25"/>
     </w:p>
     <w:p>
       <w:pPr>
@@ -5842,11 +6095,11 @@
           <w:numId w:val="1"/>
         </w:numPr>
       </w:pPr>
-      <w:bookmarkStart w:id="25" w:name="_Toc201560952"/>
+      <w:bookmarkStart w:id="26" w:name="_Toc201584908"/>
       <w:r>
         <w:t>KI-Chat-Auszüge</w:t>
       </w:r>
-      <w:bookmarkEnd w:id="25"/>
+      <w:bookmarkEnd w:id="26"/>
       <w:r>
         <w:t xml:space="preserve"> </w:t>
       </w:r>
@@ -5859,11 +6112,11 @@
           <w:numId w:val="1"/>
         </w:numPr>
       </w:pPr>
-      <w:bookmarkStart w:id="26" w:name="_Toc201560953"/>
+      <w:bookmarkStart w:id="27" w:name="_Toc201584909"/>
       <w:r>
         <w:t>Quellen und Literatur</w:t>
       </w:r>
-      <w:bookmarkEnd w:id="26"/>
+      <w:bookmarkEnd w:id="27"/>
     </w:p>
     <w:p>
       <w:pPr>
@@ -6020,7 +6273,7 @@
       <w:rPr>
         <w:lang w:val="en-US"/>
       </w:rPr>
-      <w:t>8</w:t>
+      <w:t>9</w:t>
     </w:r>
     <w:r>
       <w:rPr>

</xml_diff>